<commit_message>
Updated version of the report so far, + some more calculations
</commit_message>
<xml_diff>
--- a/progress.docx
+++ b/progress.docx
@@ -569,6 +569,9 @@
         <w:t>2.1</w:t>
       </w:r>
       <w:r>
+        <w:t>.1</w:t>
+      </w:r>
+      <w:r>
         <w:rPr>
           <w:szCs w:val="22"/>
         </w:rPr>
@@ -600,8 +603,9 @@
           <w:sz w:val="18"/>
           <w:szCs w:val="18"/>
         </w:rPr>
-        <w:t xml:space="preserve">The idea behind representing the data on global trade as an information would be to have each node representing a country. An edge would be between two countries if those countries trade with each other as discovered through the data we collect (see section 3.1 for further information on this data). That is, if node A has an edge connecting to node B, countries A and B are trade partners in some way. The graph ideally will be directed with edge weights applied to each edge. Node A has a directed edge E to node B with weight W if country A has exported a dollar amount of goods equivalent to W in dollars to country B in that </w:t>
-      </w:r>
+        <w:t xml:space="preserve">The idea behind representing the data on global trade as an information would be to have each node representing a country. An edge would be between two countries if those countries trade with each other as discovered through the data we collect (see section 3.1 for further information on this data). That is, if node A has an edge connecting to node B, countries A and B are trade partners in some way. The graph ideally will be directed with edge weights applied to each edge. Node A has a directed edge E to node B with weight W if country A has exported a dollar amount of goods equivalent to </w:t>
+      </w:r>
+      <w:proofErr w:type="spellStart"/>
       <w:r>
         <w:rPr>
           <w:b w:val="0"/>
@@ -609,8 +613,9 @@
           <w:sz w:val="18"/>
           <w:szCs w:val="18"/>
         </w:rPr>
-        <w:t>year</w:t>
-      </w:r>
+        <w:t>W in</w:t>
+      </w:r>
+      <w:proofErr w:type="spellEnd"/>
       <w:r>
         <w:rPr>
           <w:b w:val="0"/>
@@ -618,19 +623,17 @@
           <w:sz w:val="18"/>
           <w:szCs w:val="18"/>
         </w:rPr>
-        <w:t>. Another idea would be to have the net total amount traded between the two countries A and B and have an undirected edge between the two, but this method would be less descriptive.</w:t>
-      </w:r>
-    </w:p>
-    <w:p>
-      <w:pPr>
-        <w:pStyle w:val="Head2"/>
+        <w:t xml:space="preserve"> dollars to country B in that </w:t>
+      </w:r>
+      <w:r>
         <w:rPr>
           <w:b w:val="0"/>
           <w:bCs/>
           <w:sz w:val="18"/>
           <w:szCs w:val="18"/>
         </w:rPr>
-      </w:pPr>
+        <w:t>year</w:t>
+      </w:r>
       <w:r>
         <w:rPr>
           <w:b w:val="0"/>
@@ -638,17 +641,19 @@
           <w:sz w:val="18"/>
           <w:szCs w:val="18"/>
         </w:rPr>
-        <w:t xml:space="preserve">     In this project, there was a total of 195 officially recognized countries that were repre</w:t>
-      </w:r>
-      <w:r>
+        <w:t>. Another idea would be to have the net total amount traded between the two countries A and B and have an undirected edge between the two, but this method would be less descriptive.</w:t>
+      </w:r>
+    </w:p>
+    <w:p>
+      <w:pPr>
+        <w:pStyle w:val="Head2"/>
         <w:rPr>
           <w:b w:val="0"/>
           <w:bCs/>
           <w:sz w:val="18"/>
           <w:szCs w:val="18"/>
         </w:rPr>
-        <w:t xml:space="preserve">sented in the graph. Out of those 195 countries, five countries were not represented on the WITS website that was used to retrieve the data for this project (see section 3.1 for details). These countries were: Democratic Republic of Congo, Liechtenstein, Monaco, North Korea, Serbia and Timor-Leste. </w:t>
-      </w:r>
+      </w:pPr>
       <w:r>
         <w:rPr>
           <w:b w:val="0"/>
@@ -656,9 +661,8 @@
           <w:sz w:val="18"/>
           <w:szCs w:val="18"/>
         </w:rPr>
-        <w:t xml:space="preserve">For purposes of consistency with respect to the data, it was decided not to go to another data source </w:t>
-      </w:r>
-      <w:proofErr w:type="gramStart"/>
+        <w:t xml:space="preserve">     In this project, there was a total of 195 officially recognized countries that were repre</w:t>
+      </w:r>
       <w:r>
         <w:rPr>
           <w:b w:val="0"/>
@@ -666,9 +670,8 @@
           <w:sz w:val="18"/>
           <w:szCs w:val="18"/>
         </w:rPr>
-        <w:t>in order to</w:t>
-      </w:r>
-      <w:proofErr w:type="gramEnd"/>
+        <w:t xml:space="preserve">sented in the graph. Out of those 195 countries, five countries were not represented on the WITS website that was used to retrieve the data for this project (see section 3.1 for details). These countries were: Democratic Republic of Congo, Liechtenstein, Monaco, North Korea, Serbia and Timor-Leste. </w:t>
+      </w:r>
       <w:r>
         <w:rPr>
           <w:b w:val="0"/>
@@ -676,19 +679,19 @@
           <w:sz w:val="18"/>
           <w:szCs w:val="18"/>
         </w:rPr>
-        <w:t xml:space="preserve"> get the export data for these countries, and instead they were excluded from the graph as nodes.</w:t>
-      </w:r>
-    </w:p>
-    <w:p>
-      <w:pPr>
-        <w:pStyle w:val="Head2"/>
+        <w:t xml:space="preserve">For purposes of consistency with respect to the data, it was decided not to go to another data source </w:t>
+      </w:r>
+      <w:proofErr w:type="gramStart"/>
+      <w:r>
         <w:rPr>
           <w:b w:val="0"/>
           <w:bCs/>
           <w:sz w:val="18"/>
           <w:szCs w:val="18"/>
         </w:rPr>
-      </w:pPr>
+        <w:t>in order to</w:t>
+      </w:r>
+      <w:proofErr w:type="gramEnd"/>
       <w:r>
         <w:rPr>
           <w:b w:val="0"/>
@@ -696,18 +699,19 @@
           <w:sz w:val="18"/>
           <w:szCs w:val="18"/>
         </w:rPr>
-        <w:t xml:space="preserve">     To build the graph there were excel spreadsheet files for each country </w:t>
-      </w:r>
-      <w:r>
+        <w:t xml:space="preserve"> get the export data for these countries, and instead they were excluded from the graph as nodes.</w:t>
+      </w:r>
+    </w:p>
+    <w:p>
+      <w:pPr>
+        <w:pStyle w:val="Head2"/>
         <w:rPr>
           <w:b w:val="0"/>
           <w:bCs/>
           <w:sz w:val="18"/>
           <w:szCs w:val="18"/>
         </w:rPr>
-        <w:t xml:space="preserve">for a </w:t>
-      </w:r>
-      <w:proofErr w:type="gramStart"/>
+      </w:pPr>
       <w:r>
         <w:rPr>
           <w:b w:val="0"/>
@@ -715,9 +719,8 @@
           <w:sz w:val="18"/>
           <w:szCs w:val="18"/>
         </w:rPr>
-        <w:t>particular year</w:t>
-      </w:r>
-      <w:proofErr w:type="gramEnd"/>
+        <w:t xml:space="preserve">     To build the graph there were excel spreadsheet files for each country </w:t>
+      </w:r>
       <w:r>
         <w:rPr>
           <w:b w:val="0"/>
@@ -725,8 +728,9 @@
           <w:sz w:val="18"/>
           <w:szCs w:val="18"/>
         </w:rPr>
-        <w:t xml:space="preserve"> </w:t>
-      </w:r>
+        <w:t xml:space="preserve">for a </w:t>
+      </w:r>
+      <w:proofErr w:type="gramStart"/>
       <w:r>
         <w:rPr>
           <w:b w:val="0"/>
@@ -734,8 +738,9 @@
           <w:sz w:val="18"/>
           <w:szCs w:val="18"/>
         </w:rPr>
-        <w:t>(190 total files</w:t>
-      </w:r>
+        <w:t>particular year</w:t>
+      </w:r>
+      <w:proofErr w:type="gramEnd"/>
       <w:r>
         <w:rPr>
           <w:b w:val="0"/>
@@ -743,7 +748,7 @@
           <w:sz w:val="18"/>
           <w:szCs w:val="18"/>
         </w:rPr>
-        <w:t xml:space="preserve">, 2014 was chosen to </w:t>
+        <w:t xml:space="preserve"> </w:t>
       </w:r>
       <w:r>
         <w:rPr>
@@ -752,8 +757,7 @@
           <w:sz w:val="18"/>
           <w:szCs w:val="18"/>
         </w:rPr>
-        <w:lastRenderedPageBreak/>
-        <w:t>be the year for the initial graph</w:t>
+        <w:t>(190 total files</w:t>
       </w:r>
       <w:r>
         <w:rPr>
@@ -762,9 +766,8 @@
           <w:sz w:val="18"/>
           <w:szCs w:val="18"/>
         </w:rPr>
-        <w:t xml:space="preserve">) that were parsed in order to see what countries that particular country was exporting to, and the amount that they were exporting. If the country A had a row in the excel spreadsheet indicating that they were exporting amount W to country B in that </w:t>
-      </w:r>
-      <w:proofErr w:type="gramStart"/>
+        <w:t xml:space="preserve">, 2014 was chosen to </w:t>
+      </w:r>
       <w:r>
         <w:rPr>
           <w:b w:val="0"/>
@@ -772,9 +775,9 @@
           <w:sz w:val="18"/>
           <w:szCs w:val="18"/>
         </w:rPr>
-        <w:t>particular year</w:t>
-      </w:r>
-      <w:proofErr w:type="gramEnd"/>
+        <w:lastRenderedPageBreak/>
+        <w:t>be the year for the initial graph</w:t>
+      </w:r>
       <w:r>
         <w:rPr>
           <w:b w:val="0"/>
@@ -782,114 +785,257 @@
           <w:sz w:val="18"/>
           <w:szCs w:val="18"/>
         </w:rPr>
-        <w:t>, an edge from A to B with weight W was added to the directed graph.</w:t>
-      </w:r>
-    </w:p>
-    <w:p>
-      <w:pPr>
-        <w:pStyle w:val="Head2"/>
+        <w:t xml:space="preserve">) that were parsed in order to see what countries that particular country was exporting to, and the amount that they were exporting. If the country A had a row in the excel spreadsheet indicating that they were exporting amount W to country B in that </w:t>
+      </w:r>
+      <w:proofErr w:type="gramStart"/>
+      <w:r>
         <w:rPr>
           <w:b w:val="0"/>
           <w:bCs/>
           <w:sz w:val="18"/>
           <w:szCs w:val="18"/>
         </w:rPr>
-      </w:pPr>
-    </w:p>
-    <w:p>
-      <w:pPr>
-        <w:pStyle w:val="Head2"/>
-      </w:pPr>
-      <w:r>
-        <w:t>2.2    Link Prediction</w:t>
-      </w:r>
-    </w:p>
-    <w:p>
-      <w:pPr>
-        <w:pStyle w:val="Head2"/>
-      </w:pPr>
-    </w:p>
-    <w:p>
-      <w:pPr>
-        <w:pStyle w:val="Head2"/>
+        <w:t>particular year</w:t>
+      </w:r>
+      <w:proofErr w:type="gramEnd"/>
+      <w:r>
         <w:rPr>
           <w:b w:val="0"/>
           <w:bCs/>
           <w:sz w:val="18"/>
           <w:szCs w:val="18"/>
         </w:rPr>
-      </w:pPr>
-      <w:r>
+        <w:t>, an edge from A to B with weight W was added to the directed graph.</w:t>
+      </w:r>
+    </w:p>
+    <w:p>
+      <w:pPr>
+        <w:pStyle w:val="Head2"/>
         <w:rPr>
           <w:b w:val="0"/>
           <w:bCs/>
           <w:sz w:val="18"/>
           <w:szCs w:val="18"/>
         </w:rPr>
-        <w:t>Building recommendation engines has been studied extensively in different fields. Common methods involved link prediction on heterogeneous graphs. Also, [7</w:t>
-      </w:r>
-      <w:r>
+      </w:pPr>
+    </w:p>
+    <w:p>
+      <w:pPr>
+        <w:pStyle w:val="Head2"/>
+      </w:pPr>
+      <w:r>
+        <w:t>2.</w:t>
+      </w:r>
+      <w:r>
+        <w:t>1.2</w:t>
+      </w:r>
+      <w:r>
+        <w:t xml:space="preserve">    </w:t>
+      </w:r>
+      <w:r>
+        <w:t>Visual Representation</w:t>
+      </w:r>
+    </w:p>
+    <w:p>
+      <w:pPr>
+        <w:pStyle w:val="Head2"/>
+        <w:rPr>
+          <w:b w:val="0"/>
+          <w:sz w:val="18"/>
+          <w:szCs w:val="18"/>
+        </w:rPr>
+      </w:pPr>
+    </w:p>
+    <w:p>
+      <w:pPr>
+        <w:pStyle w:val="Head2"/>
+        <w:rPr>
+          <w:b w:val="0"/>
+          <w:sz w:val="18"/>
+          <w:szCs w:val="18"/>
+        </w:rPr>
+      </w:pPr>
+      <w:r>
+        <w:rPr>
+          <w:b w:val="0"/>
+          <w:sz w:val="18"/>
+          <w:szCs w:val="18"/>
+        </w:rPr>
+        <w:t xml:space="preserve">The visual representation of a graph can be insightful in many cases and can give the viewer an idea of the topology of the graph. Although in many </w:t>
+      </w:r>
+      <w:proofErr w:type="gramStart"/>
+      <w:r>
+        <w:rPr>
+          <w:b w:val="0"/>
+          <w:sz w:val="18"/>
+          <w:szCs w:val="18"/>
+        </w:rPr>
+        <w:t>situation</w:t>
+      </w:r>
+      <w:proofErr w:type="gramEnd"/>
+      <w:r>
+        <w:rPr>
+          <w:b w:val="0"/>
+          <w:sz w:val="18"/>
+          <w:szCs w:val="18"/>
+        </w:rPr>
+        <w:t xml:space="preserve"> when working with graphs with a very large amount of nodes it can be less insightful. In the case of the WTW that was the topic of our study, there were only 190 nodes in our graph, so a visual representation could be useful. </w:t>
+      </w:r>
+      <w:proofErr w:type="gramStart"/>
+      <w:r>
+        <w:rPr>
+          <w:b w:val="0"/>
+          <w:sz w:val="18"/>
+          <w:szCs w:val="18"/>
+        </w:rPr>
+        <w:t>In order to</w:t>
+      </w:r>
+      <w:proofErr w:type="gramEnd"/>
+      <w:r>
+        <w:rPr>
+          <w:b w:val="0"/>
+          <w:sz w:val="18"/>
+          <w:szCs w:val="18"/>
+        </w:rPr>
+        <w:t xml:space="preserve"> obtain a meaningful visual representation of the world trade web, the coordinates of the center of each of the 190 countries was found, and this information was fed into </w:t>
+      </w:r>
+      <w:proofErr w:type="spellStart"/>
+      <w:r>
+        <w:rPr>
+          <w:b w:val="0"/>
+          <w:sz w:val="18"/>
+          <w:szCs w:val="18"/>
+        </w:rPr>
+        <w:t>NetworkX</w:t>
+      </w:r>
+      <w:proofErr w:type="spellEnd"/>
+      <w:r>
+        <w:rPr>
+          <w:b w:val="0"/>
+          <w:sz w:val="18"/>
+          <w:szCs w:val="18"/>
+        </w:rPr>
+        <w:t>.</w:t>
+      </w:r>
+    </w:p>
+    <w:p>
+      <w:pPr>
+        <w:pStyle w:val="Head2"/>
+        <w:rPr>
+          <w:b w:val="0"/>
+          <w:sz w:val="18"/>
+          <w:szCs w:val="18"/>
+        </w:rPr>
+      </w:pPr>
+      <w:r>
+        <w:rPr>
+          <w:b w:val="0"/>
+          <w:sz w:val="18"/>
+          <w:szCs w:val="18"/>
+        </w:rPr>
+        <w:t xml:space="preserve">     Figure 5 shows what was obtained when showing the plot of the world trade web in 2014. </w:t>
+      </w:r>
+      <w:r>
+        <w:rPr>
+          <w:b w:val="0"/>
+          <w:sz w:val="18"/>
+          <w:szCs w:val="18"/>
+        </w:rPr>
+        <w:t xml:space="preserve">The nodes in red make it easy to see the outline of each continent and provide a visual of how densely connected each of these nodes are. </w:t>
+      </w:r>
+      <w:r>
+        <w:rPr>
+          <w:b w:val="0"/>
+          <w:sz w:val="18"/>
+          <w:szCs w:val="18"/>
+        </w:rPr>
+        <w:t>Due to the high degree of each node on average, the graph is very dense,</w:t>
+      </w:r>
+      <w:r>
+        <w:rPr>
+          <w:b w:val="0"/>
+          <w:sz w:val="18"/>
+          <w:szCs w:val="18"/>
+        </w:rPr>
+        <w:t xml:space="preserve"> which makes it difficult to see each connection visually. </w:t>
+      </w:r>
+      <w:r>
+        <w:rPr>
+          <w:b w:val="0"/>
+          <w:sz w:val="18"/>
+          <w:szCs w:val="18"/>
+        </w:rPr>
+        <w:t>However,</w:t>
+      </w:r>
+      <w:r>
+        <w:rPr>
+          <w:b w:val="0"/>
+          <w:sz w:val="18"/>
+          <w:szCs w:val="18"/>
+        </w:rPr>
+        <w:t xml:space="preserve"> we thought it was an important part of our analysis to add</w:t>
+      </w:r>
+      <w:r>
+        <w:rPr>
+          <w:b w:val="0"/>
+          <w:sz w:val="18"/>
+          <w:szCs w:val="18"/>
+        </w:rPr>
+        <w:t>.</w:t>
+      </w:r>
+    </w:p>
+    <w:p>
+      <w:pPr>
+        <w:pStyle w:val="Head2"/>
         <w:rPr>
           <w:b w:val="0"/>
           <w:bCs/>
           <w:sz w:val="18"/>
           <w:szCs w:val="18"/>
         </w:rPr>
-        <w:t>] attempts</w:t>
-      </w:r>
-      <w:r>
+      </w:pPr>
+    </w:p>
+    <w:p>
+      <w:pPr>
+        <w:pStyle w:val="Head2"/>
+      </w:pPr>
+      <w:r>
+        <w:t>2.2    Link Prediction</w:t>
+      </w:r>
+    </w:p>
+    <w:p>
+      <w:pPr>
+        <w:pStyle w:val="Head2"/>
+      </w:pPr>
+    </w:p>
+    <w:p>
+      <w:pPr>
+        <w:pStyle w:val="Head2"/>
         <w:rPr>
           <w:b w:val="0"/>
           <w:bCs/>
           <w:sz w:val="18"/>
           <w:szCs w:val="18"/>
         </w:rPr>
-        <w:t xml:space="preserve"> to improve this method, include supervised random walk, where the algorithm assumes the network is homogeneous, and hence the random walk has no constraints. Additionally, link prediction can also be looked through information diffusion. This principle could be applied in trade relationships, where the propagation of the information is the trade itself. Meaning, does the trading patterns of country A affect country B and the countries spanning from B in the trade network.  </w:t>
-      </w:r>
-    </w:p>
-    <w:p>
-      <w:pPr>
-        <w:pStyle w:val="Head2"/>
+      </w:pPr>
+      <w:r>
         <w:rPr>
           <w:b w:val="0"/>
           <w:bCs/>
           <w:sz w:val="18"/>
           <w:szCs w:val="18"/>
         </w:rPr>
-      </w:pPr>
-    </w:p>
-    <w:p>
-      <w:pPr>
-        <w:pStyle w:val="Head2"/>
-      </w:pPr>
-      <w:r>
-        <w:t>2.</w:t>
-      </w:r>
-      <w:r>
-        <w:t>3</w:t>
-      </w:r>
-      <w:r>
-        <w:t> </w:t>
-      </w:r>
-      <w:r>
-        <w:t>Community Detection</w:t>
-      </w:r>
-    </w:p>
-    <w:p>
-      <w:pPr>
-        <w:pStyle w:val="Head2"/>
-      </w:pPr>
-    </w:p>
-    <w:p>
-      <w:pPr>
-        <w:pStyle w:val="Head2"/>
+        <w:t>Building recommendation engines has been studied extensively in different fields. Common methods involved link prediction on heterogeneous graphs. Also, [7</w:t>
+      </w:r>
+      <w:r>
         <w:rPr>
           <w:b w:val="0"/>
           <w:bCs/>
           <w:sz w:val="18"/>
           <w:szCs w:val="18"/>
         </w:rPr>
-      </w:pPr>
+        <w:t>] attempts</w:t>
+      </w:r>
       <w:r>
         <w:rPr>
           <w:b w:val="0"/>
@@ -897,39 +1043,62 @@
           <w:sz w:val="18"/>
           <w:szCs w:val="18"/>
         </w:rPr>
-        <w:t xml:space="preserve">Finding communities in any graph is not a simple task, and the WTW network is no different. Although detecting communities using algorithms such as the Girvan–Newman algorithm is very helpful, trying to infer meaning from those findings and knowing when one has sufficiently subdivided a network into communities is not an exact science. Nonetheless, studies have been done specifically on the WTW to find the communities that inevitably exist due to trade deals, geographical location, sanctions, etc. [6]. </w:t>
-      </w:r>
-      <w:proofErr w:type="spellStart"/>
-      <w:r>
+        <w:t xml:space="preserve"> to improve this method, include supervised random walk, where the algorithm assumes the network is homogeneous, and hence the random walk has no constraints. Additionally, link prediction can also be looked through information diffusion. This principle could be applied in trade relationships, where the propagation of the information is the trade itself. Meaning, does the trading patterns of country A affect country B and the countries spanning from B in the trade network.  </w:t>
+      </w:r>
+    </w:p>
+    <w:p>
+      <w:pPr>
+        <w:pStyle w:val="Head2"/>
         <w:rPr>
           <w:b w:val="0"/>
           <w:bCs/>
           <w:sz w:val="18"/>
           <w:szCs w:val="18"/>
         </w:rPr>
-        <w:t>Barigozzi</w:t>
-      </w:r>
-      <w:proofErr w:type="spellEnd"/>
-      <w:r>
+      </w:pPr>
+    </w:p>
+    <w:p>
+      <w:pPr>
+        <w:pStyle w:val="Head2"/>
+      </w:pPr>
+      <w:r>
+        <w:t>2.</w:t>
+      </w:r>
+      <w:r>
+        <w:t>3</w:t>
+      </w:r>
+      <w:r>
+        <w:t> </w:t>
+      </w:r>
+      <w:r>
+        <w:t>Community Detection</w:t>
+      </w:r>
+    </w:p>
+    <w:p>
+      <w:pPr>
+        <w:pStyle w:val="Head2"/>
+      </w:pPr>
+    </w:p>
+    <w:p>
+      <w:pPr>
+        <w:pStyle w:val="Head2"/>
         <w:rPr>
           <w:b w:val="0"/>
           <w:bCs/>
           <w:sz w:val="18"/>
           <w:szCs w:val="18"/>
         </w:rPr>
-        <w:t xml:space="preserve"> et al. have performed an interesting analysis on 14 commodities, and the communities that arise due to these commodities in the WTW [6].</w:t>
-      </w:r>
-    </w:p>
-    <w:p>
-      <w:pPr>
-        <w:pStyle w:val="Head2"/>
+      </w:pPr>
+      <w:r>
         <w:rPr>
           <w:b w:val="0"/>
           <w:bCs/>
           <w:sz w:val="18"/>
           <w:szCs w:val="18"/>
         </w:rPr>
-      </w:pPr>
+        <w:t xml:space="preserve">Finding communities in any graph is not a simple task, and the WTW network is no different. Although detecting communities using algorithms such as the Girvan–Newman algorithm is very helpful, trying to infer meaning from those findings and knowing when one has sufficiently subdivided a network into communities is not an exact science. Nonetheless, studies have been done specifically on the WTW to find the communities that inevitably exist due to trade deals, geographical location, sanctions, etc. [6]. </w:t>
+      </w:r>
+      <w:proofErr w:type="spellStart"/>
       <w:r>
         <w:rPr>
           <w:b w:val="0"/>
@@ -937,8 +1106,9 @@
           <w:sz w:val="18"/>
           <w:szCs w:val="18"/>
         </w:rPr>
-        <w:t xml:space="preserve">     In practice, </w:t>
-      </w:r>
+        <w:t>Barigozzi</w:t>
+      </w:r>
+      <w:proofErr w:type="spellEnd"/>
       <w:r>
         <w:rPr>
           <w:b w:val="0"/>
@@ -946,17 +1116,19 @@
           <w:sz w:val="18"/>
           <w:szCs w:val="18"/>
         </w:rPr>
-        <w:t>the Gi</w:t>
-      </w:r>
-      <w:r>
+        <w:t xml:space="preserve"> et al. have performed an interesting analysis on 14 commodities, and the communities that arise due to these commodities in the WTW [6].</w:t>
+      </w:r>
+    </w:p>
+    <w:p>
+      <w:pPr>
+        <w:pStyle w:val="Head2"/>
         <w:rPr>
           <w:b w:val="0"/>
           <w:bCs/>
           <w:sz w:val="18"/>
           <w:szCs w:val="18"/>
         </w:rPr>
-        <w:t>r</w:t>
-      </w:r>
+      </w:pPr>
       <w:r>
         <w:rPr>
           <w:b w:val="0"/>
@@ -964,7 +1136,7 @@
           <w:sz w:val="18"/>
           <w:szCs w:val="18"/>
         </w:rPr>
-        <w:t xml:space="preserve">van-Newman in its simplest form did not provide the most interesting results, with the communities detected being similar to that of a randomly generated graph. Communities of size one would be detected, with a larger central community being the rest of the graph. The single country communities that were being detected were the countries that were not as developed as other </w:t>
+        <w:t xml:space="preserve">     In practice, </w:t>
       </w:r>
       <w:r>
         <w:rPr>
@@ -973,19 +1145,17 @@
           <w:sz w:val="18"/>
           <w:szCs w:val="18"/>
         </w:rPr>
-        <w:t xml:space="preserve">countries and were not trading with as many countries as those in the central community. An example of a country in this situation was South Sudan. Of course, the Girvan-Newman algorithm can be tweaked in order to provide different edge removal criterion, such as heaviest edge or higher edge weights representing stronger ties instead of weaker ties between nodes. However, this did not improve the result and resulted in similar outputs for the communities detected. </w:t>
-      </w:r>
-    </w:p>
-    <w:p>
-      <w:pPr>
-        <w:pStyle w:val="Head2"/>
+        <w:t>the Gi</w:t>
+      </w:r>
+      <w:r>
         <w:rPr>
           <w:b w:val="0"/>
           <w:bCs/>
           <w:sz w:val="18"/>
           <w:szCs w:val="18"/>
         </w:rPr>
-      </w:pPr>
+        <w:t>r</w:t>
+      </w:r>
       <w:r>
         <w:rPr>
           <w:b w:val="0"/>
@@ -993,9 +1163,8 @@
           <w:sz w:val="18"/>
           <w:szCs w:val="18"/>
         </w:rPr>
-        <w:t xml:space="preserve">     This result makes sense logically. Since the WTW is similar in topological properties as that of a randomly generated G(</w:t>
-      </w:r>
-      <w:proofErr w:type="spellStart"/>
+        <w:t xml:space="preserve">van-Newman in its simplest form did not provide the most interesting results, with the communities detected being </w:t>
+      </w:r>
       <w:proofErr w:type="gramStart"/>
       <w:r>
         <w:rPr>
@@ -1004,9 +1173,8 @@
           <w:sz w:val="18"/>
           <w:szCs w:val="18"/>
         </w:rPr>
-        <w:t>n,p</w:t>
-      </w:r>
-      <w:proofErr w:type="spellEnd"/>
+        <w:t>similar to</w:t>
+      </w:r>
       <w:proofErr w:type="gramEnd"/>
       <w:r>
         <w:rPr>
@@ -1015,7 +1183,7 @@
           <w:sz w:val="18"/>
           <w:szCs w:val="18"/>
         </w:rPr>
-        <w:t xml:space="preserve">) graph with a higher p value. This randomly generated graph has a high </w:t>
+        <w:t xml:space="preserve"> that of a randomly generated graph. Communities of size one would be detected, with a larger central community being the rest of the graph. The single country communities that were being detected were the countries that were not as developed as other </w:t>
       </w:r>
       <w:r>
         <w:rPr>
@@ -1024,7 +1192,7 @@
           <w:sz w:val="18"/>
           <w:szCs w:val="18"/>
         </w:rPr>
-        <w:t xml:space="preserve">global and local </w:t>
+        <w:t xml:space="preserve">countries and were not trading </w:t>
       </w:r>
       <w:r>
         <w:rPr>
@@ -1033,8 +1201,9 @@
           <w:sz w:val="18"/>
           <w:szCs w:val="18"/>
         </w:rPr>
-        <w:t xml:space="preserve">clustering coefficient, </w:t>
-      </w:r>
+        <w:t xml:space="preserve">with as many countries as those in the central community. An example of a country in this situation was South Sudan. Of course, the Girvan-Newman algorithm can be tweaked </w:t>
+      </w:r>
+      <w:proofErr w:type="gramStart"/>
       <w:r>
         <w:rPr>
           <w:b w:val="0"/>
@@ -1042,8 +1211,9 @@
           <w:sz w:val="18"/>
           <w:szCs w:val="18"/>
         </w:rPr>
-        <w:t>just like the WTW, and each node has a high degree. This means that communities detected would not be the most informative as there is no community pattern being developed compared to a more methodically structured network.</w:t>
-      </w:r>
+        <w:t>in order to</w:t>
+      </w:r>
+      <w:proofErr w:type="gramEnd"/>
       <w:r>
         <w:rPr>
           <w:b w:val="0"/>
@@ -1051,17 +1221,19 @@
           <w:sz w:val="18"/>
           <w:szCs w:val="18"/>
         </w:rPr>
-        <w:t xml:space="preserve"> Keep in mind so far only total export amount has been used to create the graph analyzed in this study.</w:t>
-      </w:r>
-      <w:r>
+        <w:t xml:space="preserve"> provide different edge removal criterion, such as heaviest edge or higher edge weights representing stronger ties instead of weaker ties between nodes. However, this did not improve the result and resulted in similar outputs for the communities detected. </w:t>
+      </w:r>
+    </w:p>
+    <w:p>
+      <w:pPr>
+        <w:pStyle w:val="Head2"/>
         <w:rPr>
           <w:b w:val="0"/>
           <w:bCs/>
           <w:sz w:val="18"/>
           <w:szCs w:val="18"/>
         </w:rPr>
-        <w:t xml:space="preserve"> In later iterations of this project, community detection may be performed on the graph formed from the data collected for </w:t>
-      </w:r>
+      </w:pPr>
       <w:r>
         <w:rPr>
           <w:b w:val="0"/>
@@ -1069,8 +1241,9 @@
           <w:sz w:val="18"/>
           <w:szCs w:val="18"/>
         </w:rPr>
-        <w:t xml:space="preserve">different commodities </w:t>
-      </w:r>
+        <w:t xml:space="preserve">     This result makes sense logically. Since the WTW is similar in topological properties as that of a randomly generated G(</w:t>
+      </w:r>
+      <w:proofErr w:type="spellStart"/>
       <w:proofErr w:type="gramStart"/>
       <w:r>
         <w:rPr>
@@ -1079,8 +1252,9 @@
           <w:sz w:val="18"/>
           <w:szCs w:val="18"/>
         </w:rPr>
-        <w:t>in order to</w:t>
-      </w:r>
+        <w:t>n,p</w:t>
+      </w:r>
+      <w:proofErr w:type="spellEnd"/>
       <w:proofErr w:type="gramEnd"/>
       <w:r>
         <w:rPr>
@@ -1089,7 +1263,7 @@
           <w:sz w:val="18"/>
           <w:szCs w:val="18"/>
         </w:rPr>
-        <w:t xml:space="preserve"> see the major communities</w:t>
+        <w:t xml:space="preserve">) graph with a higher p value. This randomly generated graph has a high </w:t>
       </w:r>
       <w:r>
         <w:rPr>
@@ -1098,7 +1272,7 @@
           <w:sz w:val="18"/>
           <w:szCs w:val="18"/>
         </w:rPr>
-        <w:t xml:space="preserve"> in areas such as minerals and agriculture</w:t>
+        <w:t xml:space="preserve">global and local </w:t>
       </w:r>
       <w:r>
         <w:rPr>
@@ -1107,7 +1281,7 @@
           <w:sz w:val="18"/>
           <w:szCs w:val="18"/>
         </w:rPr>
-        <w:t>.</w:t>
+        <w:t xml:space="preserve">clustering coefficient, </w:t>
       </w:r>
       <w:r>
         <w:rPr>
@@ -1116,49 +1290,27 @@
           <w:sz w:val="18"/>
           <w:szCs w:val="18"/>
         </w:rPr>
-        <w:t xml:space="preserve"> </w:t>
-      </w:r>
-    </w:p>
-    <w:p>
-      <w:pPr>
-        <w:pStyle w:val="Head2"/>
+        <w:t>just like the WTW, and each node has a high degree. This means that communities detected would not be the most informative as there is no community pattern being developed compared to a more methodically structured network.</w:t>
+      </w:r>
+      <w:r>
         <w:rPr>
           <w:b w:val="0"/>
           <w:bCs/>
           <w:sz w:val="18"/>
           <w:szCs w:val="18"/>
         </w:rPr>
-      </w:pPr>
-    </w:p>
-    <w:p>
-      <w:pPr>
-        <w:pStyle w:val="Head2"/>
-      </w:pPr>
-      <w:r>
-        <w:t>2.4</w:t>
-      </w:r>
-      <w:r>
-        <w:t> </w:t>
-      </w:r>
-      <w:r>
-        <w:t>Time-Series Analysis</w:t>
-      </w:r>
-    </w:p>
-    <w:p>
-      <w:pPr>
-        <w:pStyle w:val="Head2"/>
-      </w:pPr>
-    </w:p>
-    <w:p>
-      <w:pPr>
-        <w:pStyle w:val="Head2"/>
+        <w:t xml:space="preserve"> Keep in mind so far only total export amount has been used to create the graph analyzed in this study.</w:t>
+      </w:r>
+      <w:r>
         <w:rPr>
           <w:b w:val="0"/>
           <w:bCs/>
           <w:sz w:val="18"/>
           <w:szCs w:val="18"/>
         </w:rPr>
-      </w:pPr>
+        <w:t xml:space="preserve"> In later iterations of this project, community detection may be performed on the graph formed from the data collected for different commodities </w:t>
+      </w:r>
+      <w:proofErr w:type="gramStart"/>
       <w:r>
         <w:rPr>
           <w:b w:val="0"/>
@@ -1166,9 +1318,9 @@
           <w:sz w:val="18"/>
           <w:szCs w:val="18"/>
         </w:rPr>
-        <w:t xml:space="preserve">Trade relationships and their evolution over time is an important aspect of the WTW in understanding how the network came to be in its current state. </w:t>
-      </w:r>
-      <w:proofErr w:type="spellStart"/>
+        <w:t>in order to</w:t>
+      </w:r>
+      <w:proofErr w:type="gramEnd"/>
       <w:r>
         <w:rPr>
           <w:b w:val="0"/>
@@ -1176,9 +1328,8 @@
           <w:sz w:val="18"/>
           <w:szCs w:val="18"/>
         </w:rPr>
-        <w:t>Fagiolo</w:t>
-      </w:r>
-      <w:proofErr w:type="spellEnd"/>
+        <w:t xml:space="preserve"> see the major communities</w:t>
+      </w:r>
       <w:r>
         <w:rPr>
           <w:b w:val="0"/>
@@ -1186,7 +1337,7 @@
           <w:sz w:val="18"/>
           <w:szCs w:val="18"/>
         </w:rPr>
-        <w:t xml:space="preserve"> et al. do an incredibly </w:t>
+        <w:t xml:space="preserve"> in areas such as minerals and agriculture</w:t>
       </w:r>
       <w:r>
         <w:rPr>
@@ -1195,7 +1346,7 @@
           <w:sz w:val="18"/>
           <w:szCs w:val="18"/>
         </w:rPr>
-        <w:t>in-depth</w:t>
+        <w:t>.</w:t>
       </w:r>
       <w:r>
         <w:rPr>
@@ -1204,27 +1355,49 @@
           <w:sz w:val="18"/>
           <w:szCs w:val="18"/>
         </w:rPr>
-        <w:t xml:space="preserve"> analysis of the evolution of the WTW from 1981 to 2000 which uncovered numerous interesting facts about network itself [2]. They uncovered that certain many countries have weak trade links, while there seems to be a core structure of rich countries that are more highly connected to other countries in the network. This goes back to the idea of community detection presented in 2.3. </w:t>
-      </w:r>
-      <w:r>
+        <w:t xml:space="preserve"> </w:t>
+      </w:r>
+    </w:p>
+    <w:p>
+      <w:pPr>
+        <w:pStyle w:val="Head2"/>
         <w:rPr>
           <w:b w:val="0"/>
           <w:bCs/>
           <w:sz w:val="18"/>
           <w:szCs w:val="18"/>
         </w:rPr>
-        <w:t>For</w:t>
-      </w:r>
-      <w:r>
+      </w:pPr>
+    </w:p>
+    <w:p>
+      <w:pPr>
+        <w:pStyle w:val="Head2"/>
+      </w:pPr>
+      <w:r>
+        <w:t>2.4</w:t>
+      </w:r>
+      <w:r>
+        <w:t> </w:t>
+      </w:r>
+      <w:r>
+        <w:t>Time-Series Analysis</w:t>
+      </w:r>
+    </w:p>
+    <w:p>
+      <w:pPr>
+        <w:pStyle w:val="Head2"/>
+      </w:pPr>
+    </w:p>
+    <w:p>
+      <w:pPr>
+        <w:pStyle w:val="Head2"/>
         <w:rPr>
           <w:b w:val="0"/>
           <w:bCs/>
           <w:sz w:val="18"/>
           <w:szCs w:val="18"/>
         </w:rPr>
-        <w:t xml:space="preserve"> this project, a more recent analysis of the WTW would be interesting </w:t>
-      </w:r>
-      <w:proofErr w:type="gramStart"/>
+      </w:pPr>
       <w:r>
         <w:rPr>
           <w:b w:val="0"/>
@@ -1232,9 +1405,9 @@
           <w:sz w:val="18"/>
           <w:szCs w:val="18"/>
         </w:rPr>
-        <w:t>in light of</w:t>
-      </w:r>
-      <w:proofErr w:type="gramEnd"/>
+        <w:t xml:space="preserve">Trade relationships and their evolution over time is an important aspect of the WTW in understanding how the network came to be in its current state. </w:t>
+      </w:r>
+      <w:proofErr w:type="spellStart"/>
       <w:r>
         <w:rPr>
           <w:b w:val="0"/>
@@ -1242,19 +1415,18 @@
           <w:sz w:val="18"/>
           <w:szCs w:val="18"/>
         </w:rPr>
-        <w:t xml:space="preserve"> recent economic events (specifically the financial crisis of 2008), and how the WTW adapted and evolved in response to these events.</w:t>
-      </w:r>
-    </w:p>
-    <w:p>
-      <w:pPr>
-        <w:pStyle w:val="Head2"/>
+        <w:t>Fagiolo</w:t>
+      </w:r>
+      <w:proofErr w:type="spellEnd"/>
+      <w:r>
         <w:rPr>
           <w:b w:val="0"/>
           <w:bCs/>
           <w:sz w:val="18"/>
           <w:szCs w:val="18"/>
         </w:rPr>
-      </w:pPr>
+        <w:t xml:space="preserve"> et al. do an incredibly </w:t>
+      </w:r>
       <w:r>
         <w:rPr>
           <w:b w:val="0"/>
@@ -1262,7 +1434,7 @@
           <w:sz w:val="18"/>
           <w:szCs w:val="18"/>
         </w:rPr>
-        <w:t xml:space="preserve">     </w:t>
+        <w:t>in-depth</w:t>
       </w:r>
       <w:r>
         <w:rPr>
@@ -1271,9 +1443,8 @@
           <w:sz w:val="18"/>
           <w:szCs w:val="18"/>
         </w:rPr>
-        <w:t xml:space="preserve">An important model relating to the evolution of the WTW is the fitness network model discussed by </w:t>
-      </w:r>
-      <w:proofErr w:type="spellStart"/>
+        <w:t xml:space="preserve"> analysis of the evolution of the WTW from 1981 to 2000 which uncovered numerous interesting facts about network itself [2]. They uncovered that certain many countries have weak trade links, while there seems to be a core structure of rich countries that are more highly connected to other countries in the network. This goes back to the idea of community detection presented in 2.3. </w:t>
+      </w:r>
       <w:r>
         <w:rPr>
           <w:b w:val="0"/>
@@ -1281,9 +1452,8 @@
           <w:sz w:val="18"/>
           <w:szCs w:val="18"/>
         </w:rPr>
-        <w:t>Garlaschelli</w:t>
-      </w:r>
-      <w:proofErr w:type="spellEnd"/>
+        <w:t>For</w:t>
+      </w:r>
       <w:r>
         <w:rPr>
           <w:b w:val="0"/>
@@ -1291,7 +1461,7 @@
           <w:sz w:val="18"/>
           <w:szCs w:val="18"/>
         </w:rPr>
-        <w:t xml:space="preserve"> and Loffredo [5]. This model states that each node in the network has an inherent competitive factor called the nodes’ fitness. This measure is related to the idea of “the rich get richer” in that nodes that have a higher fitness tend to attract stronger links at the expense of other nodes. The exact math behind this method will be left for when the data is </w:t>
+        <w:t xml:space="preserve"> this project, a more recent analysis of the WTW would be interesting </w:t>
       </w:r>
       <w:proofErr w:type="gramStart"/>
       <w:r>
@@ -1301,7 +1471,7 @@
           <w:sz w:val="18"/>
           <w:szCs w:val="18"/>
         </w:rPr>
-        <w:t>actually collected</w:t>
+        <w:t>in light of</w:t>
       </w:r>
       <w:proofErr w:type="gramEnd"/>
       <w:r>
@@ -1311,32 +1481,8 @@
           <w:sz w:val="18"/>
           <w:szCs w:val="18"/>
         </w:rPr>
-        <w:t>, however this could potentially be a very interesting factor in looking at the annual network evolution of the WTW.</w:t>
-      </w:r>
-    </w:p>
-    <w:p>
-      <w:pPr>
-        <w:pStyle w:val="Head2"/>
-      </w:pPr>
-    </w:p>
-    <w:p>
-      <w:pPr>
-        <w:pStyle w:val="Head2"/>
-      </w:pPr>
-      <w:r>
-        <w:t>2.5</w:t>
-      </w:r>
-      <w:r>
-        <w:t> </w:t>
-      </w:r>
-      <w:r>
-        <w:t>Topological Analysis</w:t>
-      </w:r>
-    </w:p>
-    <w:p>
-      <w:pPr>
-        <w:pStyle w:val="Head2"/>
-      </w:pPr>
+        <w:t xml:space="preserve"> recent economic events (specifically the financial crisis of 2008), and how the WTW adapted and evolved in response to these events.</w:t>
+      </w:r>
     </w:p>
     <w:p>
       <w:pPr>
@@ -1355,7 +1501,7 @@
           <w:sz w:val="18"/>
           <w:szCs w:val="18"/>
         </w:rPr>
-        <w:t xml:space="preserve">Topology analysis is a quintessential part of any graph analysis, and the topology of the WTW is no different. The structure of the WTW will be verified through the analysis of the data set discussed in 3.1, however many researchers have discovered that some </w:t>
+        <w:t xml:space="preserve">     </w:t>
       </w:r>
       <w:r>
         <w:rPr>
@@ -1364,8 +1510,9 @@
           <w:sz w:val="18"/>
           <w:szCs w:val="18"/>
         </w:rPr>
-        <w:t>well-known</w:t>
-      </w:r>
+        <w:t xml:space="preserve">An important model relating to the evolution of the WTW is the fitness network model discussed by </w:t>
+      </w:r>
+      <w:proofErr w:type="spellStart"/>
       <w:r>
         <w:rPr>
           <w:b w:val="0"/>
@@ -1373,8 +1520,9 @@
           <w:sz w:val="18"/>
           <w:szCs w:val="18"/>
         </w:rPr>
-        <w:t xml:space="preserve"> properties of the WTW are that it seems to follow the power-law distribution, has a high clustering coefficient, and follows the small-world network model [1, 3]. Another interesting phenomenon found in these networks in the past has been the correlation between GDP per capita, and the centrality of these nodes in the WTW network [1]. It has been revealed that countries with higher GDP per capita tend to have a more central position in the </w:t>
-      </w:r>
+        <w:t>Garlaschelli</w:t>
+      </w:r>
+      <w:proofErr w:type="spellEnd"/>
       <w:r>
         <w:rPr>
           <w:b w:val="0"/>
@@ -1382,8 +1530,9 @@
           <w:sz w:val="18"/>
           <w:szCs w:val="18"/>
         </w:rPr>
-        <w:t>network and</w:t>
-      </w:r>
+        <w:t xml:space="preserve"> and Loffredo [5]. This model states that each node in the network has an inherent competitive factor called the nodes’ fitness. This measure is related to the idea of “the rich get richer” in that nodes that have a higher fitness tend to attract stronger links at the expense of other nodes. The exact math behind this method will be left for when the data is </w:t>
+      </w:r>
+      <w:proofErr w:type="gramStart"/>
       <w:r>
         <w:rPr>
           <w:b w:val="0"/>
@@ -1391,9 +1540,9 @@
           <w:sz w:val="18"/>
           <w:szCs w:val="18"/>
         </w:rPr>
-        <w:t xml:space="preserve"> have more trade r</w:t>
-      </w:r>
-      <w:bookmarkStart w:id="3" w:name="_Hlk508536183"/>
+        <w:t>actually collected</w:t>
+      </w:r>
+      <w:proofErr w:type="gramEnd"/>
       <w:r>
         <w:rPr>
           <w:b w:val="0"/>
@@ -1401,9 +1550,8 @@
           <w:sz w:val="18"/>
           <w:szCs w:val="18"/>
         </w:rPr>
-        <w:t>elationships (edges) in the network than lower GDP countries.</w:t>
-      </w:r>
-      <w:bookmarkEnd w:id="3"/>
+        <w:t>, however this could potentially be a very interesting factor in looking at the annual network evolution of the WTW.</w:t>
+      </w:r>
     </w:p>
     <w:p>
       <w:pPr>
@@ -1415,56 +1563,59 @@
           <w:szCs w:val="18"/>
         </w:rPr>
       </w:pPr>
-    </w:p>
-    <w:p>
-      <w:pPr>
-        <w:pStyle w:val="Head2"/>
-      </w:pPr>
-      <w:bookmarkStart w:id="4" w:name="_Hlk508541686"/>
-      <w:r>
-        <w:t>2.5</w:t>
-      </w:r>
-      <w:r>
-        <w:t>.1</w:t>
-      </w:r>
-      <w:r>
-        <w:t> </w:t>
-      </w:r>
-      <w:r>
-        <w:t>Node Degree Distribution</w:t>
-      </w:r>
-    </w:p>
-    <w:bookmarkEnd w:id="4"/>
-    <w:p>
-      <w:pPr>
-        <w:pStyle w:val="Head2"/>
+      <w:r>
         <w:rPr>
           <w:b w:val="0"/>
           <w:bCs/>
           <w:sz w:val="18"/>
           <w:szCs w:val="18"/>
         </w:rPr>
-      </w:pPr>
-    </w:p>
-    <w:p>
-      <w:pPr>
-        <w:pStyle w:val="Head2"/>
+        <w:t xml:space="preserve">     This section will be expanded on further, but for now </w:t>
+      </w:r>
+      <w:r>
         <w:rPr>
           <w:b w:val="0"/>
           <w:bCs/>
           <w:sz w:val="18"/>
           <w:szCs w:val="18"/>
         </w:rPr>
-      </w:pPr>
-      <w:r>
+        <w:t>our analysis of the world trade web is limited to a single year (2014).</w:t>
+      </w:r>
+    </w:p>
+    <w:p>
+      <w:pPr>
+        <w:pStyle w:val="Head2"/>
+      </w:pPr>
+    </w:p>
+    <w:p>
+      <w:pPr>
+        <w:pStyle w:val="Head2"/>
+      </w:pPr>
+      <w:r>
+        <w:t>2.5</w:t>
+      </w:r>
+      <w:r>
+        <w:t> </w:t>
+      </w:r>
+      <w:r>
+        <w:t>Topological Analysis</w:t>
+      </w:r>
+    </w:p>
+    <w:p>
+      <w:pPr>
+        <w:pStyle w:val="Head2"/>
+      </w:pPr>
+    </w:p>
+    <w:p>
+      <w:pPr>
+        <w:pStyle w:val="Head2"/>
         <w:rPr>
           <w:b w:val="0"/>
           <w:bCs/>
           <w:sz w:val="18"/>
           <w:szCs w:val="18"/>
         </w:rPr>
-        <w:t>Most of the nodes in the graph have a high node degree, meaning that they have</w:t>
-      </w:r>
+      </w:pPr>
       <w:r>
         <w:rPr>
           <w:b w:val="0"/>
@@ -1472,19 +1623,17 @@
           <w:sz w:val="18"/>
           <w:szCs w:val="18"/>
         </w:rPr>
-        <w:t xml:space="preserve"> trade relations with many countries around the world. Since the graph is directed, both the in degree and the out degree of the graph can be analyzed. The out-degree distribution is shown in Figure 2 and shows than many of the countries have many trading partners. There are also many countries that have a relatively low amount of trading partners compared to countries such as Canada and the United States.</w:t>
-      </w:r>
-    </w:p>
-    <w:p>
-      <w:pPr>
-        <w:pStyle w:val="Head2"/>
+        <w:t xml:space="preserve">Topology analysis is a quintessential part of any graph analysis, and the topology of the WTW is no different. The structure of the WTW will be verified through the analysis of the data set discussed in 3.1, however many researchers have discovered that some </w:t>
+      </w:r>
+      <w:r>
         <w:rPr>
           <w:b w:val="0"/>
           <w:bCs/>
           <w:sz w:val="18"/>
           <w:szCs w:val="18"/>
         </w:rPr>
-      </w:pPr>
+        <w:t>well-known</w:t>
+      </w:r>
       <w:r>
         <w:rPr>
           <w:b w:val="0"/>
@@ -1492,7 +1641,7 @@
           <w:sz w:val="18"/>
           <w:szCs w:val="18"/>
         </w:rPr>
-        <w:t xml:space="preserve">     The in-degree distribution seems to be much more uniform than the out-degree</w:t>
+        <w:t xml:space="preserve"> properties of the WTW are that it seems to follow the power-law distribution, has a high clustering coefficient, and follows the small-world network model [1, 3]. Another interesting phenomenon found in these networks in the past has been the correlation between GDP per capita, and the </w:t>
       </w:r>
       <w:r>
         <w:rPr>
@@ -1501,7 +1650,8 @@
           <w:sz w:val="18"/>
           <w:szCs w:val="18"/>
         </w:rPr>
-        <w:t xml:space="preserve">, with far more nodes having similar in-degrees. This distribution is shown in Figure 3. </w:t>
+        <w:lastRenderedPageBreak/>
+        <w:t xml:space="preserve">centrality of these nodes in the WTW network [1]. It has been revealed that countries with higher GDP per capita tend to have a more central position in the </w:t>
       </w:r>
       <w:r>
         <w:rPr>
@@ -1510,9 +1660,8 @@
           <w:sz w:val="18"/>
           <w:szCs w:val="18"/>
         </w:rPr>
-        <w:t xml:space="preserve">The disparity between countries when comparing the number of </w:t>
-      </w:r>
-      <w:proofErr w:type="gramStart"/>
+        <w:t>network and</w:t>
+      </w:r>
       <w:r>
         <w:rPr>
           <w:b w:val="0"/>
@@ -1520,9 +1669,9 @@
           <w:sz w:val="18"/>
           <w:szCs w:val="18"/>
         </w:rPr>
-        <w:t>countries</w:t>
-      </w:r>
-      <w:proofErr w:type="gramEnd"/>
+        <w:t xml:space="preserve"> have more trade r</w:t>
+      </w:r>
+      <w:bookmarkStart w:id="3" w:name="_Hlk508536183"/>
       <w:r>
         <w:rPr>
           <w:b w:val="0"/>
@@ -1530,17 +1679,136 @@
           <w:sz w:val="18"/>
           <w:szCs w:val="18"/>
         </w:rPr>
-        <w:t xml:space="preserve"> they import from is far less than the disparity seen in the out-degree </w:t>
-      </w:r>
-      <w:r>
+        <w:t>elationships (edges) in the network than lower GDP countries.</w:t>
+      </w:r>
+      <w:bookmarkEnd w:id="3"/>
+    </w:p>
+    <w:p>
+      <w:pPr>
+        <w:pStyle w:val="Head2"/>
         <w:rPr>
           <w:b w:val="0"/>
           <w:bCs/>
           <w:sz w:val="18"/>
           <w:szCs w:val="18"/>
         </w:rPr>
-        <w:lastRenderedPageBreak/>
-        <w:t>distribution, representing how many countries they are exporting to. This could be due to several factors.</w:t>
+      </w:pPr>
+    </w:p>
+    <w:p>
+      <w:pPr>
+        <w:pStyle w:val="Head2"/>
+      </w:pPr>
+      <w:bookmarkStart w:id="4" w:name="_Hlk508541686"/>
+      <w:r>
+        <w:t>2.5</w:t>
+      </w:r>
+      <w:r>
+        <w:t>.1</w:t>
+      </w:r>
+      <w:r>
+        <w:t> </w:t>
+      </w:r>
+      <w:r>
+        <w:t>Node Degree Distribution</w:t>
+      </w:r>
+    </w:p>
+    <w:bookmarkEnd w:id="4"/>
+    <w:p>
+      <w:pPr>
+        <w:pStyle w:val="Head2"/>
+        <w:rPr>
+          <w:b w:val="0"/>
+          <w:bCs/>
+          <w:sz w:val="18"/>
+          <w:szCs w:val="18"/>
+        </w:rPr>
+      </w:pPr>
+    </w:p>
+    <w:p>
+      <w:pPr>
+        <w:pStyle w:val="Head2"/>
+        <w:rPr>
+          <w:b w:val="0"/>
+          <w:bCs/>
+          <w:sz w:val="18"/>
+          <w:szCs w:val="18"/>
+        </w:rPr>
+      </w:pPr>
+      <w:r>
+        <w:rPr>
+          <w:b w:val="0"/>
+          <w:bCs/>
+          <w:sz w:val="18"/>
+          <w:szCs w:val="18"/>
+        </w:rPr>
+        <w:t>Most of the nodes in the graph have a high node degree, meaning that they have</w:t>
+      </w:r>
+      <w:r>
+        <w:rPr>
+          <w:b w:val="0"/>
+          <w:bCs/>
+          <w:sz w:val="18"/>
+          <w:szCs w:val="18"/>
+        </w:rPr>
+        <w:t xml:space="preserve"> trade relations with many countries around the world. Since the graph is directed, both the in degree and the out degree of the graph can be analyzed. The out-degree distribution is shown in Figure 2 and shows than many of the countries have many trading partners. There are also many countries that have a relatively low amount of trading partners compared to countries such as Canada and the United States.</w:t>
+      </w:r>
+    </w:p>
+    <w:p>
+      <w:pPr>
+        <w:pStyle w:val="Head2"/>
+        <w:rPr>
+          <w:b w:val="0"/>
+          <w:bCs/>
+          <w:sz w:val="18"/>
+          <w:szCs w:val="18"/>
+        </w:rPr>
+      </w:pPr>
+      <w:r>
+        <w:rPr>
+          <w:b w:val="0"/>
+          <w:bCs/>
+          <w:sz w:val="18"/>
+          <w:szCs w:val="18"/>
+        </w:rPr>
+        <w:t xml:space="preserve">     The in-degree distribution seems to be much more uniform than the out-degree</w:t>
+      </w:r>
+      <w:r>
+        <w:rPr>
+          <w:b w:val="0"/>
+          <w:bCs/>
+          <w:sz w:val="18"/>
+          <w:szCs w:val="18"/>
+        </w:rPr>
+        <w:t xml:space="preserve">, with far more nodes having similar in-degrees. This distribution is shown in Figure 3. </w:t>
+      </w:r>
+      <w:r>
+        <w:rPr>
+          <w:b w:val="0"/>
+          <w:bCs/>
+          <w:sz w:val="18"/>
+          <w:szCs w:val="18"/>
+        </w:rPr>
+        <w:t xml:space="preserve">The disparity between countries when comparing the number of </w:t>
+      </w:r>
+      <w:proofErr w:type="gramStart"/>
+      <w:r>
+        <w:rPr>
+          <w:b w:val="0"/>
+          <w:bCs/>
+          <w:sz w:val="18"/>
+          <w:szCs w:val="18"/>
+        </w:rPr>
+        <w:t>countries</w:t>
+      </w:r>
+      <w:proofErr w:type="gramEnd"/>
+      <w:r>
+        <w:rPr>
+          <w:b w:val="0"/>
+          <w:bCs/>
+          <w:sz w:val="18"/>
+          <w:szCs w:val="18"/>
+        </w:rPr>
+        <w:t xml:space="preserve"> they import from is far less than the disparity seen in the out-degree distribution, representing how many countries they are exporting to. This could be due to several factors.</w:t>
       </w:r>
       <w:r>
         <w:rPr>
@@ -1709,8 +1977,6 @@
         </w:rPr>
         <w:t xml:space="preserve"> (2014)</w:t>
       </w:r>
-      <w:bookmarkStart w:id="5" w:name="_GoBack"/>
-      <w:bookmarkEnd w:id="5"/>
     </w:p>
     <w:p>
       <w:pPr>
@@ -1748,14 +2014,12 @@
         </w:rPr>
         <w:t xml:space="preserve">As expected, the clustering coefficient for most of the nodes was very high, </w:t>
       </w:r>
-      <w:proofErr w:type="gramStart"/>
       <w:r>
         <w:rPr>
           <w:b w:val="0"/>
         </w:rPr>
-        <w:t>due to the fact that</w:t>
-      </w:r>
-      <w:proofErr w:type="gramEnd"/>
+        <w:t>since</w:t>
+      </w:r>
       <w:r>
         <w:rPr>
           <w:b w:val="0"/>
@@ -1788,7 +2052,31 @@
         <w:rPr>
           <w:b w:val="0"/>
         </w:rPr>
-        <w:t xml:space="preserve">     The average clustering coefficient for the world trade web in 2014 is </w:t>
+        <w:t xml:space="preserve">     The average clustering coefficient for the world trade web </w:t>
+      </w:r>
+      <w:r>
+        <w:rPr>
+          <w:b w:val="0"/>
+        </w:rPr>
+        <w:t>from</w:t>
+      </w:r>
+      <w:r>
+        <w:rPr>
+          <w:b w:val="0"/>
+        </w:rPr>
+        <w:t xml:space="preserve"> 2014 is </w:t>
+      </w:r>
+      <w:r>
+        <w:rPr>
+          <w:b w:val="0"/>
+        </w:rPr>
+        <w:t>0.857597497</w:t>
+      </w:r>
+      <w:r>
+        <w:rPr>
+          <w:b w:val="0"/>
+        </w:rPr>
+        <w:t>.</w:t>
       </w:r>
     </w:p>
     <w:p>
@@ -1865,86 +2153,245 @@
       <w:pPr>
         <w:pStyle w:val="Head1"/>
       </w:pPr>
-      <w:r>
-        <w:t>3</w:t>
-      </w:r>
-      <w:r>
-        <w:rPr>
-          <w:szCs w:val="22"/>
-        </w:rPr>
-        <w:t> </w:t>
-      </w:r>
-      <w:r>
-        <w:t>EVALUATION</w:t>
-      </w:r>
     </w:p>
     <w:p>
       <w:pPr>
         <w:pStyle w:val="Head2"/>
-      </w:pPr>
-      <w:r>
-        <w:t>3</w:t>
-      </w:r>
-      <w:r>
-        <w:t>.1</w:t>
-      </w:r>
-      <w:r>
-        <w:rPr>
-          <w:szCs w:val="22"/>
-        </w:rPr>
+        <w:contextualSpacing w:val="0"/>
+      </w:pPr>
+      <w:r>
+        <w:lastRenderedPageBreak/>
+        <w:t>2.</w:t>
+      </w:r>
+      <w:r>
+        <w:t>6</w:t>
+      </w:r>
+      <w:r>
         <w:t> </w:t>
       </w:r>
       <w:r>
-        <w:t>Data Set</w:t>
+        <w:t>Diameter of the Graph</w:t>
       </w:r>
     </w:p>
     <w:p>
       <w:pPr>
-        <w:pStyle w:val="FigureCaption"/>
-      </w:pPr>
-      <w:r>
-        <w:t>The data set uncovered for the purpose</w:t>
-      </w:r>
-      <w:r>
-        <w:t>s</w:t>
-      </w:r>
-      <w:r>
-        <w:t xml:space="preserve"> of this project comes from the World Bank and is managed by the World Integrated Trade Solution or WITS [4]. WITS </w:t>
-      </w:r>
-      <w:proofErr w:type="gramStart"/>
-      <w:r>
-        <w:t>allows</w:t>
-      </w:r>
-      <w:proofErr w:type="gramEnd"/>
-      <w:r>
-        <w:t xml:space="preserve"> users to retrieve data on a country by country basis, and filtering on a number of aspects. The data for most countries </w:t>
-      </w:r>
-      <w:proofErr w:type="gramStart"/>
-      <w:r>
-        <w:t>dates back to</w:t>
-      </w:r>
-      <w:proofErr w:type="gramEnd"/>
-      <w:r>
-        <w:t xml:space="preserve"> 1989, which will suffice for the purpose of our study considering we will be more interested in a recent analysis of the WTW. WITS also </w:t>
-      </w:r>
-      <w:proofErr w:type="gramStart"/>
-      <w:r>
-        <w:t>allows</w:t>
-      </w:r>
-      <w:proofErr w:type="gramEnd"/>
-      <w:r>
-        <w:t xml:space="preserve"> for filtering on certain product categories such as fuels, chemicals, plastics, etc. to allow for a more in depth analysis if necessary.</w:t>
-      </w:r>
-      <w:r>
-        <w:t xml:space="preserve"> relationships (edges) in the network than lower GDP countries.</w:t>
+        <w:pStyle w:val="Head1"/>
+        <w:rPr>
+          <w:b w:val="0"/>
+        </w:rPr>
+      </w:pPr>
+      <w:r>
+        <w:rPr>
+          <w:b w:val="0"/>
+        </w:rPr>
+        <w:t xml:space="preserve">The diameter </w:t>
+      </w:r>
+      <w:r>
+        <w:rPr>
+          <w:b w:val="0"/>
+        </w:rPr>
+        <w:t>of the WTW was an interesting point of analysis since it showed how closely connected the world is in the modern era. A question going into this analysis was if a country is not trading with one another, how close are they via their other trading partners and who they are trading with?</w:t>
+      </w:r>
+      <w:r>
+        <w:rPr>
+          <w:b w:val="0"/>
+        </w:rPr>
+        <w:t xml:space="preserve"> This measurement was not only important in answering that question but also</w:t>
+      </w:r>
+      <w:r>
+        <w:rPr>
+          <w:b w:val="0"/>
+        </w:rPr>
+        <w:t xml:space="preserve"> brought to light some flaws in the data that we had received from the WITS website. </w:t>
       </w:r>
     </w:p>
     <w:p>
       <w:pPr>
+        <w:pStyle w:val="Head1"/>
+        <w:rPr>
+          <w:b w:val="0"/>
+        </w:rPr>
+      </w:pPr>
+      <w:r>
+        <w:rPr>
+          <w:b w:val="0"/>
+        </w:rPr>
+        <w:t xml:space="preserve">     </w:t>
+      </w:r>
+      <w:proofErr w:type="gramStart"/>
+      <w:r>
+        <w:rPr>
+          <w:b w:val="0"/>
+        </w:rPr>
+        <w:t>In order to</w:t>
+      </w:r>
+      <w:proofErr w:type="gramEnd"/>
+      <w:r>
+        <w:rPr>
+          <w:b w:val="0"/>
+        </w:rPr>
+        <w:t xml:space="preserve"> calculate the diameter of a directed graph using </w:t>
+      </w:r>
+      <w:proofErr w:type="spellStart"/>
+      <w:r>
+        <w:rPr>
+          <w:b w:val="0"/>
+        </w:rPr>
+        <w:t>NetworkX’s</w:t>
+      </w:r>
+      <w:proofErr w:type="spellEnd"/>
+      <w:r>
+        <w:rPr>
+          <w:b w:val="0"/>
+        </w:rPr>
+        <w:t xml:space="preserve"> diameter function, the entire graph needs to be strongly connected, meaning every node can reach every other node. Unfortunately, just over 93% of the nodes were in the central strongly connected component of the WTW. It was discovered that although countries were reporting that they were trading with </w:t>
+      </w:r>
+      <w:proofErr w:type="gramStart"/>
+      <w:r>
+        <w:rPr>
+          <w:b w:val="0"/>
+        </w:rPr>
+        <w:t>a number of</w:t>
+      </w:r>
+      <w:proofErr w:type="gramEnd"/>
+      <w:r>
+        <w:rPr>
+          <w:b w:val="0"/>
+        </w:rPr>
+        <w:t xml:space="preserve"> countries, those countries themselves didn’t have export data on the WITS website. This meant that the out-degree of these nodes were zero (see Figure 2). This caused sinks to form in the graph, meaning that once you reached those nodes, you could not leave. Ultimately it was decided that these nodes should stay in the graph, since countries are trading with them and the data could prove important. However, the diameter function would need to be run only on the central strongly connected component consisting of 177 out of the 190 nodes. </w:t>
+      </w:r>
+    </w:p>
+    <w:p>
+      <w:pPr>
+        <w:pStyle w:val="Head1"/>
+        <w:rPr>
+          <w:b w:val="0"/>
+        </w:rPr>
+      </w:pPr>
+      <w:r>
+        <w:rPr>
+          <w:b w:val="0"/>
+        </w:rPr>
+        <w:t xml:space="preserve">     Ultimately, the diameter of the directed version of the graph </w:t>
+      </w:r>
+      <w:r>
+        <w:rPr>
+          <w:b w:val="0"/>
+        </w:rPr>
+        <w:t xml:space="preserve">from 2014 was three, with the undirected version being two. This was an incredibly interesting point of data. We knew previously that the graph was incredibly well connected, but knowing that any two countries were only </w:t>
+      </w:r>
+      <w:r>
+        <w:rPr>
+          <w:b w:val="0"/>
+        </w:rPr>
+        <w:t>separated by at most three edges put into perspective that although the world is massive, trade has connected nations of the modern world very close together.</w:t>
+      </w:r>
+      <w:bookmarkStart w:id="5" w:name="_GoBack"/>
+      <w:bookmarkEnd w:id="5"/>
+    </w:p>
+    <w:p>
+      <w:pPr>
+        <w:pStyle w:val="Head1"/>
+      </w:pPr>
+    </w:p>
+    <w:p>
+      <w:pPr>
+        <w:pStyle w:val="Head1"/>
+      </w:pPr>
+      <w:r>
+        <w:t>3</w:t>
+      </w:r>
+      <w:r>
+        <w:rPr>
+          <w:szCs w:val="22"/>
+        </w:rPr>
+        <w:t> </w:t>
+      </w:r>
+      <w:r>
+        <w:t>EVALUATION</w:t>
+      </w:r>
+    </w:p>
+    <w:p>
+      <w:pPr>
+        <w:pStyle w:val="Head2"/>
+      </w:pPr>
+      <w:r>
+        <w:t>3</w:t>
+      </w:r>
+      <w:r>
+        <w:t>.1</w:t>
+      </w:r>
+      <w:r>
+        <w:rPr>
+          <w:szCs w:val="22"/>
+        </w:rPr>
+        <w:t> </w:t>
+      </w:r>
+      <w:r>
+        <w:t>Data Set</w:t>
+      </w:r>
+    </w:p>
+    <w:p>
+      <w:pPr>
         <w:pStyle w:val="FigureCaption"/>
       </w:pPr>
       <w:r>
+        <w:t>The data set uncovered for the purpose</w:t>
+      </w:r>
+      <w:r>
+        <w:t>s</w:t>
+      </w:r>
+      <w:r>
+        <w:t xml:space="preserve"> of this project comes from the World Bank and is managed by the World Integrated Trade Solution or WITS [4]. WITS </w:t>
+      </w:r>
+      <w:proofErr w:type="gramStart"/>
+      <w:r>
+        <w:t>allows</w:t>
+      </w:r>
+      <w:proofErr w:type="gramEnd"/>
+      <w:r>
+        <w:t xml:space="preserve"> users to retrieve data on a country by country basis, and filtering on a number of aspects. The data for most countries </w:t>
+      </w:r>
+      <w:proofErr w:type="gramStart"/>
+      <w:r>
+        <w:t>dates back to</w:t>
+      </w:r>
+      <w:proofErr w:type="gramEnd"/>
+      <w:r>
+        <w:t xml:space="preserve"> 1989, which will suffice for the purpose of our study considering we will be more interested in a recent analysis of the WTW. WITS also </w:t>
+      </w:r>
+      <w:proofErr w:type="gramStart"/>
+      <w:r>
+        <w:t>allows</w:t>
+      </w:r>
+      <w:proofErr w:type="gramEnd"/>
+      <w:r>
+        <w:t xml:space="preserve"> for filtering on certain product categories such as fuels, chemicals, plastics, etc. to allow for a more in depth analysis if necessary.</w:t>
+      </w:r>
+      <w:r>
+        <w:t xml:space="preserve"> relationships (edges) in the network than lower GDP countries.</w:t>
+      </w:r>
+    </w:p>
+    <w:p>
+      <w:pPr>
+        <w:pStyle w:val="FigureCaption"/>
+      </w:pPr>
+      <w:r>
         <w:t xml:space="preserve">     </w:t>
+      </w:r>
+      <w:r>
+        <w:t>The data from WITS is in excel spreadsheet format, with each country having spreadsheets on their import and export data for a given commodity in a given year.</w:t>
+      </w:r>
+      <w:r>
+        <w:t xml:space="preserve"> </w:t>
+      </w:r>
+      <w:proofErr w:type="gramStart"/>
+      <w:r>
+        <w:t>In order to</w:t>
+      </w:r>
+      <w:proofErr w:type="gramEnd"/>
+      <w:r>
+        <w:t xml:space="preserve"> obtain the data in an efficient manner, a script was written in order to query the website for the data from a given year, and the script would download all 190 files needed to gain export data on each individual country. The 190 needed files were determined by cross referencing the ISO3 code for the country and only querying the countries that were listed in a file that contained only the countries we specified (namely, the 190 recognized countries that we knew had data on the WITS website).</w:t>
       </w:r>
     </w:p>
     <w:p>
@@ -1984,19 +2431,11 @@
           <w:p>
             <w:pPr>
               <w:pStyle w:val="Bibentry"/>
-              <w:rPr>
-                <w:rFonts w:cs="Times New Roman"/>
-                <w14:ligatures w14:val="standard"/>
-              </w:rPr>
             </w:pPr>
             <w:bookmarkStart w:id="6" w:name="RefPart"/>
             <w:bookmarkStart w:id="7" w:name="bib1"/>
             <w:bookmarkEnd w:id="7"/>
             <w:r>
-              <w:rPr>
-                <w:rFonts w:cs="Times New Roman"/>
-                <w14:ligatures w14:val="standard"/>
-              </w:rPr>
               <w:t>[1]</w:t>
             </w:r>
           </w:p>
@@ -2011,58 +2450,33 @@
           <w:p>
             <w:pPr>
               <w:pStyle w:val="Bibentry"/>
-              <w:jc w:val="both"/>
-              <w:rPr>
-                <w14:ligatures w14:val="standard"/>
-              </w:rPr>
             </w:pPr>
             <w:r>
-              <w:rPr>
-                <w14:ligatures w14:val="standard"/>
-              </w:rPr>
               <w:t xml:space="preserve">Giorgio </w:t>
             </w:r>
             <w:proofErr w:type="spellStart"/>
             <w:r>
-              <w:rPr>
-                <w14:ligatures w14:val="standard"/>
-              </w:rPr>
               <w:t>Fagiolo</w:t>
             </w:r>
             <w:proofErr w:type="spellEnd"/>
             <w:r>
-              <w:rPr>
-                <w14:ligatures w14:val="standard"/>
-              </w:rPr>
               <w:t xml:space="preserve">, Javier Reyes, and Stefano </w:t>
             </w:r>
             <w:proofErr w:type="spellStart"/>
             <w:r>
-              <w:rPr>
-                <w14:ligatures w14:val="standard"/>
-              </w:rPr>
               <w:t>Schiavo</w:t>
             </w:r>
             <w:proofErr w:type="spellEnd"/>
             <w:r>
-              <w:rPr>
-                <w14:ligatures w14:val="standard"/>
-              </w:rPr>
               <w:t xml:space="preserve">. 2009. World-trade web: Topological properties, dynamics, and evolution. Physical Review E 79, 3 (2009). </w:t>
             </w:r>
             <w:proofErr w:type="spellStart"/>
             <w:proofErr w:type="gramStart"/>
             <w:r>
-              <w:rPr>
-                <w14:ligatures w14:val="standard"/>
-              </w:rPr>
               <w:t>DOI:http</w:t>
             </w:r>
             <w:proofErr w:type="spellEnd"/>
             <w:r>
-              <w:rPr>
-                <w14:ligatures w14:val="standard"/>
-              </w:rPr>
               <w:t>://dx.doi.org/10.1103/physreve.79.036115</w:t>
             </w:r>
             <w:proofErr w:type="gramEnd"/>
@@ -2083,16 +2497,8 @@
           <w:p>
             <w:pPr>
               <w:pStyle w:val="Bibentry"/>
-              <w:rPr>
-                <w:rFonts w:cs="Times New Roman"/>
-                <w14:ligatures w14:val="standard"/>
-              </w:rPr>
             </w:pPr>
             <w:r>
-              <w:rPr>
-                <w:rFonts w:cs="Times New Roman"/>
-                <w14:ligatures w14:val="standard"/>
-              </w:rPr>
               <w:t>[2]</w:t>
             </w:r>
           </w:p>
@@ -2107,43 +2513,24 @@
           <w:p>
             <w:pPr>
               <w:pStyle w:val="Bibentry"/>
-              <w:jc w:val="both"/>
-              <w:rPr>
-                <w14:ligatures w14:val="standard"/>
-              </w:rPr>
             </w:pPr>
             <w:r>
-              <w:rPr>
-                <w14:ligatures w14:val="standard"/>
-              </w:rPr>
               <w:t xml:space="preserve">Giorgio </w:t>
             </w:r>
             <w:proofErr w:type="spellStart"/>
             <w:r>
-              <w:rPr>
-                <w14:ligatures w14:val="standard"/>
-              </w:rPr>
               <w:t>Fagiolo</w:t>
             </w:r>
             <w:proofErr w:type="spellEnd"/>
             <w:r>
-              <w:rPr>
-                <w14:ligatures w14:val="standard"/>
-              </w:rPr>
               <w:t xml:space="preserve">, Javier Reyes, and Stefano </w:t>
             </w:r>
             <w:proofErr w:type="spellStart"/>
             <w:r>
-              <w:rPr>
-                <w14:ligatures w14:val="standard"/>
-              </w:rPr>
               <w:t>Schiavo</w:t>
             </w:r>
             <w:proofErr w:type="spellEnd"/>
             <w:r>
-              <w:rPr>
-                <w14:ligatures w14:val="standard"/>
-              </w:rPr>
               <w:t>. 2007. The Evolution of the World Trade Web. Physical Review E 79, 3 (2007).</w:t>
             </w:r>
           </w:p>
@@ -2163,16 +2550,8 @@
           <w:p>
             <w:pPr>
               <w:pStyle w:val="Bibentry"/>
-              <w:rPr>
-                <w:rFonts w:cs="Times New Roman"/>
-                <w14:ligatures w14:val="standard"/>
-              </w:rPr>
             </w:pPr>
             <w:r>
-              <w:rPr>
-                <w:rFonts w:cs="Times New Roman"/>
-                <w14:ligatures w14:val="standard"/>
-              </w:rPr>
               <w:t>[3]</w:t>
             </w:r>
           </w:p>
@@ -2187,15 +2566,10 @@
           <w:p>
             <w:pPr>
               <w:pStyle w:val="Bibentry"/>
-              <w:jc w:val="both"/>
-              <w:rPr>
-                <w14:ligatures w14:val="standard"/>
-              </w:rPr>
             </w:pPr>
             <w:r>
               <w:rPr>
                 <w:lang w:val="es-ES"/>
-                <w14:ligatures w14:val="standard"/>
               </w:rPr>
               <w:t xml:space="preserve">Ma Ángeles Serrano and Marián </w:t>
             </w:r>
@@ -2203,7 +2577,6 @@
             <w:r>
               <w:rPr>
                 <w:lang w:val="es-ES"/>
-                <w14:ligatures w14:val="standard"/>
               </w:rPr>
               <w:t>Boguñá</w:t>
             </w:r>
@@ -2211,29 +2584,19 @@
             <w:r>
               <w:rPr>
                 <w:lang w:val="es-ES"/>
-                <w14:ligatures w14:val="standard"/>
               </w:rPr>
               <w:t xml:space="preserve">. </w:t>
             </w:r>
             <w:r>
-              <w:rPr>
-                <w14:ligatures w14:val="standard"/>
-              </w:rPr>
               <w:t xml:space="preserve">2003. Topology of the world trade web. Physical Review E 68, 1 (November 2003). </w:t>
             </w:r>
             <w:proofErr w:type="spellStart"/>
             <w:proofErr w:type="gramStart"/>
             <w:r>
-              <w:rPr>
-                <w14:ligatures w14:val="standard"/>
-              </w:rPr>
               <w:t>DOI:http</w:t>
             </w:r>
             <w:proofErr w:type="spellEnd"/>
             <w:r>
-              <w:rPr>
-                <w14:ligatures w14:val="standard"/>
-              </w:rPr>
               <w:t>://dx.doi.org/10.1103/physreve.68.015101</w:t>
             </w:r>
             <w:proofErr w:type="gramEnd"/>
@@ -2254,16 +2617,8 @@
           <w:p>
             <w:pPr>
               <w:pStyle w:val="Bibentry"/>
-              <w:rPr>
-                <w:rFonts w:cs="Times New Roman"/>
-                <w14:ligatures w14:val="standard"/>
-              </w:rPr>
             </w:pPr>
             <w:r>
-              <w:rPr>
-                <w:rFonts w:cs="Times New Roman"/>
-                <w14:ligatures w14:val="standard"/>
-              </w:rPr>
               <w:t>[4]</w:t>
             </w:r>
           </w:p>
@@ -2278,23 +2633,9 @@
           <w:p>
             <w:pPr>
               <w:pStyle w:val="Bibentry"/>
-              <w:jc w:val="both"/>
-              <w:rPr>
-                <w14:ligatures w14:val="standard"/>
-              </w:rPr>
             </w:pPr>
             <w:r>
-              <w:rPr>
-                <w14:ligatures w14:val="standard"/>
-              </w:rPr>
-              <w:t xml:space="preserve">"World Integrated Trade Solution (WITS) | Data on Export, Import, Tariff, </w:t>
-            </w:r>
-            <w:r>
-              <w:rPr>
-                <w14:ligatures w14:val="standard"/>
-              </w:rPr>
-              <w:lastRenderedPageBreak/>
-              <w:t>NTM", Wits.worldbank.org, 2018. [Online]. Available: https://wits.worldbank.org. [Accessed: 07- Feb- 2018].</w:t>
+              <w:t>"World Integrated Trade Solution (WITS) | Data on Export, Import, Tariff, NTM", Wits.worldbank.org, 2018. [Online]. Available: https://wits.worldbank.org. [Accessed: 07- Feb- 2018].</w:t>
             </w:r>
           </w:p>
         </w:tc>
@@ -2313,17 +2654,8 @@
           <w:p>
             <w:pPr>
               <w:pStyle w:val="Bibentry"/>
-              <w:rPr>
-                <w:rFonts w:cs="Times New Roman"/>
-                <w14:ligatures w14:val="standard"/>
-              </w:rPr>
             </w:pPr>
             <w:r>
-              <w:rPr>
-                <w:rFonts w:cs="Times New Roman"/>
-                <w14:ligatures w14:val="standard"/>
-              </w:rPr>
-              <w:lastRenderedPageBreak/>
               <w:t>[5]</w:t>
             </w:r>
           </w:p>
@@ -2338,36 +2670,22 @@
           <w:p>
             <w:pPr>
               <w:pStyle w:val="Bibentry"/>
-              <w:jc w:val="both"/>
-              <w:rPr>
-                <w14:ligatures w14:val="standard"/>
-              </w:rPr>
             </w:pPr>
             <w:r>
               <w:rPr>
                 <w:lang w:val="it-IT"/>
-                <w14:ligatures w14:val="standard"/>
               </w:rPr>
               <w:t xml:space="preserve">Diego Garlaschelli and Loffredo Maria. </w:t>
             </w:r>
             <w:r>
-              <w:rPr>
-                <w14:ligatures w14:val="standard"/>
-              </w:rPr>
               <w:t xml:space="preserve">2004. Structure and evolution of the world trade network. </w:t>
             </w:r>
             <w:proofErr w:type="spellStart"/>
             <w:r>
-              <w:rPr>
-                <w14:ligatures w14:val="standard"/>
-              </w:rPr>
               <w:t>Physica</w:t>
             </w:r>
             <w:proofErr w:type="spellEnd"/>
             <w:r>
-              <w:rPr>
-                <w14:ligatures w14:val="standard"/>
-              </w:rPr>
               <w:t xml:space="preserve"> A (2004).</w:t>
             </w:r>
           </w:p>
@@ -2387,16 +2705,8 @@
           <w:p>
             <w:pPr>
               <w:pStyle w:val="Bibentry"/>
-              <w:rPr>
-                <w:rFonts w:cs="Times New Roman"/>
-                <w14:ligatures w14:val="standard"/>
-              </w:rPr>
             </w:pPr>
             <w:r>
-              <w:rPr>
-                <w:rFonts w:cs="Times New Roman"/>
-                <w14:ligatures w14:val="standard"/>
-              </w:rPr>
               <w:t>[6]</w:t>
             </w:r>
           </w:p>
@@ -2411,51 +2721,31 @@
           <w:p>
             <w:pPr>
               <w:pStyle w:val="Bibentry"/>
-              <w:jc w:val="both"/>
-              <w:rPr>
-                <w14:ligatures w14:val="standard"/>
-              </w:rPr>
             </w:pPr>
             <w:r>
               <w:rPr>
                 <w:lang w:val="it-IT"/>
-                <w14:ligatures w14:val="standard"/>
               </w:rPr>
               <w:t xml:space="preserve">Matteo Barigozzi, Giorgio Fagiolo, and Giuseppe Mangioni. </w:t>
             </w:r>
             <w:r>
-              <w:rPr>
-                <w14:ligatures w14:val="standard"/>
-              </w:rPr>
               <w:t xml:space="preserve">2011. Identifying the community structure of the international-trade multi-network. </w:t>
             </w:r>
             <w:proofErr w:type="spellStart"/>
             <w:r>
-              <w:rPr>
-                <w14:ligatures w14:val="standard"/>
-              </w:rPr>
               <w:t>Physica</w:t>
             </w:r>
             <w:proofErr w:type="spellEnd"/>
             <w:r>
-              <w:rPr>
-                <w14:ligatures w14:val="standard"/>
-              </w:rPr>
               <w:t xml:space="preserve"> A: Statistical Mechanics and its Applications 390, 11 (2011), 2051–2066. </w:t>
             </w:r>
             <w:proofErr w:type="spellStart"/>
             <w:proofErr w:type="gramStart"/>
             <w:r>
-              <w:rPr>
-                <w14:ligatures w14:val="standard"/>
-              </w:rPr>
               <w:t>DOI:http</w:t>
             </w:r>
             <w:proofErr w:type="spellEnd"/>
             <w:r>
-              <w:rPr>
-                <w14:ligatures w14:val="standard"/>
-              </w:rPr>
               <w:t>://dx.doi.org/10.1016/j.physa.2011.02.004</w:t>
             </w:r>
             <w:proofErr w:type="gramEnd"/>
@@ -2476,16 +2766,8 @@
           <w:p>
             <w:pPr>
               <w:pStyle w:val="Bibentry"/>
-              <w:rPr>
-                <w:rFonts w:cs="Times New Roman"/>
-                <w14:ligatures w14:val="standard"/>
-              </w:rPr>
             </w:pPr>
             <w:r>
-              <w:rPr>
-                <w:rFonts w:cs="Times New Roman"/>
-                <w14:ligatures w14:val="standard"/>
-              </w:rPr>
               <w:t>[7]</w:t>
             </w:r>
           </w:p>
@@ -2500,44 +2782,25 @@
           <w:p>
             <w:pPr>
               <w:pStyle w:val="Bibentry"/>
-              <w:jc w:val="both"/>
-              <w:rPr>
-                <w14:ligatures w14:val="standard"/>
-              </w:rPr>
             </w:pPr>
             <w:r>
-              <w:rPr>
-                <w14:ligatures w14:val="standard"/>
-              </w:rPr>
               <w:t xml:space="preserve">Lars Backstrom and Jure </w:t>
             </w:r>
             <w:proofErr w:type="spellStart"/>
             <w:r>
-              <w:rPr>
-                <w14:ligatures w14:val="standard"/>
-              </w:rPr>
               <w:t>Leskovec</w:t>
             </w:r>
             <w:proofErr w:type="spellEnd"/>
             <w:r>
-              <w:rPr>
-                <w14:ligatures w14:val="standard"/>
-              </w:rPr>
               <w:t xml:space="preserve">. 2011. Supervised random walks. Proceedings of the fourth ACM international conference on Web search and data mining - WSDM 11(2011). </w:t>
             </w:r>
             <w:proofErr w:type="spellStart"/>
             <w:proofErr w:type="gramStart"/>
             <w:r>
-              <w:rPr>
-                <w14:ligatures w14:val="standard"/>
-              </w:rPr>
               <w:t>DOI:http</w:t>
             </w:r>
             <w:proofErr w:type="spellEnd"/>
             <w:r>
-              <w:rPr>
-                <w14:ligatures w14:val="standard"/>
-              </w:rPr>
               <w:t>://dx.doi.org/10.1145/1935826.1935914</w:t>
             </w:r>
             <w:proofErr w:type="gramEnd"/>
@@ -2549,17 +2812,404 @@
     <w:p>
       <w:pPr>
         <w:pStyle w:val="Bibentry"/>
-        <w:rPr>
-          <w14:ligatures w14:val="standard"/>
-        </w:rPr>
       </w:pPr>
     </w:p>
     <w:p>
       <w:pPr>
         <w:pStyle w:val="Bibentry"/>
-        <w:rPr>
-          <w14:ligatures w14:val="standard"/>
-        </w:rPr>
+      </w:pPr>
+    </w:p>
+    <w:p>
+      <w:pPr>
+        <w:pStyle w:val="Bibentry"/>
+      </w:pPr>
+      <w:r>
+        <w:t>d</w:t>
+      </w:r>
+    </w:p>
+    <w:p>
+      <w:pPr>
+        <w:pStyle w:val="Bibentry"/>
+      </w:pPr>
+    </w:p>
+    <w:p>
+      <w:pPr>
+        <w:pStyle w:val="Bibentry"/>
+      </w:pPr>
+    </w:p>
+    <w:p>
+      <w:pPr>
+        <w:pStyle w:val="Bibentry"/>
+      </w:pPr>
+    </w:p>
+    <w:p>
+      <w:pPr>
+        <w:pStyle w:val="Bibentry"/>
+      </w:pPr>
+    </w:p>
+    <w:p>
+      <w:pPr>
+        <w:pStyle w:val="Bibentry"/>
+      </w:pPr>
+    </w:p>
+    <w:p>
+      <w:pPr>
+        <w:pStyle w:val="Bibentry"/>
+      </w:pPr>
+    </w:p>
+    <w:p>
+      <w:pPr>
+        <w:pStyle w:val="Bibentry"/>
+      </w:pPr>
+    </w:p>
+    <w:p>
+      <w:pPr>
+        <w:pStyle w:val="Bibentry"/>
+      </w:pPr>
+    </w:p>
+    <w:p>
+      <w:pPr>
+        <w:pStyle w:val="Bibentry"/>
+      </w:pPr>
+    </w:p>
+    <w:p>
+      <w:pPr>
+        <w:pStyle w:val="Bibentry"/>
+      </w:pPr>
+    </w:p>
+    <w:p>
+      <w:pPr>
+        <w:pStyle w:val="Bibentry"/>
+      </w:pPr>
+    </w:p>
+    <w:p>
+      <w:pPr>
+        <w:pStyle w:val="Bibentry"/>
+      </w:pPr>
+    </w:p>
+    <w:p>
+      <w:pPr>
+        <w:pStyle w:val="Bibentry"/>
+      </w:pPr>
+    </w:p>
+    <w:p>
+      <w:pPr>
+        <w:pStyle w:val="Bibentry"/>
+      </w:pPr>
+    </w:p>
+    <w:p>
+      <w:pPr>
+        <w:pStyle w:val="Bibentry"/>
+      </w:pPr>
+    </w:p>
+    <w:p>
+      <w:pPr>
+        <w:pStyle w:val="Bibentry"/>
+      </w:pPr>
+    </w:p>
+    <w:p>
+      <w:pPr>
+        <w:pStyle w:val="Bibentry"/>
+      </w:pPr>
+    </w:p>
+    <w:p>
+      <w:pPr>
+        <w:pStyle w:val="Bibentry"/>
+      </w:pPr>
+    </w:p>
+    <w:p>
+      <w:pPr>
+        <w:pStyle w:val="Bibentry"/>
+      </w:pPr>
+    </w:p>
+    <w:p>
+      <w:pPr>
+        <w:pStyle w:val="Bibentry"/>
+      </w:pPr>
+    </w:p>
+    <w:p>
+      <w:pPr>
+        <w:pStyle w:val="Bibentry"/>
+      </w:pPr>
+    </w:p>
+    <w:p>
+      <w:pPr>
+        <w:pStyle w:val="Bibentry"/>
+      </w:pPr>
+    </w:p>
+    <w:p>
+      <w:pPr>
+        <w:pStyle w:val="Bibentry"/>
+      </w:pPr>
+    </w:p>
+    <w:p>
+      <w:pPr>
+        <w:pStyle w:val="Bibentry"/>
+      </w:pPr>
+    </w:p>
+    <w:p>
+      <w:pPr>
+        <w:pStyle w:val="Bibentry"/>
+      </w:pPr>
+    </w:p>
+    <w:p>
+      <w:pPr>
+        <w:pStyle w:val="Bibentry"/>
+      </w:pPr>
+    </w:p>
+    <w:p>
+      <w:pPr>
+        <w:pStyle w:val="Bibentry"/>
+      </w:pPr>
+    </w:p>
+    <w:p>
+      <w:pPr>
+        <w:pStyle w:val="Bibentry"/>
+      </w:pPr>
+    </w:p>
+    <w:p>
+      <w:pPr>
+        <w:pStyle w:val="Bibentry"/>
+      </w:pPr>
+    </w:p>
+    <w:p>
+      <w:pPr>
+        <w:pStyle w:val="Bibentry"/>
+      </w:pPr>
+    </w:p>
+    <w:p>
+      <w:pPr>
+        <w:pStyle w:val="Bibentry"/>
+      </w:pPr>
+    </w:p>
+    <w:p>
+      <w:pPr>
+        <w:pStyle w:val="Bibentry"/>
+      </w:pPr>
+    </w:p>
+    <w:p>
+      <w:pPr>
+        <w:pStyle w:val="Bibentry"/>
+      </w:pPr>
+    </w:p>
+    <w:p>
+      <w:pPr>
+        <w:pStyle w:val="Bibentry"/>
+      </w:pPr>
+    </w:p>
+    <w:p>
+      <w:pPr>
+        <w:pStyle w:val="Bibentry"/>
+      </w:pPr>
+    </w:p>
+    <w:p>
+      <w:pPr>
+        <w:pStyle w:val="Bibentry"/>
+      </w:pPr>
+    </w:p>
+    <w:p>
+      <w:pPr>
+        <w:pStyle w:val="Bibentry"/>
+      </w:pPr>
+    </w:p>
+    <w:p>
+      <w:pPr>
+        <w:pStyle w:val="Bibentry"/>
+      </w:pPr>
+    </w:p>
+    <w:p>
+      <w:pPr>
+        <w:pStyle w:val="Bibentry"/>
+      </w:pPr>
+    </w:p>
+    <w:p>
+      <w:pPr>
+        <w:pStyle w:val="Bibentry"/>
+      </w:pPr>
+    </w:p>
+    <w:p>
+      <w:pPr>
+        <w:pStyle w:val="Bibentry"/>
+      </w:pPr>
+    </w:p>
+    <w:p>
+      <w:pPr>
+        <w:pStyle w:val="Bibentry"/>
+      </w:pPr>
+    </w:p>
+    <w:p>
+      <w:pPr>
+        <w:pStyle w:val="Bibentry"/>
+      </w:pPr>
+    </w:p>
+    <w:p>
+      <w:pPr>
+        <w:pStyle w:val="Bibentry"/>
+      </w:pPr>
+    </w:p>
+    <w:p>
+      <w:pPr>
+        <w:pStyle w:val="Bibentry"/>
+      </w:pPr>
+    </w:p>
+    <w:p>
+      <w:pPr>
+        <w:pStyle w:val="Bibentry"/>
+      </w:pPr>
+    </w:p>
+    <w:p>
+      <w:pPr>
+        <w:pStyle w:val="Bibentry"/>
+      </w:pPr>
+    </w:p>
+    <w:p>
+      <w:pPr>
+        <w:pStyle w:val="Bibentry"/>
+      </w:pPr>
+    </w:p>
+    <w:p>
+      <w:pPr>
+        <w:pStyle w:val="Bibentry"/>
+      </w:pPr>
+    </w:p>
+    <w:p>
+      <w:pPr>
+        <w:pStyle w:val="Bibentry"/>
+      </w:pPr>
+    </w:p>
+    <w:p>
+      <w:pPr>
+        <w:pStyle w:val="Bibentry"/>
+      </w:pPr>
+    </w:p>
+    <w:p>
+      <w:pPr>
+        <w:pStyle w:val="Bibentry"/>
+      </w:pPr>
+    </w:p>
+    <w:p>
+      <w:pPr>
+        <w:pStyle w:val="Bibentry"/>
+      </w:pPr>
+    </w:p>
+    <w:p>
+      <w:pPr>
+        <w:pStyle w:val="Bibentry"/>
+      </w:pPr>
+    </w:p>
+    <w:p>
+      <w:pPr>
+        <w:pStyle w:val="Bibentry"/>
+      </w:pPr>
+    </w:p>
+    <w:p>
+      <w:pPr>
+        <w:pStyle w:val="Bibentry"/>
+      </w:pPr>
+    </w:p>
+    <w:p>
+      <w:pPr>
+        <w:pStyle w:val="Bibentry"/>
+      </w:pPr>
+    </w:p>
+    <w:p>
+      <w:pPr>
+        <w:pStyle w:val="Bibentry"/>
+      </w:pPr>
+    </w:p>
+    <w:p>
+      <w:pPr>
+        <w:pStyle w:val="Bibentry"/>
+      </w:pPr>
+    </w:p>
+    <w:p>
+      <w:pPr>
+        <w:pStyle w:val="Bibentry"/>
+      </w:pPr>
+    </w:p>
+    <w:p>
+      <w:pPr>
+        <w:pStyle w:val="Bibentry"/>
+      </w:pPr>
+    </w:p>
+    <w:p>
+      <w:pPr>
+        <w:pStyle w:val="Bibentry"/>
+      </w:pPr>
+    </w:p>
+    <w:p>
+      <w:pPr>
+        <w:pStyle w:val="Bibentry"/>
+      </w:pPr>
+    </w:p>
+    <w:p>
+      <w:pPr>
+        <w:pStyle w:val="Bibentry"/>
+      </w:pPr>
+    </w:p>
+    <w:p>
+      <w:pPr>
+        <w:pStyle w:val="Bibentry"/>
+      </w:pPr>
+    </w:p>
+    <w:p>
+      <w:pPr>
+        <w:pStyle w:val="Bibentry"/>
+      </w:pPr>
+    </w:p>
+    <w:p>
+      <w:pPr>
+        <w:pStyle w:val="Bibentry"/>
+      </w:pPr>
+    </w:p>
+    <w:p>
+      <w:pPr>
+        <w:pStyle w:val="Bibentry"/>
+      </w:pPr>
+    </w:p>
+    <w:p>
+      <w:pPr>
+        <w:pStyle w:val="Bibentry"/>
+      </w:pPr>
+    </w:p>
+    <w:p>
+      <w:pPr>
+        <w:pStyle w:val="Bibentry"/>
+      </w:pPr>
+    </w:p>
+    <w:p>
+      <w:pPr>
+        <w:pStyle w:val="Bibentry"/>
+      </w:pPr>
+    </w:p>
+    <w:p>
+      <w:pPr>
+        <w:pStyle w:val="Bibentry"/>
+      </w:pPr>
+    </w:p>
+    <w:p>
+      <w:pPr>
+        <w:pStyle w:val="Bibentry"/>
+      </w:pPr>
+    </w:p>
+    <w:p>
+      <w:pPr>
+        <w:pStyle w:val="Bibentry"/>
+      </w:pPr>
+    </w:p>
+    <w:p>
+      <w:pPr>
+        <w:pStyle w:val="Bibentry"/>
+      </w:pPr>
+    </w:p>
+    <w:p>
+      <w:pPr>
+        <w:pStyle w:val="Bibentry"/>
+      </w:pPr>
+    </w:p>
+    <w:p>
+      <w:pPr>
+        <w:pStyle w:val="Bibentry"/>
       </w:pPr>
     </w:p>
     <w:p>
@@ -2573,861 +3223,105 @@
       </w:pPr>
       <w:r>
         <w:rPr>
-          <w:sz w:val="18"/>
-          <w:szCs w:val="18"/>
-          <w14:ligatures w14:val="standard"/>
-        </w:rPr>
-        <w:t>d</w:t>
+          <w:noProof/>
+        </w:rPr>
+        <w:drawing>
+          <wp:anchor distT="0" distB="0" distL="114300" distR="114300" simplePos="0" relativeHeight="251649536" behindDoc="0" locked="0" layoutInCell="1" allowOverlap="1" wp14:anchorId="508A1A39" wp14:editId="251FC39A">
+            <wp:simplePos x="0" y="0"/>
+            <wp:positionH relativeFrom="column">
+              <wp:posOffset>-1632973</wp:posOffset>
+            </wp:positionH>
+            <wp:positionV relativeFrom="paragraph">
+              <wp:posOffset>-157370</wp:posOffset>
+            </wp:positionV>
+            <wp:extent cx="7770721" cy="3864113"/>
+            <wp:effectExtent l="0" t="0" r="1905" b="3175"/>
+            <wp:wrapSquare wrapText="bothSides"/>
+            <wp:docPr id="10" name="Picture 10"/>
+            <wp:cNvGraphicFramePr>
+              <a:graphicFrameLocks xmlns:a="http://schemas.openxmlformats.org/drawingml/2006/main" noChangeAspect="1"/>
+            </wp:cNvGraphicFramePr>
+            <a:graphic xmlns:a="http://schemas.openxmlformats.org/drawingml/2006/main">
+              <a:graphicData uri="http://schemas.openxmlformats.org/drawingml/2006/picture">
+                <pic:pic xmlns:pic="http://schemas.openxmlformats.org/drawingml/2006/picture">
+                  <pic:nvPicPr>
+                    <pic:cNvPr id="0" name="Picture 7"/>
+                    <pic:cNvPicPr>
+                      <a:picLocks noChangeAspect="1" noChangeArrowheads="1"/>
+                    </pic:cNvPicPr>
+                  </pic:nvPicPr>
+                  <pic:blipFill>
+                    <a:blip r:embed="rId16">
+                      <a:extLst>
+                        <a:ext uri="{28A0092B-C50C-407E-A947-70E740481C1C}">
+                          <a14:useLocalDpi xmlns:a14="http://schemas.microsoft.com/office/drawing/2010/main" val="0"/>
+                        </a:ext>
+                      </a:extLst>
+                    </a:blip>
+                    <a:srcRect/>
+                    <a:stretch>
+                      <a:fillRect/>
+                    </a:stretch>
+                  </pic:blipFill>
+                  <pic:spPr bwMode="auto">
+                    <a:xfrm>
+                      <a:off x="0" y="0"/>
+                      <a:ext cx="7806442" cy="3881876"/>
+                    </a:xfrm>
+                    <a:prstGeom prst="rect">
+                      <a:avLst/>
+                    </a:prstGeom>
+                    <a:noFill/>
+                    <a:ln>
+                      <a:noFill/>
+                    </a:ln>
+                  </pic:spPr>
+                </pic:pic>
+              </a:graphicData>
+            </a:graphic>
+            <wp14:sizeRelH relativeFrom="page">
+              <wp14:pctWidth>0</wp14:pctWidth>
+            </wp14:sizeRelH>
+            <wp14:sizeRelV relativeFrom="page">
+              <wp14:pctHeight>0</wp14:pctHeight>
+            </wp14:sizeRelV>
+          </wp:anchor>
+        </w:drawing>
       </w:r>
     </w:p>
     <w:p>
       <w:pPr>
         <w:pStyle w:val="Bibentry"/>
-        <w:rPr>
-          <w:sz w:val="18"/>
-          <w:szCs w:val="18"/>
-          <w14:ligatures w14:val="standard"/>
-        </w:rPr>
       </w:pPr>
     </w:p>
     <w:p>
       <w:pPr>
         <w:pStyle w:val="Bibentry"/>
-        <w:rPr>
-          <w:sz w:val="18"/>
-          <w:szCs w:val="18"/>
-          <w14:ligatures w14:val="standard"/>
-        </w:rPr>
       </w:pPr>
     </w:p>
     <w:p>
       <w:pPr>
         <w:pStyle w:val="Bibentry"/>
-        <w:rPr>
-          <w:sz w:val="18"/>
-          <w:szCs w:val="18"/>
-          <w14:ligatures w14:val="standard"/>
-        </w:rPr>
       </w:pPr>
     </w:p>
     <w:p>
       <w:pPr>
         <w:pStyle w:val="Bibentry"/>
-        <w:rPr>
-          <w:sz w:val="18"/>
-          <w:szCs w:val="18"/>
-          <w14:ligatures w14:val="standard"/>
-        </w:rPr>
       </w:pPr>
     </w:p>
     <w:p>
       <w:pPr>
         <w:pStyle w:val="Bibentry"/>
-        <w:rPr>
-          <w:sz w:val="18"/>
-          <w:szCs w:val="18"/>
-          <w14:ligatures w14:val="standard"/>
-        </w:rPr>
       </w:pPr>
     </w:p>
     <w:p>
       <w:pPr>
         <w:pStyle w:val="Bibentry"/>
-        <w:rPr>
-          <w:sz w:val="18"/>
-          <w:szCs w:val="18"/>
-          <w14:ligatures w14:val="standard"/>
-        </w:rPr>
       </w:pPr>
     </w:p>
     <w:p>
       <w:pPr>
         <w:pStyle w:val="Bibentry"/>
-        <w:rPr>
-          <w:sz w:val="18"/>
-          <w:szCs w:val="18"/>
-          <w14:ligatures w14:val="standard"/>
-        </w:rPr>
-      </w:pPr>
-    </w:p>
-    <w:p>
-      <w:pPr>
-        <w:pStyle w:val="Bibentry"/>
-        <w:rPr>
-          <w:sz w:val="18"/>
-          <w:szCs w:val="18"/>
-          <w14:ligatures w14:val="standard"/>
-        </w:rPr>
-      </w:pPr>
-    </w:p>
-    <w:p>
-      <w:pPr>
-        <w:pStyle w:val="Bibentry"/>
-        <w:rPr>
-          <w:sz w:val="18"/>
-          <w:szCs w:val="18"/>
-          <w14:ligatures w14:val="standard"/>
-        </w:rPr>
-      </w:pPr>
-    </w:p>
-    <w:p>
-      <w:pPr>
-        <w:pStyle w:val="Bibentry"/>
-        <w:rPr>
-          <w:sz w:val="18"/>
-          <w:szCs w:val="18"/>
-          <w14:ligatures w14:val="standard"/>
-        </w:rPr>
-      </w:pPr>
-    </w:p>
-    <w:p>
-      <w:pPr>
-        <w:pStyle w:val="Bibentry"/>
-        <w:rPr>
-          <w:sz w:val="18"/>
-          <w:szCs w:val="18"/>
-          <w14:ligatures w14:val="standard"/>
-        </w:rPr>
-      </w:pPr>
-    </w:p>
-    <w:p>
-      <w:pPr>
-        <w:pStyle w:val="Bibentry"/>
-        <w:rPr>
-          <w:sz w:val="18"/>
-          <w:szCs w:val="18"/>
-          <w14:ligatures w14:val="standard"/>
-        </w:rPr>
-      </w:pPr>
-    </w:p>
-    <w:p>
-      <w:pPr>
-        <w:pStyle w:val="Bibentry"/>
-        <w:rPr>
-          <w:sz w:val="18"/>
-          <w:szCs w:val="18"/>
-          <w14:ligatures w14:val="standard"/>
-        </w:rPr>
-      </w:pPr>
-    </w:p>
-    <w:p>
-      <w:pPr>
-        <w:pStyle w:val="Bibentry"/>
-        <w:rPr>
-          <w:sz w:val="18"/>
-          <w:szCs w:val="18"/>
-          <w14:ligatures w14:val="standard"/>
-        </w:rPr>
-      </w:pPr>
-    </w:p>
-    <w:p>
-      <w:pPr>
-        <w:pStyle w:val="Bibentry"/>
-        <w:rPr>
-          <w:sz w:val="18"/>
-          <w:szCs w:val="18"/>
-          <w14:ligatures w14:val="standard"/>
-        </w:rPr>
-      </w:pPr>
-    </w:p>
-    <w:p>
-      <w:pPr>
-        <w:pStyle w:val="Bibentry"/>
-        <w:rPr>
-          <w:sz w:val="18"/>
-          <w:szCs w:val="18"/>
-          <w14:ligatures w14:val="standard"/>
-        </w:rPr>
-      </w:pPr>
-    </w:p>
-    <w:p>
-      <w:pPr>
-        <w:pStyle w:val="Bibentry"/>
-        <w:rPr>
-          <w:sz w:val="18"/>
-          <w:szCs w:val="18"/>
-          <w14:ligatures w14:val="standard"/>
-        </w:rPr>
-      </w:pPr>
-    </w:p>
-    <w:p>
-      <w:pPr>
-        <w:pStyle w:val="Bibentry"/>
-        <w:rPr>
-          <w:sz w:val="18"/>
-          <w:szCs w:val="18"/>
-          <w14:ligatures w14:val="standard"/>
-        </w:rPr>
-      </w:pPr>
-    </w:p>
-    <w:p>
-      <w:pPr>
-        <w:pStyle w:val="Bibentry"/>
-        <w:rPr>
-          <w:sz w:val="18"/>
-          <w:szCs w:val="18"/>
-          <w14:ligatures w14:val="standard"/>
-        </w:rPr>
-      </w:pPr>
-    </w:p>
-    <w:p>
-      <w:pPr>
-        <w:pStyle w:val="Bibentry"/>
-        <w:rPr>
-          <w:sz w:val="18"/>
-          <w:szCs w:val="18"/>
-          <w14:ligatures w14:val="standard"/>
-        </w:rPr>
-      </w:pPr>
-    </w:p>
-    <w:p>
-      <w:pPr>
-        <w:pStyle w:val="Bibentry"/>
-        <w:rPr>
-          <w:sz w:val="18"/>
-          <w:szCs w:val="18"/>
-          <w14:ligatures w14:val="standard"/>
-        </w:rPr>
-      </w:pPr>
-    </w:p>
-    <w:p>
-      <w:pPr>
-        <w:pStyle w:val="Bibentry"/>
-        <w:rPr>
-          <w:sz w:val="18"/>
-          <w:szCs w:val="18"/>
-          <w14:ligatures w14:val="standard"/>
-        </w:rPr>
-      </w:pPr>
-    </w:p>
-    <w:p>
-      <w:pPr>
-        <w:pStyle w:val="Bibentry"/>
-        <w:rPr>
-          <w:sz w:val="18"/>
-          <w:szCs w:val="18"/>
-          <w14:ligatures w14:val="standard"/>
-        </w:rPr>
-      </w:pPr>
-    </w:p>
-    <w:p>
-      <w:pPr>
-        <w:pStyle w:val="Bibentry"/>
-        <w:rPr>
-          <w:sz w:val="18"/>
-          <w:szCs w:val="18"/>
-          <w14:ligatures w14:val="standard"/>
-        </w:rPr>
-      </w:pPr>
-    </w:p>
-    <w:p>
-      <w:pPr>
-        <w:pStyle w:val="Bibentry"/>
-        <w:rPr>
-          <w:sz w:val="18"/>
-          <w:szCs w:val="18"/>
-          <w14:ligatures w14:val="standard"/>
-        </w:rPr>
-      </w:pPr>
-    </w:p>
-    <w:p>
-      <w:pPr>
-        <w:pStyle w:val="Bibentry"/>
-        <w:rPr>
-          <w:sz w:val="18"/>
-          <w:szCs w:val="18"/>
-          <w14:ligatures w14:val="standard"/>
-        </w:rPr>
-      </w:pPr>
-    </w:p>
-    <w:p>
-      <w:pPr>
-        <w:pStyle w:val="Bibentry"/>
-        <w:rPr>
-          <w:sz w:val="18"/>
-          <w:szCs w:val="18"/>
-          <w14:ligatures w14:val="standard"/>
-        </w:rPr>
-      </w:pPr>
-    </w:p>
-    <w:p>
-      <w:pPr>
-        <w:pStyle w:val="Bibentry"/>
-        <w:rPr>
-          <w:sz w:val="18"/>
-          <w:szCs w:val="18"/>
-          <w14:ligatures w14:val="standard"/>
-        </w:rPr>
-      </w:pPr>
-    </w:p>
-    <w:p>
-      <w:pPr>
-        <w:pStyle w:val="Bibentry"/>
-        <w:rPr>
-          <w:sz w:val="18"/>
-          <w:szCs w:val="18"/>
-          <w14:ligatures w14:val="standard"/>
-        </w:rPr>
-      </w:pPr>
-    </w:p>
-    <w:p>
-      <w:pPr>
-        <w:pStyle w:val="Bibentry"/>
-        <w:rPr>
-          <w:sz w:val="18"/>
-          <w:szCs w:val="18"/>
-          <w14:ligatures w14:val="standard"/>
-        </w:rPr>
-      </w:pPr>
-    </w:p>
-    <w:p>
-      <w:pPr>
-        <w:pStyle w:val="Bibentry"/>
-        <w:rPr>
-          <w:sz w:val="18"/>
-          <w:szCs w:val="18"/>
-          <w14:ligatures w14:val="standard"/>
-        </w:rPr>
-      </w:pPr>
-    </w:p>
-    <w:p>
-      <w:pPr>
-        <w:pStyle w:val="Bibentry"/>
-        <w:rPr>
-          <w:sz w:val="18"/>
-          <w:szCs w:val="18"/>
-          <w14:ligatures w14:val="standard"/>
-        </w:rPr>
-      </w:pPr>
-    </w:p>
-    <w:p>
-      <w:pPr>
-        <w:pStyle w:val="Bibentry"/>
-        <w:rPr>
-          <w:sz w:val="18"/>
-          <w:szCs w:val="18"/>
-          <w14:ligatures w14:val="standard"/>
-        </w:rPr>
-      </w:pPr>
-    </w:p>
-    <w:p>
-      <w:pPr>
-        <w:pStyle w:val="Bibentry"/>
-        <w:rPr>
-          <w:sz w:val="18"/>
-          <w:szCs w:val="18"/>
-          <w14:ligatures w14:val="standard"/>
-        </w:rPr>
-      </w:pPr>
-    </w:p>
-    <w:p>
-      <w:pPr>
-        <w:pStyle w:val="Bibentry"/>
-        <w:rPr>
-          <w:sz w:val="18"/>
-          <w:szCs w:val="18"/>
-          <w14:ligatures w14:val="standard"/>
-        </w:rPr>
-      </w:pPr>
-    </w:p>
-    <w:p>
-      <w:pPr>
-        <w:pStyle w:val="Bibentry"/>
-        <w:rPr>
-          <w:sz w:val="18"/>
-          <w:szCs w:val="18"/>
-          <w14:ligatures w14:val="standard"/>
-        </w:rPr>
-      </w:pPr>
-    </w:p>
-    <w:p>
-      <w:pPr>
-        <w:pStyle w:val="Bibentry"/>
-        <w:rPr>
-          <w:sz w:val="18"/>
-          <w:szCs w:val="18"/>
-          <w14:ligatures w14:val="standard"/>
-        </w:rPr>
-      </w:pPr>
-    </w:p>
-    <w:p>
-      <w:pPr>
-        <w:pStyle w:val="Bibentry"/>
-        <w:rPr>
-          <w:sz w:val="18"/>
-          <w:szCs w:val="18"/>
-          <w14:ligatures w14:val="standard"/>
-        </w:rPr>
-      </w:pPr>
-    </w:p>
-    <w:p>
-      <w:pPr>
-        <w:pStyle w:val="Bibentry"/>
-        <w:rPr>
-          <w:sz w:val="18"/>
-          <w:szCs w:val="18"/>
-          <w14:ligatures w14:val="standard"/>
-        </w:rPr>
-      </w:pPr>
-    </w:p>
-    <w:p>
-      <w:pPr>
-        <w:pStyle w:val="Bibentry"/>
-        <w:rPr>
-          <w:sz w:val="18"/>
-          <w:szCs w:val="18"/>
-          <w14:ligatures w14:val="standard"/>
-        </w:rPr>
-      </w:pPr>
-    </w:p>
-    <w:p>
-      <w:pPr>
-        <w:pStyle w:val="Bibentry"/>
-        <w:rPr>
-          <w:sz w:val="18"/>
-          <w:szCs w:val="18"/>
-          <w14:ligatures w14:val="standard"/>
-        </w:rPr>
-      </w:pPr>
-    </w:p>
-    <w:p>
-      <w:pPr>
-        <w:pStyle w:val="Bibentry"/>
-        <w:rPr>
-          <w:sz w:val="18"/>
-          <w:szCs w:val="18"/>
-          <w14:ligatures w14:val="standard"/>
-        </w:rPr>
-      </w:pPr>
-    </w:p>
-    <w:p>
-      <w:pPr>
-        <w:pStyle w:val="Bibentry"/>
-        <w:rPr>
-          <w:sz w:val="18"/>
-          <w:szCs w:val="18"/>
-          <w14:ligatures w14:val="standard"/>
-        </w:rPr>
-      </w:pPr>
-    </w:p>
-    <w:p>
-      <w:pPr>
-        <w:pStyle w:val="Bibentry"/>
-        <w:rPr>
-          <w:sz w:val="18"/>
-          <w:szCs w:val="18"/>
-          <w14:ligatures w14:val="standard"/>
-        </w:rPr>
-      </w:pPr>
-    </w:p>
-    <w:p>
-      <w:pPr>
-        <w:pStyle w:val="Bibentry"/>
-        <w:rPr>
-          <w:sz w:val="18"/>
-          <w:szCs w:val="18"/>
-          <w14:ligatures w14:val="standard"/>
-        </w:rPr>
-      </w:pPr>
-    </w:p>
-    <w:p>
-      <w:pPr>
-        <w:pStyle w:val="Bibentry"/>
-        <w:rPr>
-          <w:sz w:val="18"/>
-          <w:szCs w:val="18"/>
-          <w14:ligatures w14:val="standard"/>
-        </w:rPr>
-      </w:pPr>
-    </w:p>
-    <w:p>
-      <w:pPr>
-        <w:pStyle w:val="Bibentry"/>
-        <w:rPr>
-          <w:sz w:val="18"/>
-          <w:szCs w:val="18"/>
-          <w14:ligatures w14:val="standard"/>
-        </w:rPr>
-      </w:pPr>
-    </w:p>
-    <w:p>
-      <w:pPr>
-        <w:pStyle w:val="Bibentry"/>
-        <w:rPr>
-          <w:sz w:val="18"/>
-          <w:szCs w:val="18"/>
-          <w14:ligatures w14:val="standard"/>
-        </w:rPr>
-      </w:pPr>
-    </w:p>
-    <w:p>
-      <w:pPr>
-        <w:pStyle w:val="Bibentry"/>
-        <w:rPr>
-          <w:sz w:val="18"/>
-          <w:szCs w:val="18"/>
-          <w14:ligatures w14:val="standard"/>
-        </w:rPr>
-      </w:pPr>
-    </w:p>
-    <w:p>
-      <w:pPr>
-        <w:pStyle w:val="Bibentry"/>
-        <w:rPr>
-          <w:sz w:val="18"/>
-          <w:szCs w:val="18"/>
-          <w14:ligatures w14:val="standard"/>
-        </w:rPr>
-      </w:pPr>
-    </w:p>
-    <w:p>
-      <w:pPr>
-        <w:pStyle w:val="Bibentry"/>
-        <w:rPr>
-          <w:sz w:val="18"/>
-          <w:szCs w:val="18"/>
-          <w14:ligatures w14:val="standard"/>
-        </w:rPr>
-      </w:pPr>
-    </w:p>
-    <w:p>
-      <w:pPr>
-        <w:pStyle w:val="Bibentry"/>
-        <w:rPr>
-          <w:sz w:val="18"/>
-          <w:szCs w:val="18"/>
-          <w14:ligatures w14:val="standard"/>
-        </w:rPr>
-      </w:pPr>
-    </w:p>
-    <w:p>
-      <w:pPr>
-        <w:pStyle w:val="Bibentry"/>
-        <w:rPr>
-          <w:sz w:val="18"/>
-          <w:szCs w:val="18"/>
-          <w14:ligatures w14:val="standard"/>
-        </w:rPr>
-      </w:pPr>
-    </w:p>
-    <w:p>
-      <w:pPr>
-        <w:pStyle w:val="Bibentry"/>
-        <w:rPr>
-          <w:sz w:val="18"/>
-          <w:szCs w:val="18"/>
-          <w14:ligatures w14:val="standard"/>
-        </w:rPr>
-      </w:pPr>
-    </w:p>
-    <w:p>
-      <w:pPr>
-        <w:pStyle w:val="Bibentry"/>
-        <w:rPr>
-          <w:sz w:val="18"/>
-          <w:szCs w:val="18"/>
-          <w14:ligatures w14:val="standard"/>
-        </w:rPr>
-      </w:pPr>
-    </w:p>
-    <w:p>
-      <w:pPr>
-        <w:pStyle w:val="Bibentry"/>
-        <w:rPr>
-          <w:sz w:val="18"/>
-          <w:szCs w:val="18"/>
-          <w14:ligatures w14:val="standard"/>
-        </w:rPr>
-      </w:pPr>
-    </w:p>
-    <w:p>
-      <w:pPr>
-        <w:pStyle w:val="Bibentry"/>
-        <w:rPr>
-          <w:sz w:val="18"/>
-          <w:szCs w:val="18"/>
-          <w14:ligatures w14:val="standard"/>
-        </w:rPr>
-      </w:pPr>
-    </w:p>
-    <w:p>
-      <w:pPr>
-        <w:pStyle w:val="Bibentry"/>
-        <w:rPr>
-          <w:sz w:val="18"/>
-          <w:szCs w:val="18"/>
-          <w14:ligatures w14:val="standard"/>
-        </w:rPr>
-      </w:pPr>
-    </w:p>
-    <w:p>
-      <w:pPr>
-        <w:pStyle w:val="Bibentry"/>
-        <w:rPr>
-          <w:sz w:val="18"/>
-          <w:szCs w:val="18"/>
-          <w14:ligatures w14:val="standard"/>
-        </w:rPr>
-      </w:pPr>
-    </w:p>
-    <w:p>
-      <w:pPr>
-        <w:pStyle w:val="Bibentry"/>
-        <w:rPr>
-          <w:sz w:val="18"/>
-          <w:szCs w:val="18"/>
-          <w14:ligatures w14:val="standard"/>
-        </w:rPr>
-      </w:pPr>
-    </w:p>
-    <w:p>
-      <w:pPr>
-        <w:pStyle w:val="Bibentry"/>
-        <w:rPr>
-          <w:sz w:val="18"/>
-          <w:szCs w:val="18"/>
-          <w14:ligatures w14:val="standard"/>
-        </w:rPr>
-      </w:pPr>
-    </w:p>
-    <w:p>
-      <w:pPr>
-        <w:pStyle w:val="Bibentry"/>
-        <w:rPr>
-          <w:sz w:val="18"/>
-          <w:szCs w:val="18"/>
-          <w14:ligatures w14:val="standard"/>
-        </w:rPr>
-      </w:pPr>
-    </w:p>
-    <w:p>
-      <w:pPr>
-        <w:pStyle w:val="Bibentry"/>
-        <w:rPr>
-          <w:sz w:val="18"/>
-          <w:szCs w:val="18"/>
-          <w14:ligatures w14:val="standard"/>
-        </w:rPr>
-      </w:pPr>
-    </w:p>
-    <w:p>
-      <w:pPr>
-        <w:pStyle w:val="Bibentry"/>
-        <w:rPr>
-          <w:sz w:val="18"/>
-          <w:szCs w:val="18"/>
-          <w14:ligatures w14:val="standard"/>
-        </w:rPr>
-      </w:pPr>
-    </w:p>
-    <w:p>
-      <w:pPr>
-        <w:pStyle w:val="Bibentry"/>
-        <w:rPr>
-          <w:sz w:val="18"/>
-          <w:szCs w:val="18"/>
-          <w14:ligatures w14:val="standard"/>
-        </w:rPr>
-      </w:pPr>
-    </w:p>
-    <w:p>
-      <w:pPr>
-        <w:pStyle w:val="Bibentry"/>
-        <w:rPr>
-          <w:sz w:val="18"/>
-          <w:szCs w:val="18"/>
-          <w14:ligatures w14:val="standard"/>
-        </w:rPr>
-      </w:pPr>
-    </w:p>
-    <w:p>
-      <w:pPr>
-        <w:pStyle w:val="Bibentry"/>
-        <w:rPr>
-          <w:sz w:val="18"/>
-          <w:szCs w:val="18"/>
-          <w14:ligatures w14:val="standard"/>
-        </w:rPr>
-      </w:pPr>
-    </w:p>
-    <w:p>
-      <w:pPr>
-        <w:pStyle w:val="Bibentry"/>
-        <w:rPr>
-          <w:sz w:val="18"/>
-          <w:szCs w:val="18"/>
-          <w14:ligatures w14:val="standard"/>
-        </w:rPr>
-      </w:pPr>
-    </w:p>
-    <w:p>
-      <w:pPr>
-        <w:pStyle w:val="Bibentry"/>
-        <w:rPr>
-          <w:sz w:val="18"/>
-          <w:szCs w:val="18"/>
-          <w14:ligatures w14:val="standard"/>
-        </w:rPr>
-      </w:pPr>
-    </w:p>
-    <w:p>
-      <w:pPr>
-        <w:pStyle w:val="Bibentry"/>
-        <w:rPr>
-          <w:sz w:val="18"/>
-          <w:szCs w:val="18"/>
-          <w14:ligatures w14:val="standard"/>
-        </w:rPr>
-      </w:pPr>
-    </w:p>
-    <w:p>
-      <w:pPr>
-        <w:pStyle w:val="Bibentry"/>
-        <w:rPr>
-          <w:sz w:val="18"/>
-          <w:szCs w:val="18"/>
-          <w14:ligatures w14:val="standard"/>
-        </w:rPr>
-      </w:pPr>
-    </w:p>
-    <w:p>
-      <w:pPr>
-        <w:pStyle w:val="Bibentry"/>
-        <w:rPr>
-          <w:sz w:val="18"/>
-          <w:szCs w:val="18"/>
-          <w14:ligatures w14:val="standard"/>
-        </w:rPr>
-      </w:pPr>
-    </w:p>
-    <w:p>
-      <w:pPr>
-        <w:pStyle w:val="Bibentry"/>
-        <w:rPr>
-          <w:sz w:val="18"/>
-          <w:szCs w:val="18"/>
-          <w14:ligatures w14:val="standard"/>
-        </w:rPr>
-      </w:pPr>
-    </w:p>
-    <w:p>
-      <w:pPr>
-        <w:pStyle w:val="Bibentry"/>
-        <w:rPr>
-          <w:sz w:val="18"/>
-          <w:szCs w:val="18"/>
-          <w14:ligatures w14:val="standard"/>
-        </w:rPr>
-      </w:pPr>
-    </w:p>
-    <w:p>
-      <w:pPr>
-        <w:pStyle w:val="Bibentry"/>
-        <w:rPr>
-          <w:sz w:val="18"/>
-          <w:szCs w:val="18"/>
-          <w14:ligatures w14:val="standard"/>
-        </w:rPr>
-      </w:pPr>
-    </w:p>
-    <w:p>
-      <w:pPr>
-        <w:pStyle w:val="Bibentry"/>
-        <w:rPr>
-          <w:sz w:val="18"/>
-          <w:szCs w:val="18"/>
-          <w14:ligatures w14:val="standard"/>
-        </w:rPr>
-      </w:pPr>
-    </w:p>
-    <w:p>
-      <w:pPr>
-        <w:pStyle w:val="Bibentry"/>
-        <w:rPr>
-          <w:sz w:val="18"/>
-          <w:szCs w:val="18"/>
-          <w14:ligatures w14:val="standard"/>
-        </w:rPr>
-      </w:pPr>
-    </w:p>
-    <w:p>
-      <w:pPr>
-        <w:pStyle w:val="Bibentry"/>
-        <w:rPr>
-          <w:sz w:val="18"/>
-          <w:szCs w:val="18"/>
-          <w14:ligatures w14:val="standard"/>
-        </w:rPr>
-      </w:pPr>
-    </w:p>
-    <w:p>
-      <w:pPr>
-        <w:pStyle w:val="Bibentry"/>
-        <w:rPr>
-          <w:sz w:val="18"/>
-          <w:szCs w:val="18"/>
-          <w14:ligatures w14:val="standard"/>
-        </w:rPr>
-      </w:pPr>
-    </w:p>
-    <w:p>
-      <w:pPr>
-        <w:pStyle w:val="Bibentry"/>
-        <w:rPr>
-          <w:sz w:val="18"/>
-          <w:szCs w:val="18"/>
-          <w14:ligatures w14:val="standard"/>
-        </w:rPr>
-      </w:pPr>
-    </w:p>
-    <w:p>
-      <w:pPr>
-        <w:pStyle w:val="Bibentry"/>
-        <w:rPr>
-          <w:sz w:val="18"/>
-          <w:szCs w:val="18"/>
-          <w14:ligatures w14:val="standard"/>
-        </w:rPr>
-      </w:pPr>
-    </w:p>
-    <w:p>
-      <w:pPr>
-        <w:pStyle w:val="Bibentry"/>
-        <w:rPr>
-          <w:sz w:val="18"/>
-          <w:szCs w:val="18"/>
-          <w14:ligatures w14:val="standard"/>
-        </w:rPr>
-      </w:pPr>
-    </w:p>
-    <w:p>
-      <w:pPr>
-        <w:pStyle w:val="Bibentry"/>
-        <w:rPr>
-          <w:sz w:val="18"/>
-          <w:szCs w:val="18"/>
-          <w14:ligatures w14:val="standard"/>
-        </w:rPr>
-      </w:pPr>
-    </w:p>
-    <w:p>
-      <w:pPr>
-        <w:pStyle w:val="Bibentry"/>
-        <w:rPr>
-          <w:sz w:val="18"/>
-          <w:szCs w:val="18"/>
-          <w14:ligatures w14:val="standard"/>
-        </w:rPr>
-      </w:pPr>
-    </w:p>
-    <w:p>
-      <w:pPr>
-        <w:pStyle w:val="Bibentry"/>
-        <w:rPr>
-          <w:sz w:val="18"/>
-          <w:szCs w:val="18"/>
-          <w14:ligatures w14:val="standard"/>
-        </w:rPr>
       </w:pPr>
     </w:p>
     <w:sectPr>
@@ -10422,7 +10316,7 @@
     <w:name w:val="Bib_entry"/>
     <w:autoRedefine/>
     <w:qFormat/>
-    <w:rsid w:val="00DA041E"/>
+    <w:rsid w:val="00A655F2"/>
     <w:rPr>
       <w:rFonts w:ascii="Linux Libertine" w:eastAsiaTheme="minorHAnsi" w:hAnsi="Linux Libertine" w:cs="Linux Libertine"/>
       <w:sz w:val="14"/>
@@ -18901,7 +18795,7 @@
 </file>
 
 <file path=customXml/itemProps2.xml><?xml version="1.0" encoding="utf-8"?>
-<ds:datastoreItem xmlns:ds="http://schemas.openxmlformats.org/officeDocument/2006/customXml" ds:itemID="{F40FDB97-7C2A-47AA-B279-1B9708DBF64B}">
+<ds:datastoreItem xmlns:ds="http://schemas.openxmlformats.org/officeDocument/2006/customXml" ds:itemID="{8394C3D5-0ECD-498B-96A9-066BFB494964}">
   <ds:schemaRefs>
     <ds:schemaRef ds:uri="http://schemas.openxmlformats.org/officeDocument/2006/bibliography"/>
   </ds:schemaRefs>

</xml_diff>

<commit_message>
Updated version (4 1/2 pages)
</commit_message>
<xml_diff>
--- a/progress.docx
+++ b/progress.docx
@@ -343,21 +343,44 @@
       <w:pPr>
         <w:pStyle w:val="AbsHead"/>
         <w:rPr>
-          <w:lang w:val="en-US" w:eastAsia="ja-JP"/>
-          <w14:ligatures w14:val="standard"/>
-        </w:rPr>
-      </w:pPr>
-      <w:r>
-        <w:rPr>
           <w:bCs/>
           <w:lang w:val="en-GB" w:eastAsia="ja-JP"/>
           <w14:ligatures w14:val="standard"/>
         </w:rPr>
+      </w:pPr>
+      <w:r>
+        <w:rPr>
+          <w:bCs/>
+          <w:lang w:val="en-GB" w:eastAsia="ja-JP"/>
+          <w14:ligatures w14:val="standard"/>
+        </w:rPr>
         <w:t>ABSTRACT</w:t>
       </w:r>
     </w:p>
     <w:p>
       <w:pPr>
+        <w:pStyle w:val="AbsHead"/>
+        <w:rPr>
+          <w:b w:val="0"/>
+          <w:sz w:val="18"/>
+          <w:szCs w:val="18"/>
+          <w:lang w:val="en-US" w:eastAsia="ja-JP"/>
+          <w14:ligatures w14:val="standard"/>
+        </w:rPr>
+      </w:pPr>
+      <w:r>
+        <w:rPr>
+          <w:b w:val="0"/>
+          <w:sz w:val="18"/>
+          <w:szCs w:val="18"/>
+          <w:lang w:val="en-US" w:eastAsia="ja-JP"/>
+          <w14:ligatures w14:val="standard"/>
+        </w:rPr>
+        <w:t>(to be added when full results have been obtained from the study)</w:t>
+      </w:r>
+    </w:p>
+    <w:p>
+      <w:pPr>
         <w:pStyle w:val="KeyWordHead"/>
         <w:rPr>
           <w:lang w:eastAsia="it-IT"/>
@@ -449,6 +472,98 @@
       </w:r>
       <w:r>
         <w:t>In this project, there are many interesting analyses that can be performed on the network itself. There are many properties of this graph that can be analyzed. These include (but are not limited to): link prediction, community detection, time-series analysis, as well as topological analysis to see if the global trade network follows a certain already well-known model.</w:t>
+      </w:r>
+    </w:p>
+    <w:p>
+      <w:pPr>
+        <w:pStyle w:val="Para"/>
+      </w:pPr>
+    </w:p>
+    <w:p>
+      <w:pPr>
+        <w:pStyle w:val="Head1"/>
+      </w:pPr>
+      <w:r>
+        <w:t>2</w:t>
+      </w:r>
+      <w:r>
+        <w:rPr>
+          <w:szCs w:val="22"/>
+        </w:rPr>
+        <w:t> </w:t>
+      </w:r>
+      <w:r>
+        <w:t>RELATED WORK</w:t>
+      </w:r>
+    </w:p>
+    <w:p>
+      <w:pPr>
+        <w:pStyle w:val="Para"/>
+      </w:pPr>
+      <w:r>
+        <w:t xml:space="preserve">There has been </w:t>
+      </w:r>
+      <w:proofErr w:type="gramStart"/>
+      <w:r>
+        <w:t>a number of</w:t>
+      </w:r>
+      <w:proofErr w:type="gramEnd"/>
+      <w:r>
+        <w:t xml:space="preserve"> researchers who have done extensive analyses of the world trade web. However, Giorgio </w:t>
+      </w:r>
+      <w:proofErr w:type="spellStart"/>
+      <w:r>
+        <w:t>Fagiolo</w:t>
+      </w:r>
+      <w:proofErr w:type="spellEnd"/>
+      <w:r>
+        <w:t xml:space="preserve"> from </w:t>
+      </w:r>
+      <w:proofErr w:type="spellStart"/>
+      <w:r>
+        <w:t>Sant'Anna</w:t>
+      </w:r>
+      <w:proofErr w:type="spellEnd"/>
+      <w:r>
+        <w:t xml:space="preserve"> School of Advanced Studies </w:t>
+      </w:r>
+      <w:r>
+        <w:t xml:space="preserve">[1,2,6] has dedicated much of his career to the research of economic networks and </w:t>
+      </w:r>
+      <w:proofErr w:type="gramStart"/>
+      <w:r>
+        <w:t>in particular the</w:t>
+      </w:r>
+      <w:proofErr w:type="gramEnd"/>
+      <w:r>
+        <w:t xml:space="preserve"> world trade web. His papers were a major contributing factor to this paper and gave direction to the properties that were chosen to be analyzed in our data sets. When looking for further properties to analyze in the data sets that we have discovered through the world bank (WITS), </w:t>
+      </w:r>
+      <w:proofErr w:type="spellStart"/>
+      <w:r>
+        <w:t>Fagiolo’s</w:t>
+      </w:r>
+      <w:proofErr w:type="spellEnd"/>
+      <w:r>
+        <w:t xml:space="preserve"> research will be one of the first places that will be considered due to the expertise he has shown through his research.</w:t>
+      </w:r>
+    </w:p>
+    <w:p>
+      <w:pPr>
+        <w:pStyle w:val="Para"/>
+      </w:pPr>
+      <w:r>
+        <w:t xml:space="preserve">     </w:t>
+      </w:r>
+      <w:r>
+        <w:t xml:space="preserve">Lars Backstrom and Jure </w:t>
+      </w:r>
+      <w:proofErr w:type="spellStart"/>
+      <w:r>
+        <w:t>Leskovec</w:t>
+      </w:r>
+      <w:proofErr w:type="spellEnd"/>
+      <w:r>
+        <w:t xml:space="preserve"> [7] also provided incredibly useful information when considering link prediction and analysis using random walks.</w:t>
       </w:r>
     </w:p>
     <w:p>
@@ -549,7 +664,7 @@
         <w:pStyle w:val="Head1"/>
       </w:pPr>
       <w:r>
-        <w:t>2</w:t>
+        <w:t>3</w:t>
       </w:r>
       <w:r>
         <w:rPr>
@@ -566,7 +681,10 @@
         <w:pStyle w:val="Head2"/>
       </w:pPr>
       <w:r>
-        <w:t>2.1</w:t>
+        <w:t>3</w:t>
+      </w:r>
+      <w:r>
+        <w:t>.1</w:t>
       </w:r>
       <w:r>
         <w:t>.1</w:t>
@@ -603,9 +721,8 @@
           <w:sz w:val="18"/>
           <w:szCs w:val="18"/>
         </w:rPr>
-        <w:t xml:space="preserve">The idea behind representing the data on global trade as an information would be to have each node representing a country. An edge would be between two countries if those countries trade with each other as discovered through the data we collect (see section 3.1 for further information on this data). That is, if node A has an edge connecting to node B, countries A and B are trade partners in some way. The graph ideally will be directed with edge weights applied to each edge. Node A has a directed edge E to node B with weight W if country A has exported a dollar amount of goods equivalent to </w:t>
-      </w:r>
-      <w:proofErr w:type="spellStart"/>
+        <w:t xml:space="preserve">The idea behind representing the data on global trade as an information would be to have each node representing a country. An edge would be between two countries if those countries trade with each other as discovered through the data we collect (see section </w:t>
+      </w:r>
       <w:r>
         <w:rPr>
           <w:b w:val="0"/>
@@ -613,9 +730,8 @@
           <w:sz w:val="18"/>
           <w:szCs w:val="18"/>
         </w:rPr>
-        <w:t>W in</w:t>
-      </w:r>
-      <w:proofErr w:type="spellEnd"/>
+        <w:t>4</w:t>
+      </w:r>
       <w:r>
         <w:rPr>
           <w:b w:val="0"/>
@@ -623,7 +739,7 @@
           <w:sz w:val="18"/>
           <w:szCs w:val="18"/>
         </w:rPr>
-        <w:t xml:space="preserve"> dollars to country B in that </w:t>
+        <w:t xml:space="preserve">.1 for further information on this data). That is, if node A has an edge connecting to node B, countries A and B are trade </w:t>
       </w:r>
       <w:r>
         <w:rPr>
@@ -632,8 +748,10 @@
           <w:sz w:val="18"/>
           <w:szCs w:val="18"/>
         </w:rPr>
-        <w:t>year</w:t>
-      </w:r>
+        <w:lastRenderedPageBreak/>
+        <w:t xml:space="preserve">partners in some way. The graph ideally will be directed with edge weights applied to each edge. Node A has a directed edge E to node B with weight W if country A has exported a dollar amount of goods equivalent to </w:t>
+      </w:r>
+      <w:proofErr w:type="spellStart"/>
       <w:r>
         <w:rPr>
           <w:b w:val="0"/>
@@ -641,19 +759,18 @@
           <w:sz w:val="18"/>
           <w:szCs w:val="18"/>
         </w:rPr>
-        <w:t>. Another idea would be to have the net total amount traded between the two countries A and B and have an undirected edge between the two, but this method would be less descriptive.</w:t>
-      </w:r>
-    </w:p>
-    <w:p>
-      <w:pPr>
-        <w:pStyle w:val="Head2"/>
+        <w:t>W in</w:t>
+      </w:r>
+      <w:proofErr w:type="spellEnd"/>
+      <w:r>
         <w:rPr>
           <w:b w:val="0"/>
           <w:bCs/>
           <w:sz w:val="18"/>
           <w:szCs w:val="18"/>
         </w:rPr>
-      </w:pPr>
+        <w:t xml:space="preserve"> dollars to country B in that </w:t>
+      </w:r>
       <w:r>
         <w:rPr>
           <w:b w:val="0"/>
@@ -661,7 +778,7 @@
           <w:sz w:val="18"/>
           <w:szCs w:val="18"/>
         </w:rPr>
-        <w:t xml:space="preserve">     In this project, there was a total of 195 officially recognized countries that were repre</w:t>
+        <w:t>year</w:t>
       </w:r>
       <w:r>
         <w:rPr>
@@ -670,18 +787,19 @@
           <w:sz w:val="18"/>
           <w:szCs w:val="18"/>
         </w:rPr>
-        <w:t xml:space="preserve">sented in the graph. Out of those 195 countries, five countries were not represented on the WITS website that was used to retrieve the data for this project (see section 3.1 for details). These countries were: Democratic Republic of Congo, Liechtenstein, Monaco, North Korea, Serbia and Timor-Leste. </w:t>
-      </w:r>
-      <w:r>
+        <w:t>. Another idea would be to have the net total amount traded between the two countries A and B and have an undirected edge between the two, but this method would be less descriptive.</w:t>
+      </w:r>
+    </w:p>
+    <w:p>
+      <w:pPr>
+        <w:pStyle w:val="Head2"/>
         <w:rPr>
           <w:b w:val="0"/>
           <w:bCs/>
           <w:sz w:val="18"/>
           <w:szCs w:val="18"/>
         </w:rPr>
-        <w:t xml:space="preserve">For purposes of consistency with respect to the data, it was decided not to go to another data source </w:t>
-      </w:r>
-      <w:proofErr w:type="gramStart"/>
+      </w:pPr>
       <w:r>
         <w:rPr>
           <w:b w:val="0"/>
@@ -689,9 +807,8 @@
           <w:sz w:val="18"/>
           <w:szCs w:val="18"/>
         </w:rPr>
-        <w:t>in order to</w:t>
-      </w:r>
-      <w:proofErr w:type="gramEnd"/>
+        <w:t xml:space="preserve">     In this project, there was a total of 195 officially recognized countries that were repre</w:t>
+      </w:r>
       <w:r>
         <w:rPr>
           <w:b w:val="0"/>
@@ -699,19 +816,17 @@
           <w:sz w:val="18"/>
           <w:szCs w:val="18"/>
         </w:rPr>
-        <w:t xml:space="preserve"> get the export data for these countries, and instead they were excluded from the graph as nodes.</w:t>
-      </w:r>
-    </w:p>
-    <w:p>
-      <w:pPr>
-        <w:pStyle w:val="Head2"/>
+        <w:t xml:space="preserve">sented in the graph. Out of those 195 countries, five countries were not represented on the WITS website that was used to retrieve the data for this project (see section </w:t>
+      </w:r>
+      <w:r>
         <w:rPr>
           <w:b w:val="0"/>
           <w:bCs/>
           <w:sz w:val="18"/>
           <w:szCs w:val="18"/>
         </w:rPr>
-      </w:pPr>
+        <w:t>4</w:t>
+      </w:r>
       <w:r>
         <w:rPr>
           <w:b w:val="0"/>
@@ -719,7 +834,7 @@
           <w:sz w:val="18"/>
           <w:szCs w:val="18"/>
         </w:rPr>
-        <w:t xml:space="preserve">     To build the graph there were excel spreadsheet files for each country </w:t>
+        <w:t xml:space="preserve">.1 for details). These countries were: Democratic Republic of Congo, Liechtenstein, Monaco, North Korea, Serbia and Timor-Leste. </w:t>
       </w:r>
       <w:r>
         <w:rPr>
@@ -728,7 +843,7 @@
           <w:sz w:val="18"/>
           <w:szCs w:val="18"/>
         </w:rPr>
-        <w:t xml:space="preserve">for a </w:t>
+        <w:t xml:space="preserve">For purposes of consistency with respect to the data, it was decided not to go to another data source </w:t>
       </w:r>
       <w:proofErr w:type="gramStart"/>
       <w:r>
@@ -738,7 +853,7 @@
           <w:sz w:val="18"/>
           <w:szCs w:val="18"/>
         </w:rPr>
-        <w:t>particular year</w:t>
+        <w:t>in order to</w:t>
       </w:r>
       <w:proofErr w:type="gramEnd"/>
       <w:r>
@@ -748,17 +863,19 @@
           <w:sz w:val="18"/>
           <w:szCs w:val="18"/>
         </w:rPr>
-        <w:t xml:space="preserve"> </w:t>
-      </w:r>
-      <w:r>
+        <w:t xml:space="preserve"> get the export data for these countries, and instead they were excluded from the graph as nodes.</w:t>
+      </w:r>
+    </w:p>
+    <w:p>
+      <w:pPr>
+        <w:pStyle w:val="Head2"/>
         <w:rPr>
           <w:b w:val="0"/>
           <w:bCs/>
           <w:sz w:val="18"/>
           <w:szCs w:val="18"/>
         </w:rPr>
-        <w:t>(190 total files</w:t>
-      </w:r>
+      </w:pPr>
       <w:r>
         <w:rPr>
           <w:b w:val="0"/>
@@ -766,7 +883,7 @@
           <w:sz w:val="18"/>
           <w:szCs w:val="18"/>
         </w:rPr>
-        <w:t xml:space="preserve">, 2014 was chosen to </w:t>
+        <w:t xml:space="preserve">     To build the graph there were excel spreadsheet files for each country </w:t>
       </w:r>
       <w:r>
         <w:rPr>
@@ -775,9 +892,9 @@
           <w:sz w:val="18"/>
           <w:szCs w:val="18"/>
         </w:rPr>
-        <w:lastRenderedPageBreak/>
-        <w:t>be the year for the initial graph</w:t>
-      </w:r>
+        <w:t xml:space="preserve">for a </w:t>
+      </w:r>
+      <w:proofErr w:type="gramStart"/>
       <w:r>
         <w:rPr>
           <w:b w:val="0"/>
@@ -785,9 +902,9 @@
           <w:sz w:val="18"/>
           <w:szCs w:val="18"/>
         </w:rPr>
-        <w:t xml:space="preserve">) that were parsed in order to see what countries that particular country was exporting to, and the amount that they were exporting. If the country A had a row in the excel spreadsheet indicating that they were exporting amount W to country B in that </w:t>
-      </w:r>
-      <w:proofErr w:type="gramStart"/>
+        <w:t>particular year</w:t>
+      </w:r>
+      <w:proofErr w:type="gramEnd"/>
       <w:r>
         <w:rPr>
           <w:b w:val="0"/>
@@ -795,9 +912,8 @@
           <w:sz w:val="18"/>
           <w:szCs w:val="18"/>
         </w:rPr>
-        <w:t>particular year</w:t>
-      </w:r>
-      <w:proofErr w:type="gramEnd"/>
+        <w:t xml:space="preserve"> </w:t>
+      </w:r>
       <w:r>
         <w:rPr>
           <w:b w:val="0"/>
@@ -805,219 +921,37 @@
           <w:sz w:val="18"/>
           <w:szCs w:val="18"/>
         </w:rPr>
-        <w:t>, an edge from A to B with weight W was added to the directed graph.</w:t>
-      </w:r>
-    </w:p>
-    <w:p>
-      <w:pPr>
-        <w:pStyle w:val="Head2"/>
+        <w:t>(190 total files</w:t>
+      </w:r>
+      <w:r>
         <w:rPr>
           <w:b w:val="0"/>
           <w:bCs/>
           <w:sz w:val="18"/>
           <w:szCs w:val="18"/>
         </w:rPr>
-      </w:pPr>
-    </w:p>
-    <w:p>
-      <w:pPr>
-        <w:pStyle w:val="Head2"/>
-      </w:pPr>
-      <w:r>
-        <w:t>2.</w:t>
-      </w:r>
-      <w:r>
-        <w:t>1.2</w:t>
-      </w:r>
-      <w:r>
-        <w:t xml:space="preserve">    </w:t>
-      </w:r>
-      <w:r>
-        <w:t>Visual Representation</w:t>
-      </w:r>
-    </w:p>
-    <w:p>
-      <w:pPr>
-        <w:pStyle w:val="Head2"/>
-        <w:rPr>
-          <w:b w:val="0"/>
-          <w:sz w:val="18"/>
-          <w:szCs w:val="18"/>
-        </w:rPr>
-      </w:pPr>
-    </w:p>
-    <w:p>
-      <w:pPr>
-        <w:pStyle w:val="Head2"/>
-        <w:rPr>
-          <w:b w:val="0"/>
-          <w:sz w:val="18"/>
-          <w:szCs w:val="18"/>
-        </w:rPr>
-      </w:pPr>
-      <w:r>
-        <w:rPr>
-          <w:b w:val="0"/>
-          <w:sz w:val="18"/>
-          <w:szCs w:val="18"/>
-        </w:rPr>
-        <w:t xml:space="preserve">The visual representation of a graph can be insightful in many cases and can give the viewer an idea of the topology of the graph. Although in many </w:t>
-      </w:r>
-      <w:proofErr w:type="gramStart"/>
-      <w:r>
-        <w:rPr>
-          <w:b w:val="0"/>
-          <w:sz w:val="18"/>
-          <w:szCs w:val="18"/>
-        </w:rPr>
-        <w:t>situation</w:t>
-      </w:r>
-      <w:proofErr w:type="gramEnd"/>
-      <w:r>
-        <w:rPr>
-          <w:b w:val="0"/>
-          <w:sz w:val="18"/>
-          <w:szCs w:val="18"/>
-        </w:rPr>
-        <w:t xml:space="preserve"> when working with graphs with a very large amount of nodes it can be less insightful. In the case of the WTW that was the topic of our study, there were only 190 nodes in our graph, so a visual representation could be useful. </w:t>
-      </w:r>
-      <w:proofErr w:type="gramStart"/>
-      <w:r>
-        <w:rPr>
-          <w:b w:val="0"/>
-          <w:sz w:val="18"/>
-          <w:szCs w:val="18"/>
-        </w:rPr>
-        <w:t>In order to</w:t>
-      </w:r>
-      <w:proofErr w:type="gramEnd"/>
-      <w:r>
-        <w:rPr>
-          <w:b w:val="0"/>
-          <w:sz w:val="18"/>
-          <w:szCs w:val="18"/>
-        </w:rPr>
-        <w:t xml:space="preserve"> obtain a meaningful visual representation of the world trade web, the coordinates of the center of each of the 190 countries was found, and this information was fed into </w:t>
-      </w:r>
-      <w:proofErr w:type="spellStart"/>
-      <w:r>
-        <w:rPr>
-          <w:b w:val="0"/>
-          <w:sz w:val="18"/>
-          <w:szCs w:val="18"/>
-        </w:rPr>
-        <w:t>NetworkX</w:t>
-      </w:r>
-      <w:proofErr w:type="spellEnd"/>
-      <w:r>
-        <w:rPr>
-          <w:b w:val="0"/>
-          <w:sz w:val="18"/>
-          <w:szCs w:val="18"/>
-        </w:rPr>
-        <w:t>.</w:t>
-      </w:r>
-    </w:p>
-    <w:p>
-      <w:pPr>
-        <w:pStyle w:val="Head2"/>
-        <w:rPr>
-          <w:b w:val="0"/>
-          <w:sz w:val="18"/>
-          <w:szCs w:val="18"/>
-        </w:rPr>
-      </w:pPr>
-      <w:r>
-        <w:rPr>
-          <w:b w:val="0"/>
-          <w:sz w:val="18"/>
-          <w:szCs w:val="18"/>
-        </w:rPr>
-        <w:t xml:space="preserve">     Figure 5 shows what was obtained when showing the plot of the world trade web in 2014. </w:t>
-      </w:r>
-      <w:r>
-        <w:rPr>
-          <w:b w:val="0"/>
-          <w:sz w:val="18"/>
-          <w:szCs w:val="18"/>
-        </w:rPr>
-        <w:t xml:space="preserve">The nodes in red make it easy to see the outline of each continent and provide a visual of how densely connected each of these nodes are. </w:t>
-      </w:r>
-      <w:r>
-        <w:rPr>
-          <w:b w:val="0"/>
-          <w:sz w:val="18"/>
-          <w:szCs w:val="18"/>
-        </w:rPr>
-        <w:t>Due to the high degree of each node on average, the graph is very dense,</w:t>
-      </w:r>
-      <w:r>
-        <w:rPr>
-          <w:b w:val="0"/>
-          <w:sz w:val="18"/>
-          <w:szCs w:val="18"/>
-        </w:rPr>
-        <w:t xml:space="preserve"> which makes it difficult to see each connection visually. </w:t>
-      </w:r>
-      <w:r>
-        <w:rPr>
-          <w:b w:val="0"/>
-          <w:sz w:val="18"/>
-          <w:szCs w:val="18"/>
-        </w:rPr>
-        <w:t>However,</w:t>
-      </w:r>
-      <w:r>
-        <w:rPr>
-          <w:b w:val="0"/>
-          <w:sz w:val="18"/>
-          <w:szCs w:val="18"/>
-        </w:rPr>
-        <w:t xml:space="preserve"> we thought it was an important part of our analysis to add</w:t>
-      </w:r>
-      <w:r>
-        <w:rPr>
-          <w:b w:val="0"/>
-          <w:sz w:val="18"/>
-          <w:szCs w:val="18"/>
-        </w:rPr>
-        <w:t>.</w:t>
-      </w:r>
-    </w:p>
-    <w:p>
-      <w:pPr>
-        <w:pStyle w:val="Head2"/>
+        <w:t>, 2014 was chosen to be the year for the initial graph</w:t>
+      </w:r>
+      <w:r>
         <w:rPr>
           <w:b w:val="0"/>
           <w:bCs/>
           <w:sz w:val="18"/>
           <w:szCs w:val="18"/>
         </w:rPr>
-      </w:pPr>
-    </w:p>
-    <w:p>
-      <w:pPr>
-        <w:pStyle w:val="Head2"/>
-      </w:pPr>
-      <w:r>
-        <w:t>2.2    Link Prediction</w:t>
-      </w:r>
-    </w:p>
-    <w:p>
-      <w:pPr>
-        <w:pStyle w:val="Head2"/>
-      </w:pPr>
-    </w:p>
-    <w:p>
-      <w:pPr>
-        <w:pStyle w:val="Head2"/>
+        <w:t xml:space="preserve">) that were parsed in order to see what countries that particular country was exporting to, and the amount that they were exporting. If the country A had a row in the excel spreadsheet indicating that they were exporting amount W to country B in that </w:t>
+      </w:r>
+      <w:proofErr w:type="gramStart"/>
+      <w:r>
         <w:rPr>
           <w:b w:val="0"/>
           <w:bCs/>
           <w:sz w:val="18"/>
           <w:szCs w:val="18"/>
         </w:rPr>
-      </w:pPr>
+        <w:t>particular year</w:t>
+      </w:r>
+      <w:proofErr w:type="gramEnd"/>
       <w:r>
         <w:rPr>
           <w:b w:val="0"/>
@@ -1025,26 +959,214 @@
           <w:sz w:val="18"/>
           <w:szCs w:val="18"/>
         </w:rPr>
-        <w:t>Building recommendation engines has been studied extensively in different fields. Common methods involved link prediction on heterogeneous graphs. Also, [7</w:t>
-      </w:r>
-      <w:r>
+        <w:t>, an edge from A to B with weight W was added to the directed graph.</w:t>
+      </w:r>
+    </w:p>
+    <w:p>
+      <w:pPr>
+        <w:pStyle w:val="Head2"/>
         <w:rPr>
           <w:b w:val="0"/>
           <w:bCs/>
           <w:sz w:val="18"/>
           <w:szCs w:val="18"/>
         </w:rPr>
-        <w:t>] attempts</w:t>
-      </w:r>
-      <w:r>
+      </w:pPr>
+    </w:p>
+    <w:p>
+      <w:pPr>
+        <w:pStyle w:val="Head2"/>
+      </w:pPr>
+      <w:r>
+        <w:t>3</w:t>
+      </w:r>
+      <w:r>
+        <w:t>.</w:t>
+      </w:r>
+      <w:r>
+        <w:t>1.2</w:t>
+      </w:r>
+      <w:r>
+        <w:t xml:space="preserve">    </w:t>
+      </w:r>
+      <w:r>
+        <w:t>Visual Representation</w:t>
+      </w:r>
+    </w:p>
+    <w:p>
+      <w:pPr>
+        <w:pStyle w:val="Head2"/>
+        <w:rPr>
+          <w:b w:val="0"/>
+          <w:sz w:val="18"/>
+          <w:szCs w:val="18"/>
+        </w:rPr>
+      </w:pPr>
+    </w:p>
+    <w:p>
+      <w:pPr>
+        <w:pStyle w:val="Head2"/>
+        <w:rPr>
+          <w:b w:val="0"/>
+          <w:sz w:val="18"/>
+          <w:szCs w:val="18"/>
+        </w:rPr>
+      </w:pPr>
+      <w:r>
+        <w:rPr>
+          <w:b w:val="0"/>
+          <w:sz w:val="18"/>
+          <w:szCs w:val="18"/>
+        </w:rPr>
+        <w:t xml:space="preserve">The visual representation of a graph can be insightful in many cases and can give the viewer an idea of the topology of the graph. Although in many </w:t>
+      </w:r>
+      <w:proofErr w:type="gramStart"/>
+      <w:r>
+        <w:rPr>
+          <w:b w:val="0"/>
+          <w:sz w:val="18"/>
+          <w:szCs w:val="18"/>
+        </w:rPr>
+        <w:t>situation</w:t>
+      </w:r>
+      <w:proofErr w:type="gramEnd"/>
+      <w:r>
+        <w:rPr>
+          <w:b w:val="0"/>
+          <w:sz w:val="18"/>
+          <w:szCs w:val="18"/>
+        </w:rPr>
+        <w:t xml:space="preserve"> when working with graphs with a very large amount of nodes it can be less insightful. In the case of the WTW that was the topic of our study, there were only 190 nodes in our graph, so a visual representation could be useful. </w:t>
+      </w:r>
+      <w:proofErr w:type="gramStart"/>
+      <w:r>
+        <w:rPr>
+          <w:b w:val="0"/>
+          <w:sz w:val="18"/>
+          <w:szCs w:val="18"/>
+        </w:rPr>
+        <w:t>In order to</w:t>
+      </w:r>
+      <w:proofErr w:type="gramEnd"/>
+      <w:r>
+        <w:rPr>
+          <w:b w:val="0"/>
+          <w:sz w:val="18"/>
+          <w:szCs w:val="18"/>
+        </w:rPr>
+        <w:t xml:space="preserve"> obtain a meaningful visual representation of the world trade web, the coordinates of the center of each of the 190 countries was found, and this information was fed into </w:t>
+      </w:r>
+      <w:proofErr w:type="spellStart"/>
+      <w:r>
+        <w:rPr>
+          <w:b w:val="0"/>
+          <w:sz w:val="18"/>
+          <w:szCs w:val="18"/>
+        </w:rPr>
+        <w:t>NetworkX</w:t>
+      </w:r>
+      <w:proofErr w:type="spellEnd"/>
+      <w:r>
+        <w:rPr>
+          <w:b w:val="0"/>
+          <w:sz w:val="18"/>
+          <w:szCs w:val="18"/>
+        </w:rPr>
+        <w:t>.</w:t>
+      </w:r>
+    </w:p>
+    <w:p>
+      <w:pPr>
+        <w:pStyle w:val="Head2"/>
+        <w:rPr>
+          <w:b w:val="0"/>
+          <w:sz w:val="18"/>
+          <w:szCs w:val="18"/>
+        </w:rPr>
+      </w:pPr>
+      <w:r>
+        <w:rPr>
+          <w:b w:val="0"/>
+          <w:sz w:val="18"/>
+          <w:szCs w:val="18"/>
+        </w:rPr>
+        <w:t xml:space="preserve">     Figure 5 shows what was obtained when showing the plot of the world trade web in 2014. </w:t>
+      </w:r>
+      <w:r>
+        <w:rPr>
+          <w:b w:val="0"/>
+          <w:sz w:val="18"/>
+          <w:szCs w:val="18"/>
+        </w:rPr>
+        <w:t xml:space="preserve">The nodes in red make it easy to see the outline of each continent and provide a visual of how densely connected each of these nodes are. </w:t>
+      </w:r>
+      <w:r>
+        <w:rPr>
+          <w:b w:val="0"/>
+          <w:sz w:val="18"/>
+          <w:szCs w:val="18"/>
+        </w:rPr>
+        <w:t>Due to the high degree of each node on average, the graph is very dense,</w:t>
+      </w:r>
+      <w:r>
+        <w:rPr>
+          <w:b w:val="0"/>
+          <w:sz w:val="18"/>
+          <w:szCs w:val="18"/>
+        </w:rPr>
+        <w:t xml:space="preserve"> which makes it difficult to see each connection visually. </w:t>
+      </w:r>
+      <w:r>
+        <w:rPr>
+          <w:b w:val="0"/>
+          <w:sz w:val="18"/>
+          <w:szCs w:val="18"/>
+        </w:rPr>
+        <w:t>However,</w:t>
+      </w:r>
+      <w:r>
+        <w:rPr>
+          <w:b w:val="0"/>
+          <w:sz w:val="18"/>
+          <w:szCs w:val="18"/>
+        </w:rPr>
+        <w:t xml:space="preserve"> we thought it was an important part of our analysis to add</w:t>
+      </w:r>
+      <w:r>
+        <w:rPr>
+          <w:b w:val="0"/>
+          <w:sz w:val="18"/>
+          <w:szCs w:val="18"/>
+        </w:rPr>
+        <w:t>.</w:t>
+      </w:r>
+    </w:p>
+    <w:p>
+      <w:pPr>
+        <w:pStyle w:val="Head2"/>
         <w:rPr>
           <w:b w:val="0"/>
           <w:bCs/>
           <w:sz w:val="18"/>
           <w:szCs w:val="18"/>
         </w:rPr>
-        <w:t xml:space="preserve"> to improve this method, include supervised random walk, where the algorithm assumes the network is homogeneous, and hence the random walk has no constraints. Additionally, link prediction can also be looked through information diffusion. This principle could be applied in trade relationships, where the propagation of the information is the trade itself. Meaning, does the trading patterns of country A affect country B and the countries spanning from B in the trade network.  </w:t>
-      </w:r>
+      </w:pPr>
+    </w:p>
+    <w:p>
+      <w:pPr>
+        <w:pStyle w:val="Head2"/>
+      </w:pPr>
+      <w:r>
+        <w:t>3</w:t>
+      </w:r>
+      <w:r>
+        <w:t>.2    Link Prediction</w:t>
+      </w:r>
+    </w:p>
+    <w:p>
+      <w:pPr>
+        <w:pStyle w:val="Head2"/>
+      </w:pPr>
     </w:p>
     <w:p>
       <w:pPr>
@@ -1056,39 +1178,15 @@
           <w:szCs w:val="18"/>
         </w:rPr>
       </w:pPr>
-    </w:p>
-    <w:p>
-      <w:pPr>
-        <w:pStyle w:val="Head2"/>
-      </w:pPr>
-      <w:r>
-        <w:t>2.</w:t>
-      </w:r>
-      <w:r>
-        <w:t>3</w:t>
-      </w:r>
-      <w:r>
-        <w:t> </w:t>
-      </w:r>
-      <w:r>
-        <w:t>Community Detection</w:t>
-      </w:r>
-    </w:p>
-    <w:p>
-      <w:pPr>
-        <w:pStyle w:val="Head2"/>
-      </w:pPr>
-    </w:p>
-    <w:p>
-      <w:pPr>
-        <w:pStyle w:val="Head2"/>
+      <w:r>
         <w:rPr>
           <w:b w:val="0"/>
           <w:bCs/>
           <w:sz w:val="18"/>
           <w:szCs w:val="18"/>
         </w:rPr>
-      </w:pPr>
+        <w:t>Building recommendation engines has been studied extensively in different fields. Common methods involved link prediction on heterogeneous graphs. Also, [7</w:t>
+      </w:r>
       <w:r>
         <w:rPr>
           <w:b w:val="0"/>
@@ -1096,9 +1194,8 @@
           <w:sz w:val="18"/>
           <w:szCs w:val="18"/>
         </w:rPr>
-        <w:t xml:space="preserve">Finding communities in any graph is not a simple task, and the WTW network is no different. Although detecting communities using algorithms such as the Girvan–Newman algorithm is very helpful, trying to infer meaning from those findings and knowing when one has sufficiently subdivided a network into communities is not an exact science. Nonetheless, studies have been done specifically on the WTW to find the communities that inevitably exist due to trade deals, geographical location, sanctions, etc. [6]. </w:t>
-      </w:r>
-      <w:proofErr w:type="spellStart"/>
+        <w:t>] attempts</w:t>
+      </w:r>
       <w:r>
         <w:rPr>
           <w:b w:val="0"/>
@@ -1106,18 +1203,44 @@
           <w:sz w:val="18"/>
           <w:szCs w:val="18"/>
         </w:rPr>
-        <w:t>Barigozzi</w:t>
-      </w:r>
-      <w:proofErr w:type="spellEnd"/>
-      <w:r>
+        <w:t xml:space="preserve"> to improve this method, include supervised random walk, where the algorithm assumes the network is homogeneous, and hence the random walk has no constraints. Additionally, link prediction can also be looked through information diffusion. This principle could be applied in trade relationships, where the propagation of the information is the trade itself. Meaning, does the trading patterns of country A affect country B and the countries spanning from B in the trade network.  </w:t>
+      </w:r>
+    </w:p>
+    <w:p>
+      <w:pPr>
+        <w:pStyle w:val="Head2"/>
         <w:rPr>
           <w:b w:val="0"/>
           <w:bCs/>
           <w:sz w:val="18"/>
           <w:szCs w:val="18"/>
         </w:rPr>
-        <w:t xml:space="preserve"> et al. have performed an interesting analysis on 14 commodities, and the communities that arise due to these commodities in the WTW [6].</w:t>
-      </w:r>
+      </w:pPr>
+    </w:p>
+    <w:p>
+      <w:pPr>
+        <w:pStyle w:val="Head2"/>
+      </w:pPr>
+      <w:r>
+        <w:t>3</w:t>
+      </w:r>
+      <w:r>
+        <w:t>.</w:t>
+      </w:r>
+      <w:r>
+        <w:t>3</w:t>
+      </w:r>
+      <w:r>
+        <w:t> </w:t>
+      </w:r>
+      <w:r>
+        <w:t>Community Detection</w:t>
+      </w:r>
+    </w:p>
+    <w:p>
+      <w:pPr>
+        <w:pStyle w:val="Head2"/>
+      </w:pPr>
     </w:p>
     <w:p>
       <w:pPr>
@@ -1136,8 +1259,9 @@
           <w:sz w:val="18"/>
           <w:szCs w:val="18"/>
         </w:rPr>
-        <w:t xml:space="preserve">     In practice, </w:t>
-      </w:r>
+        <w:t xml:space="preserve">Finding communities in any graph is not a simple task, and the WTW network is no different. Although detecting communities using algorithms such as the Girvan–Newman algorithm is very helpful, trying to infer meaning from those findings and knowing when one has sufficiently subdivided a network into communities is not an exact science. Nonetheless, studies have been done specifically on the WTW to find the communities that inevitably exist due to trade deals, geographical location, sanctions, etc. [6]. </w:t>
+      </w:r>
+      <w:proofErr w:type="spellStart"/>
       <w:r>
         <w:rPr>
           <w:b w:val="0"/>
@@ -1145,8 +1269,9 @@
           <w:sz w:val="18"/>
           <w:szCs w:val="18"/>
         </w:rPr>
-        <w:t>the Gi</w:t>
-      </w:r>
+        <w:t>Barigozzi</w:t>
+      </w:r>
+      <w:proofErr w:type="spellEnd"/>
       <w:r>
         <w:rPr>
           <w:b w:val="0"/>
@@ -1154,18 +1279,19 @@
           <w:sz w:val="18"/>
           <w:szCs w:val="18"/>
         </w:rPr>
-        <w:t>r</w:t>
-      </w:r>
-      <w:r>
+        <w:t xml:space="preserve"> et al. have performed an interesting analysis on 14 commodities, and the communities that arise due to these commodities in the WTW [6].</w:t>
+      </w:r>
+    </w:p>
+    <w:p>
+      <w:pPr>
+        <w:pStyle w:val="Head2"/>
         <w:rPr>
           <w:b w:val="0"/>
           <w:bCs/>
           <w:sz w:val="18"/>
           <w:szCs w:val="18"/>
         </w:rPr>
-        <w:t xml:space="preserve">van-Newman in its simplest form did not provide the most interesting results, with the communities detected being </w:t>
-      </w:r>
-      <w:proofErr w:type="gramStart"/>
+      </w:pPr>
       <w:r>
         <w:rPr>
           <w:b w:val="0"/>
@@ -1173,9 +1299,8 @@
           <w:sz w:val="18"/>
           <w:szCs w:val="18"/>
         </w:rPr>
-        <w:t>similar to</w:t>
-      </w:r>
-      <w:proofErr w:type="gramEnd"/>
+        <w:t xml:space="preserve">     In practice, </w:t>
+      </w:r>
       <w:r>
         <w:rPr>
           <w:b w:val="0"/>
@@ -1183,7 +1308,7 @@
           <w:sz w:val="18"/>
           <w:szCs w:val="18"/>
         </w:rPr>
-        <w:t xml:space="preserve"> that of a randomly generated graph. Communities of size one would be detected, with a larger central community being the rest of the graph. The single country communities that were being detected were the countries that were not as developed as other </w:t>
+        <w:t>the Gi</w:t>
       </w:r>
       <w:r>
         <w:rPr>
@@ -1192,7 +1317,7 @@
           <w:sz w:val="18"/>
           <w:szCs w:val="18"/>
         </w:rPr>
-        <w:t xml:space="preserve">countries and were not trading </w:t>
+        <w:t>r</w:t>
       </w:r>
       <w:r>
         <w:rPr>
@@ -1201,7 +1326,7 @@
           <w:sz w:val="18"/>
           <w:szCs w:val="18"/>
         </w:rPr>
-        <w:t xml:space="preserve">with as many countries as those in the central community. An example of a country in this situation was South Sudan. Of course, the Girvan-Newman algorithm can be tweaked </w:t>
+        <w:t xml:space="preserve">van-Newman in its simplest form did not provide the most interesting results, with the communities detected being </w:t>
       </w:r>
       <w:proofErr w:type="gramStart"/>
       <w:r>
@@ -1211,7 +1336,7 @@
           <w:sz w:val="18"/>
           <w:szCs w:val="18"/>
         </w:rPr>
-        <w:t>in order to</w:t>
+        <w:t>similar to</w:t>
       </w:r>
       <w:proofErr w:type="gramEnd"/>
       <w:r>
@@ -1221,19 +1346,18 @@
           <w:sz w:val="18"/>
           <w:szCs w:val="18"/>
         </w:rPr>
-        <w:t xml:space="preserve"> provide different edge removal criterion, such as heaviest edge or higher edge weights representing stronger ties instead of weaker ties between nodes. However, this did not improve the result and resulted in similar outputs for the communities detected. </w:t>
-      </w:r>
-    </w:p>
-    <w:p>
-      <w:pPr>
-        <w:pStyle w:val="Head2"/>
+        <w:t xml:space="preserve"> that of a randomly generated graph. Communities of size one would be detected, with a larger central community being the rest of the graph. The single country communities that were being detected were the countries that were not as developed as other </w:t>
+      </w:r>
+      <w:r>
         <w:rPr>
           <w:b w:val="0"/>
           <w:bCs/>
           <w:sz w:val="18"/>
           <w:szCs w:val="18"/>
         </w:rPr>
-      </w:pPr>
+        <w:t xml:space="preserve">countries and were not trading with as many countries as those in the central community. An example of a country in this situation was South Sudan. Of course, the Girvan-Newman algorithm can be tweaked </w:t>
+      </w:r>
+      <w:proofErr w:type="gramStart"/>
       <w:r>
         <w:rPr>
           <w:b w:val="0"/>
@@ -1241,10 +1365,9 @@
           <w:sz w:val="18"/>
           <w:szCs w:val="18"/>
         </w:rPr>
-        <w:t xml:space="preserve">     This result makes sense logically. Since the WTW is similar in topological properties as that of a randomly generated G(</w:t>
-      </w:r>
-      <w:proofErr w:type="spellStart"/>
-      <w:proofErr w:type="gramStart"/>
+        <w:t>in order to</w:t>
+      </w:r>
+      <w:proofErr w:type="gramEnd"/>
       <w:r>
         <w:rPr>
           <w:b w:val="0"/>
@@ -1252,19 +1375,19 @@
           <w:sz w:val="18"/>
           <w:szCs w:val="18"/>
         </w:rPr>
-        <w:t>n,p</w:t>
-      </w:r>
-      <w:proofErr w:type="spellEnd"/>
-      <w:proofErr w:type="gramEnd"/>
-      <w:r>
+        <w:t xml:space="preserve"> provide different edge removal criterion, such as heaviest edge or higher edge weights representing stronger ties instead of weaker ties between nodes. However, this did not improve the result and resulted in similar outputs for the communities detected. </w:t>
+      </w:r>
+    </w:p>
+    <w:p>
+      <w:pPr>
+        <w:pStyle w:val="Head2"/>
         <w:rPr>
           <w:b w:val="0"/>
           <w:bCs/>
           <w:sz w:val="18"/>
           <w:szCs w:val="18"/>
         </w:rPr>
-        <w:t xml:space="preserve">) graph with a higher p value. This randomly generated graph has a high </w:t>
-      </w:r>
+      </w:pPr>
       <w:r>
         <w:rPr>
           <w:b w:val="0"/>
@@ -1272,8 +1395,10 @@
           <w:sz w:val="18"/>
           <w:szCs w:val="18"/>
         </w:rPr>
-        <w:t xml:space="preserve">global and local </w:t>
-      </w:r>
+        <w:t xml:space="preserve">     This result makes sense logically. Since the WTW is similar in topological properties as that of a randomly generated G(</w:t>
+      </w:r>
+      <w:proofErr w:type="spellStart"/>
+      <w:proofErr w:type="gramStart"/>
       <w:r>
         <w:rPr>
           <w:b w:val="0"/>
@@ -1281,8 +1406,10 @@
           <w:sz w:val="18"/>
           <w:szCs w:val="18"/>
         </w:rPr>
-        <w:t xml:space="preserve">clustering coefficient, </w:t>
-      </w:r>
+        <w:t>n,p</w:t>
+      </w:r>
+      <w:proofErr w:type="spellEnd"/>
+      <w:proofErr w:type="gramEnd"/>
       <w:r>
         <w:rPr>
           <w:b w:val="0"/>
@@ -1290,7 +1417,7 @@
           <w:sz w:val="18"/>
           <w:szCs w:val="18"/>
         </w:rPr>
-        <w:t>just like the WTW, and each node has a high degree. This means that communities detected would not be the most informative as there is no community pattern being developed compared to a more methodically structured network.</w:t>
+        <w:t xml:space="preserve">) graph with a higher p value. This randomly generated graph has a high </w:t>
       </w:r>
       <w:r>
         <w:rPr>
@@ -1299,7 +1426,7 @@
           <w:sz w:val="18"/>
           <w:szCs w:val="18"/>
         </w:rPr>
-        <w:t xml:space="preserve"> Keep in mind so far only total export amount has been used to create the graph analyzed in this study.</w:t>
+        <w:t xml:space="preserve">global and local </w:t>
       </w:r>
       <w:r>
         <w:rPr>
@@ -1308,9 +1435,8 @@
           <w:sz w:val="18"/>
           <w:szCs w:val="18"/>
         </w:rPr>
-        <w:t xml:space="preserve"> In later iterations of this project, community detection may be performed on the graph formed from the data collected for different commodities </w:t>
-      </w:r>
-      <w:proofErr w:type="gramStart"/>
+        <w:t xml:space="preserve">clustering coefficient, </w:t>
+      </w:r>
       <w:r>
         <w:rPr>
           <w:b w:val="0"/>
@@ -1318,9 +1444,8 @@
           <w:sz w:val="18"/>
           <w:szCs w:val="18"/>
         </w:rPr>
-        <w:t>in order to</w:t>
-      </w:r>
-      <w:proofErr w:type="gramEnd"/>
+        <w:t>just like the WTW, and each node has a high degree. This means that communities detected would not be the most informative as there is no community pattern being developed compared to a more methodically structured network.</w:t>
+      </w:r>
       <w:r>
         <w:rPr>
           <w:b w:val="0"/>
@@ -1328,7 +1453,7 @@
           <w:sz w:val="18"/>
           <w:szCs w:val="18"/>
         </w:rPr>
-        <w:t xml:space="preserve"> see the major communities</w:t>
+        <w:t xml:space="preserve"> Keep in mind so far only total export amount has been used to create the graph analyzed in this study.</w:t>
       </w:r>
       <w:r>
         <w:rPr>
@@ -1337,8 +1462,9 @@
           <w:sz w:val="18"/>
           <w:szCs w:val="18"/>
         </w:rPr>
-        <w:t xml:space="preserve"> in areas such as minerals and agriculture</w:t>
-      </w:r>
+        <w:t xml:space="preserve"> In later iterations of this project, community detection may be performed on the graph formed from the data collected for different commodities </w:t>
+      </w:r>
+      <w:proofErr w:type="gramStart"/>
       <w:r>
         <w:rPr>
           <w:b w:val="0"/>
@@ -1346,8 +1472,9 @@
           <w:sz w:val="18"/>
           <w:szCs w:val="18"/>
         </w:rPr>
-        <w:t>.</w:t>
-      </w:r>
+        <w:t>in order to</w:t>
+      </w:r>
+      <w:proofErr w:type="gramEnd"/>
       <w:r>
         <w:rPr>
           <w:b w:val="0"/>
@@ -1355,49 +1482,26 @@
           <w:sz w:val="18"/>
           <w:szCs w:val="18"/>
         </w:rPr>
-        <w:t xml:space="preserve"> </w:t>
-      </w:r>
-    </w:p>
-    <w:p>
-      <w:pPr>
-        <w:pStyle w:val="Head2"/>
+        <w:t xml:space="preserve"> see the major communities</w:t>
+      </w:r>
+      <w:r>
         <w:rPr>
           <w:b w:val="0"/>
           <w:bCs/>
           <w:sz w:val="18"/>
           <w:szCs w:val="18"/>
         </w:rPr>
-      </w:pPr>
-    </w:p>
-    <w:p>
-      <w:pPr>
-        <w:pStyle w:val="Head2"/>
-      </w:pPr>
-      <w:r>
-        <w:t>2.4</w:t>
-      </w:r>
-      <w:r>
-        <w:t> </w:t>
-      </w:r>
-      <w:r>
-        <w:t>Time-Series Analysis</w:t>
-      </w:r>
-    </w:p>
-    <w:p>
-      <w:pPr>
-        <w:pStyle w:val="Head2"/>
-      </w:pPr>
-    </w:p>
-    <w:p>
-      <w:pPr>
-        <w:pStyle w:val="Head2"/>
+        <w:t xml:space="preserve"> in areas such as minerals and agriculture</w:t>
+      </w:r>
+      <w:r>
         <w:rPr>
           <w:b w:val="0"/>
           <w:bCs/>
           <w:sz w:val="18"/>
           <w:szCs w:val="18"/>
         </w:rPr>
-      </w:pPr>
+        <w:t>.</w:t>
+      </w:r>
       <w:r>
         <w:rPr>
           <w:b w:val="0"/>
@@ -1405,28 +1509,52 @@
           <w:sz w:val="18"/>
           <w:szCs w:val="18"/>
         </w:rPr>
-        <w:t xml:space="preserve">Trade relationships and their evolution over time is an important aspect of the WTW in understanding how the network came to be in its current state. </w:t>
-      </w:r>
-      <w:proofErr w:type="spellStart"/>
-      <w:r>
+        <w:t xml:space="preserve"> </w:t>
+      </w:r>
+    </w:p>
+    <w:p>
+      <w:pPr>
+        <w:pStyle w:val="Head2"/>
         <w:rPr>
           <w:b w:val="0"/>
           <w:bCs/>
           <w:sz w:val="18"/>
           <w:szCs w:val="18"/>
         </w:rPr>
-        <w:t>Fagiolo</w:t>
-      </w:r>
-      <w:proofErr w:type="spellEnd"/>
-      <w:r>
+      </w:pPr>
+    </w:p>
+    <w:p>
+      <w:pPr>
+        <w:pStyle w:val="Head2"/>
+      </w:pPr>
+      <w:r>
+        <w:t>3</w:t>
+      </w:r>
+      <w:r>
+        <w:t>.4</w:t>
+      </w:r>
+      <w:r>
+        <w:t> </w:t>
+      </w:r>
+      <w:r>
+        <w:t>Time-Series Analysis</w:t>
+      </w:r>
+    </w:p>
+    <w:p>
+      <w:pPr>
+        <w:pStyle w:val="Head2"/>
+      </w:pPr>
+    </w:p>
+    <w:p>
+      <w:pPr>
+        <w:pStyle w:val="Head2"/>
         <w:rPr>
           <w:b w:val="0"/>
           <w:bCs/>
           <w:sz w:val="18"/>
           <w:szCs w:val="18"/>
         </w:rPr>
-        <w:t xml:space="preserve"> et al. do an incredibly </w:t>
-      </w:r>
+      </w:pPr>
       <w:r>
         <w:rPr>
           <w:b w:val="0"/>
@@ -1434,8 +1562,9 @@
           <w:sz w:val="18"/>
           <w:szCs w:val="18"/>
         </w:rPr>
-        <w:t>in-depth</w:t>
-      </w:r>
+        <w:t xml:space="preserve">Trade relationships and their evolution over time is an important aspect of the WTW in understanding how the network came to be in its current state. </w:t>
+      </w:r>
+      <w:proofErr w:type="spellStart"/>
       <w:r>
         <w:rPr>
           <w:b w:val="0"/>
@@ -1443,8 +1572,9 @@
           <w:sz w:val="18"/>
           <w:szCs w:val="18"/>
         </w:rPr>
-        <w:t xml:space="preserve"> analysis of the evolution of the WTW from 1981 to 2000 which uncovered numerous interesting facts about network itself [2]. They uncovered that certain many countries have weak trade links, while there seems to be a core structure of rich countries that are more highly connected to other countries in the network. This goes back to the idea of community detection presented in 2.3. </w:t>
-      </w:r>
+        <w:t>Fagiolo</w:t>
+      </w:r>
+      <w:proofErr w:type="spellEnd"/>
       <w:r>
         <w:rPr>
           <w:b w:val="0"/>
@@ -1452,7 +1582,7 @@
           <w:sz w:val="18"/>
           <w:szCs w:val="18"/>
         </w:rPr>
-        <w:t>For</w:t>
+        <w:t xml:space="preserve"> et al. do an incredibly </w:t>
       </w:r>
       <w:r>
         <w:rPr>
@@ -1461,9 +1591,8 @@
           <w:sz w:val="18"/>
           <w:szCs w:val="18"/>
         </w:rPr>
-        <w:t xml:space="preserve"> this project, a more recent analysis of the WTW would be interesting </w:t>
-      </w:r>
-      <w:proofErr w:type="gramStart"/>
+        <w:t>in-depth</w:t>
+      </w:r>
       <w:r>
         <w:rPr>
           <w:b w:val="0"/>
@@ -1471,9 +1600,8 @@
           <w:sz w:val="18"/>
           <w:szCs w:val="18"/>
         </w:rPr>
-        <w:t>in light of</w:t>
-      </w:r>
-      <w:proofErr w:type="gramEnd"/>
+        <w:t xml:space="preserve"> analysis of the evolution of the WTW from 1981 to 2000 which uncovered numerous interesting facts about network itself [2]. They uncovered that certain many countries have weak trade links, while there seems to be a core structure of rich countries that are more highly connected to other countries in the network. This goes back to the idea of community detection presented in 2.3. </w:t>
+      </w:r>
       <w:r>
         <w:rPr>
           <w:b w:val="0"/>
@@ -1481,19 +1609,18 @@
           <w:sz w:val="18"/>
           <w:szCs w:val="18"/>
         </w:rPr>
-        <w:t xml:space="preserve"> recent economic events (specifically the financial crisis of 2008), and how the WTW adapted and evolved in response to these events.</w:t>
-      </w:r>
-    </w:p>
-    <w:p>
-      <w:pPr>
-        <w:pStyle w:val="Head2"/>
+        <w:t>For</w:t>
+      </w:r>
+      <w:r>
         <w:rPr>
           <w:b w:val="0"/>
           <w:bCs/>
           <w:sz w:val="18"/>
           <w:szCs w:val="18"/>
         </w:rPr>
-      </w:pPr>
+        <w:t xml:space="preserve"> this project, a more recent analysis of the WTW would be interesting </w:t>
+      </w:r>
+      <w:proofErr w:type="gramStart"/>
       <w:r>
         <w:rPr>
           <w:b w:val="0"/>
@@ -1501,8 +1628,9 @@
           <w:sz w:val="18"/>
           <w:szCs w:val="18"/>
         </w:rPr>
-        <w:t xml:space="preserve">     </w:t>
-      </w:r>
+        <w:t>in light of</w:t>
+      </w:r>
+      <w:proofErr w:type="gramEnd"/>
       <w:r>
         <w:rPr>
           <w:b w:val="0"/>
@@ -1510,19 +1638,19 @@
           <w:sz w:val="18"/>
           <w:szCs w:val="18"/>
         </w:rPr>
-        <w:t xml:space="preserve">An important model relating to the evolution of the WTW is the fitness network model discussed by </w:t>
-      </w:r>
-      <w:proofErr w:type="spellStart"/>
-      <w:r>
+        <w:t xml:space="preserve"> recent economic events (specifically the financial crisis of 2008), and how the WTW adapted and evolved in response to these events.</w:t>
+      </w:r>
+    </w:p>
+    <w:p>
+      <w:pPr>
+        <w:pStyle w:val="Head2"/>
         <w:rPr>
           <w:b w:val="0"/>
           <w:bCs/>
           <w:sz w:val="18"/>
           <w:szCs w:val="18"/>
         </w:rPr>
-        <w:t>Garlaschelli</w:t>
-      </w:r>
-      <w:proofErr w:type="spellEnd"/>
+      </w:pPr>
       <w:r>
         <w:rPr>
           <w:b w:val="0"/>
@@ -1530,9 +1658,8 @@
           <w:sz w:val="18"/>
           <w:szCs w:val="18"/>
         </w:rPr>
-        <w:t xml:space="preserve"> and Loffredo [5]. This model states that each node in the network has an inherent competitive factor called the nodes’ fitness. This measure is related to the idea of “the rich get richer” in that nodes that have a higher fitness tend to attract stronger links at the expense of other nodes. The exact math behind this method will be left for when the data is </w:t>
-      </w:r>
-      <w:proofErr w:type="gramStart"/>
+        <w:t xml:space="preserve">     </w:t>
+      </w:r>
       <w:r>
         <w:rPr>
           <w:b w:val="0"/>
@@ -1540,9 +1667,9 @@
           <w:sz w:val="18"/>
           <w:szCs w:val="18"/>
         </w:rPr>
-        <w:t>actually collected</w:t>
-      </w:r>
-      <w:proofErr w:type="gramEnd"/>
+        <w:t xml:space="preserve">An important model relating to the evolution of the WTW is the fitness network model discussed by </w:t>
+      </w:r>
+      <w:proofErr w:type="spellStart"/>
       <w:r>
         <w:rPr>
           <w:b w:val="0"/>
@@ -1550,19 +1677,18 @@
           <w:sz w:val="18"/>
           <w:szCs w:val="18"/>
         </w:rPr>
-        <w:t>, however this could potentially be a very interesting factor in looking at the annual network evolution of the WTW.</w:t>
-      </w:r>
-    </w:p>
-    <w:p>
-      <w:pPr>
-        <w:pStyle w:val="Head2"/>
+        <w:t>Garlaschelli</w:t>
+      </w:r>
+      <w:proofErr w:type="spellEnd"/>
+      <w:r>
         <w:rPr>
           <w:b w:val="0"/>
           <w:bCs/>
           <w:sz w:val="18"/>
           <w:szCs w:val="18"/>
         </w:rPr>
-      </w:pPr>
+        <w:t xml:space="preserve"> and Loffredo [5]. This model states that each node in the network has an inherent competitive factor called the nodes’ fitness. This measure is related to the idea of “the rich get richer” in that nodes that have </w:t>
+      </w:r>
       <w:r>
         <w:rPr>
           <w:b w:val="0"/>
@@ -1570,8 +1696,10 @@
           <w:sz w:val="18"/>
           <w:szCs w:val="18"/>
         </w:rPr>
-        <w:t xml:space="preserve">     This section will be expanded on further, but for now </w:t>
-      </w:r>
+        <w:lastRenderedPageBreak/>
+        <w:t xml:space="preserve">a higher fitness tend to attract stronger links at the expense of other nodes. The exact math behind this method will be left for when the data is </w:t>
+      </w:r>
+      <w:proofErr w:type="gramStart"/>
       <w:r>
         <w:rPr>
           <w:b w:val="0"/>
@@ -1579,52 +1707,29 @@
           <w:sz w:val="18"/>
           <w:szCs w:val="18"/>
         </w:rPr>
-        <w:t>our analysis of the world trade web is limited to a single year (2014).</w:t>
-      </w:r>
-    </w:p>
-    <w:p>
-      <w:pPr>
-        <w:pStyle w:val="Head2"/>
-      </w:pPr>
-    </w:p>
-    <w:p>
-      <w:pPr>
-        <w:pStyle w:val="Head2"/>
-      </w:pPr>
-      <w:r>
-        <w:t>2.5</w:t>
-      </w:r>
-      <w:r>
-        <w:t> </w:t>
-      </w:r>
-      <w:r>
-        <w:t>Topological Analysis</w:t>
-      </w:r>
-    </w:p>
-    <w:p>
-      <w:pPr>
-        <w:pStyle w:val="Head2"/>
-      </w:pPr>
-    </w:p>
-    <w:p>
-      <w:pPr>
-        <w:pStyle w:val="Head2"/>
+        <w:t>actually collected</w:t>
+      </w:r>
+      <w:proofErr w:type="gramEnd"/>
+      <w:r>
         <w:rPr>
           <w:b w:val="0"/>
           <w:bCs/>
           <w:sz w:val="18"/>
           <w:szCs w:val="18"/>
         </w:rPr>
-      </w:pPr>
-      <w:r>
+        <w:t>, however this could potentially be a very interesting factor in looking at the annual network evolution of the WTW.</w:t>
+      </w:r>
+    </w:p>
+    <w:p>
+      <w:pPr>
+        <w:pStyle w:val="Head2"/>
         <w:rPr>
           <w:b w:val="0"/>
           <w:bCs/>
           <w:sz w:val="18"/>
           <w:szCs w:val="18"/>
         </w:rPr>
-        <w:t xml:space="preserve">Topology analysis is a quintessential part of any graph analysis, and the topology of the WTW is no different. The structure of the WTW will be verified through the analysis of the data set discussed in 3.1, however many researchers have discovered that some </w:t>
-      </w:r>
+      </w:pPr>
       <w:r>
         <w:rPr>
           <w:b w:val="0"/>
@@ -1632,7 +1737,7 @@
           <w:sz w:val="18"/>
           <w:szCs w:val="18"/>
         </w:rPr>
-        <w:t>well-known</w:t>
+        <w:t xml:space="preserve">     This section will be expanded on further, but for now </w:t>
       </w:r>
       <w:r>
         <w:rPr>
@@ -1641,18 +1746,46 @@
           <w:sz w:val="18"/>
           <w:szCs w:val="18"/>
         </w:rPr>
-        <w:t xml:space="preserve"> properties of the WTW are that it seems to follow the power-law distribution, has a high clustering coefficient, and follows the small-world network model [1, 3]. Another interesting phenomenon found in these networks in the past has been the correlation between GDP per capita, and the </w:t>
-      </w:r>
-      <w:r>
+        <w:t>our analysis of the world trade web is limited to a single year (2014).</w:t>
+      </w:r>
+    </w:p>
+    <w:p>
+      <w:pPr>
+        <w:pStyle w:val="Head2"/>
+      </w:pPr>
+    </w:p>
+    <w:p>
+      <w:pPr>
+        <w:pStyle w:val="Head2"/>
+      </w:pPr>
+      <w:r>
+        <w:t>3</w:t>
+      </w:r>
+      <w:r>
+        <w:t>.5</w:t>
+      </w:r>
+      <w:r>
+        <w:t> </w:t>
+      </w:r>
+      <w:r>
+        <w:t>Topological Analysis</w:t>
+      </w:r>
+    </w:p>
+    <w:p>
+      <w:pPr>
+        <w:pStyle w:val="Head2"/>
+      </w:pPr>
+    </w:p>
+    <w:p>
+      <w:pPr>
+        <w:pStyle w:val="Head2"/>
         <w:rPr>
           <w:b w:val="0"/>
           <w:bCs/>
           <w:sz w:val="18"/>
           <w:szCs w:val="18"/>
         </w:rPr>
-        <w:lastRenderedPageBreak/>
-        <w:t xml:space="preserve">centrality of these nodes in the WTW network [1]. It has been revealed that countries with higher GDP per capita tend to have a more central position in the </w:t>
-      </w:r>
+      </w:pPr>
       <w:r>
         <w:rPr>
           <w:b w:val="0"/>
@@ -1660,7 +1793,7 @@
           <w:sz w:val="18"/>
           <w:szCs w:val="18"/>
         </w:rPr>
-        <w:t>network and</w:t>
+        <w:t xml:space="preserve">Topology analysis is a quintessential part of any graph analysis, and the topology of the WTW is no different. The structure of the WTW will be verified through the analysis of the data set discussed in 3.1, however many researchers have discovered that some </w:t>
       </w:r>
       <w:r>
         <w:rPr>
@@ -1669,9 +1802,8 @@
           <w:sz w:val="18"/>
           <w:szCs w:val="18"/>
         </w:rPr>
-        <w:t xml:space="preserve"> have more trade r</w:t>
-      </w:r>
-      <w:bookmarkStart w:id="3" w:name="_Hlk508536183"/>
+        <w:t>well-known</w:t>
+      </w:r>
       <w:r>
         <w:rPr>
           <w:b w:val="0"/>
@@ -1679,28 +1811,59 @@
           <w:sz w:val="18"/>
           <w:szCs w:val="18"/>
         </w:rPr>
-        <w:t>elationships (edges) in the network than lower GDP countries.</w:t>
-      </w:r>
-      <w:bookmarkEnd w:id="3"/>
-    </w:p>
-    <w:p>
-      <w:pPr>
-        <w:pStyle w:val="Head2"/>
+        <w:t xml:space="preserve"> properties of the WTW are that it seems to follow the power-law distribution, has a high clustering coefficient, and follows the small-world network model [1, 3]. Another interesting phenomenon found in these networks in the past has been the correlation between GDP per capita, and the centrality of these nodes in the WTW network [1]. It has been revealed that countries with higher GDP per capita tend to have a more central position in the </w:t>
+      </w:r>
+      <w:r>
         <w:rPr>
           <w:b w:val="0"/>
           <w:bCs/>
           <w:sz w:val="18"/>
           <w:szCs w:val="18"/>
         </w:rPr>
-      </w:pPr>
+        <w:t>network and</w:t>
+      </w:r>
+      <w:r>
+        <w:rPr>
+          <w:b w:val="0"/>
+          <w:bCs/>
+          <w:sz w:val="18"/>
+          <w:szCs w:val="18"/>
+        </w:rPr>
+        <w:t xml:space="preserve"> have more trade r</w:t>
+      </w:r>
+      <w:bookmarkStart w:id="3" w:name="_Hlk508536183"/>
+      <w:r>
+        <w:rPr>
+          <w:b w:val="0"/>
+          <w:bCs/>
+          <w:sz w:val="18"/>
+          <w:szCs w:val="18"/>
+        </w:rPr>
+        <w:t>elationships (edges) in the network than lower GDP countries.</w:t>
+      </w:r>
+      <w:bookmarkEnd w:id="3"/>
     </w:p>
     <w:p>
       <w:pPr>
         <w:pStyle w:val="Head2"/>
+        <w:rPr>
+          <w:b w:val="0"/>
+          <w:bCs/>
+          <w:sz w:val="18"/>
+          <w:szCs w:val="18"/>
+        </w:rPr>
+      </w:pPr>
+    </w:p>
+    <w:p>
+      <w:pPr>
+        <w:pStyle w:val="Head2"/>
       </w:pPr>
       <w:bookmarkStart w:id="4" w:name="_Hlk508541686"/>
       <w:r>
-        <w:t>2.5</w:t>
+        <w:t>3</w:t>
+      </w:r>
+      <w:r>
+        <w:t>.5</w:t>
       </w:r>
       <w:r>
         <w:t>.1</w:t>
@@ -1989,7 +2152,10 @@
         <w:contextualSpacing w:val="0"/>
       </w:pPr>
       <w:r>
-        <w:t>2.5.</w:t>
+        <w:t>3</w:t>
+      </w:r>
+      <w:r>
+        <w:t>.5.</w:t>
       </w:r>
       <w:r>
         <w:t>2</w:t>
@@ -2100,6 +2266,7 @@
         <w:rPr>
           <w:noProof/>
         </w:rPr>
+        <w:lastRenderedPageBreak/>
         <w:drawing>
           <wp:inline distT="0" distB="0" distL="0" distR="0" wp14:anchorId="3794D086" wp14:editId="2DE35058">
             <wp:extent cx="3209027" cy="2725947"/>
@@ -2160,8 +2327,10 @@
         <w:contextualSpacing w:val="0"/>
       </w:pPr>
       <w:r>
-        <w:lastRenderedPageBreak/>
-        <w:t>2.</w:t>
+        <w:t>3</w:t>
+      </w:r>
+      <w:r>
+        <w:t>.</w:t>
       </w:r>
       <w:r>
         <w:t>6</w:t>
@@ -2278,120 +2447,197 @@
         <w:rPr>
           <w:b w:val="0"/>
         </w:rPr>
-        <w:t xml:space="preserve">from 2014 was three, with the undirected version being two. This was an incredibly interesting point of data. We knew previously that the graph was incredibly well connected, but knowing that any two countries were only </w:t>
+        <w:t xml:space="preserve">from 2014 was three, with the undirected version being two. This was an incredibly interesting point of data. We knew previously that the graph was incredibly well </w:t>
       </w:r>
       <w:r>
         <w:rPr>
           <w:b w:val="0"/>
         </w:rPr>
+        <w:t>connected but</w:t>
+      </w:r>
+      <w:r>
+        <w:rPr>
+          <w:b w:val="0"/>
+        </w:rPr>
+        <w:t xml:space="preserve"> knowing that any two countries were only </w:t>
+      </w:r>
+      <w:r>
+        <w:rPr>
+          <w:b w:val="0"/>
+        </w:rPr>
         <w:t>separated by at most three edges put into perspective that although the world is massive, trade has connected nations of the modern world very close together.</w:t>
       </w:r>
-      <w:bookmarkStart w:id="5" w:name="_GoBack"/>
+    </w:p>
+    <w:p>
+      <w:pPr>
+        <w:pStyle w:val="Head1"/>
+      </w:pPr>
+    </w:p>
+    <w:p>
+      <w:pPr>
+        <w:pStyle w:val="Head1"/>
+      </w:pPr>
+    </w:p>
+    <w:p>
+      <w:pPr>
+        <w:pStyle w:val="Head1"/>
+      </w:pPr>
+    </w:p>
+    <w:p>
+      <w:pPr>
+        <w:pStyle w:val="Head1"/>
+      </w:pPr>
+    </w:p>
+    <w:p>
+      <w:pPr>
+        <w:pStyle w:val="Head1"/>
+      </w:pPr>
+      <w:r>
+        <w:t>4</w:t>
+      </w:r>
+      <w:r>
+        <w:rPr>
+          <w:szCs w:val="22"/>
+        </w:rPr>
+        <w:t> </w:t>
+      </w:r>
+      <w:bookmarkStart w:id="5" w:name="_Hlk508559385"/>
+      <w:r>
+        <w:t>EVALUATION</w:t>
+      </w:r>
       <w:bookmarkEnd w:id="5"/>
     </w:p>
     <w:p>
       <w:pPr>
-        <w:pStyle w:val="Head1"/>
-      </w:pPr>
+        <w:pStyle w:val="Head2"/>
+      </w:pPr>
+      <w:r>
+        <w:t>4</w:t>
+      </w:r>
+      <w:r>
+        <w:t>.1</w:t>
+      </w:r>
+      <w:r>
+        <w:rPr>
+          <w:szCs w:val="22"/>
+        </w:rPr>
+        <w:t> </w:t>
+      </w:r>
+      <w:r>
+        <w:t>Data Set</w:t>
+      </w:r>
     </w:p>
     <w:p>
       <w:pPr>
-        <w:pStyle w:val="Head1"/>
-      </w:pPr>
-      <w:r>
-        <w:t>3</w:t>
-      </w:r>
-      <w:r>
-        <w:rPr>
-          <w:szCs w:val="22"/>
-        </w:rPr>
-        <w:t> </w:t>
-      </w:r>
-      <w:r>
-        <w:t>EVALUATION</w:t>
+        <w:pStyle w:val="FigureCaption"/>
+      </w:pPr>
+      <w:r>
+        <w:t>The data set uncovered for the purpose</w:t>
+      </w:r>
+      <w:r>
+        <w:t>s</w:t>
+      </w:r>
+      <w:r>
+        <w:t xml:space="preserve"> of this project comes from the World Bank and is managed by the World Integrated Trade Solution or WITS [4]. WITS </w:t>
+      </w:r>
+      <w:proofErr w:type="gramStart"/>
+      <w:r>
+        <w:t>allows</w:t>
+      </w:r>
+      <w:proofErr w:type="gramEnd"/>
+      <w:r>
+        <w:t xml:space="preserve"> users to retrieve data on a country by country basis, and filtering on a number of aspects. The data for most countries </w:t>
+      </w:r>
+      <w:proofErr w:type="gramStart"/>
+      <w:r>
+        <w:t>dates back to</w:t>
+      </w:r>
+      <w:proofErr w:type="gramEnd"/>
+      <w:r>
+        <w:t xml:space="preserve"> 1989, which will suffice for the purpose of our study considering we will be more interested in a recent analysis of the WTW. WITS also </w:t>
+      </w:r>
+      <w:proofErr w:type="gramStart"/>
+      <w:r>
+        <w:t>allows</w:t>
+      </w:r>
+      <w:proofErr w:type="gramEnd"/>
+      <w:r>
+        <w:t xml:space="preserve"> for filtering on certain product categories such as fuels, chemicals, plastics, etc. to allow for a more in depth analysis if necessary.</w:t>
+      </w:r>
+      <w:r>
+        <w:t xml:space="preserve"> relationships (edges) in the network than lower GDP countries.</w:t>
       </w:r>
     </w:p>
     <w:p>
       <w:pPr>
-        <w:pStyle w:val="Head2"/>
-      </w:pPr>
-      <w:r>
-        <w:t>3</w:t>
-      </w:r>
-      <w:r>
-        <w:t>.1</w:t>
-      </w:r>
-      <w:r>
-        <w:rPr>
-          <w:szCs w:val="22"/>
-        </w:rPr>
-        <w:t> </w:t>
-      </w:r>
-      <w:r>
-        <w:t>Data Set</w:t>
+        <w:pStyle w:val="FigureCaption"/>
+      </w:pPr>
+      <w:r>
+        <w:t xml:space="preserve">     </w:t>
+      </w:r>
+      <w:r>
+        <w:t>The data from WITS is in excel spreadsheet format, with each country having spreadsheets on their import and export data for a given commodity in a given year.</w:t>
+      </w:r>
+      <w:r>
+        <w:t xml:space="preserve"> </w:t>
+      </w:r>
+      <w:proofErr w:type="gramStart"/>
+      <w:r>
+        <w:t>In order to</w:t>
+      </w:r>
+      <w:proofErr w:type="gramEnd"/>
+      <w:r>
+        <w:t xml:space="preserve"> obtain the data in an efficient manner, a script was written in order to query the website for the data from a given year, and the script would download all 190 files needed to gain export data on each individual country. The 190 needed files were determined by cross referencing the ISO3 code for the country and only querying the countries that were listed in a file that contained only the countries we specified (namely, the 190 recognized countries that we knew had data on the WITS website).</w:t>
       </w:r>
     </w:p>
     <w:p>
       <w:pPr>
         <w:pStyle w:val="FigureCaption"/>
       </w:pPr>
-      <w:r>
-        <w:t>The data set uncovered for the purpose</w:t>
-      </w:r>
-      <w:r>
-        <w:t>s</w:t>
-      </w:r>
-      <w:r>
-        <w:t xml:space="preserve"> of this project comes from the World Bank and is managed by the World Integrated Trade Solution or WITS [4]. WITS </w:t>
-      </w:r>
-      <w:proofErr w:type="gramStart"/>
-      <w:r>
-        <w:t>allows</w:t>
-      </w:r>
-      <w:proofErr w:type="gramEnd"/>
-      <w:r>
-        <w:t xml:space="preserve"> users to retrieve data on a country by country basis, and filtering on a number of aspects. The data for most countries </w:t>
-      </w:r>
-      <w:proofErr w:type="gramStart"/>
-      <w:r>
-        <w:t>dates back to</w:t>
-      </w:r>
-      <w:proofErr w:type="gramEnd"/>
-      <w:r>
-        <w:t xml:space="preserve"> 1989, which will suffice for the purpose of our study considering we will be more interested in a recent analysis of the WTW. WITS also </w:t>
-      </w:r>
-      <w:proofErr w:type="gramStart"/>
-      <w:r>
-        <w:t>allows</w:t>
-      </w:r>
-      <w:proofErr w:type="gramEnd"/>
-      <w:r>
-        <w:t xml:space="preserve"> for filtering on certain product categories such as fuels, chemicals, plastics, etc. to allow for a more in depth analysis if necessary.</w:t>
-      </w:r>
-      <w:r>
-        <w:t xml:space="preserve"> relationships (edges) in the network than lower GDP countries.</w:t>
-      </w:r>
     </w:p>
     <w:p>
       <w:pPr>
         <w:pStyle w:val="FigureCaption"/>
-      </w:pPr>
-      <w:r>
-        <w:t xml:space="preserve">     </w:t>
-      </w:r>
-      <w:r>
-        <w:t>The data from WITS is in excel spreadsheet format, with each country having spreadsheets on their import and export data for a given commodity in a given year.</w:t>
-      </w:r>
-      <w:r>
-        <w:t xml:space="preserve"> </w:t>
-      </w:r>
-      <w:proofErr w:type="gramStart"/>
-      <w:r>
-        <w:t>In order to</w:t>
-      </w:r>
-      <w:proofErr w:type="gramEnd"/>
-      <w:r>
-        <w:t xml:space="preserve"> obtain the data in an efficient manner, a script was written in order to query the website for the data from a given year, and the script would download all 190 files needed to gain export data on each individual country. The 190 needed files were determined by cross referencing the ISO3 code for the country and only querying the countries that were listed in a file that contained only the countries we specified (namely, the 190 recognized countries that we knew had data on the WITS website).</w:t>
+        <w:rPr>
+          <w:b/>
+        </w:rPr>
+      </w:pPr>
+      <w:r>
+        <w:rPr>
+          <w:b/>
+        </w:rPr>
+        <w:t>5</w:t>
+      </w:r>
+      <w:r>
+        <w:rPr>
+          <w:b/>
+        </w:rPr>
+        <w:t> </w:t>
+      </w:r>
+      <w:r>
+        <w:rPr>
+          <w:b/>
+        </w:rPr>
+        <w:t>CONCLUSIONS</w:t>
+      </w:r>
+    </w:p>
+    <w:p>
+      <w:pPr>
+        <w:pStyle w:val="FigureCaption"/>
+        <w:rPr>
+          <w:b/>
+        </w:rPr>
+      </w:pPr>
+    </w:p>
+    <w:p>
+      <w:pPr>
+        <w:pStyle w:val="FigureCaption"/>
+      </w:pPr>
+      <w:r>
+        <w:t>The world trade web contains a wealth of aspects and properties that allow it to be analyzed and studied from different perspectives and for different purposes. This study uncovered some of the already well-known properties of the world trade web as well as some lesser known aspects related to the community structure when looking only at the total annual export by country.</w:t>
+      </w:r>
+      <w:r>
+        <w:t xml:space="preserve"> Link prediction and time-series analysis results have yet to be determined, but we are confident that we will be able to extract the results from various years in a later iteration of this study. The years following the financial crisis of 2008 will be sure to yield interesting results in terms of the overall structural change and evolution of the WTW, as well as other topological properties such as edge weights.</w:t>
       </w:r>
     </w:p>
     <w:p>
@@ -2822,394 +3068,77 @@
     <w:p>
       <w:pPr>
         <w:pStyle w:val="Bibentry"/>
-      </w:pPr>
-      <w:r>
-        <w:t>d</w:t>
-      </w:r>
+        <w:sectPr>
+          <w:endnotePr>
+            <w:numFmt w:val="decimal"/>
+          </w:endnotePr>
+          <w:type w:val="continuous"/>
+          <w:pgSz w:w="12240" w:h="15840" w:code="9"/>
+          <w:pgMar w:top="1500" w:right="1080" w:bottom="1600" w:left="1080" w:header="1080" w:footer="1080" w:gutter="0"/>
+          <w:pgNumType w:start="1"/>
+          <w:cols w:num="2" w:space="480"/>
+          <w:titlePg/>
+          <w:docGrid w:linePitch="360"/>
+        </w:sectPr>
+      </w:pPr>
     </w:p>
     <w:p>
       <w:pPr>
         <w:pStyle w:val="Bibentry"/>
-      </w:pPr>
+        <w:rPr>
+          <w:sz w:val="18"/>
+          <w:szCs w:val="18"/>
+        </w:rPr>
+      </w:pPr>
+      <w:r>
+        <w:rPr>
+          <w:b/>
+          <w:sz w:val="18"/>
+          <w:szCs w:val="18"/>
+        </w:rPr>
+        <w:t xml:space="preserve">Figure 5: </w:t>
+      </w:r>
+      <w:r>
+        <w:rPr>
+          <w:sz w:val="18"/>
+          <w:szCs w:val="18"/>
+        </w:rPr>
+        <w:t>WTW graph extracted from the WITS data s</w:t>
+      </w:r>
+      <w:bookmarkStart w:id="8" w:name="_GoBack"/>
+      <w:bookmarkEnd w:id="8"/>
+      <w:r>
+        <w:rPr>
+          <w:sz w:val="18"/>
+          <w:szCs w:val="18"/>
+        </w:rPr>
+        <w:t xml:space="preserve">et using </w:t>
+      </w:r>
+      <w:proofErr w:type="spellStart"/>
+      <w:r>
+        <w:rPr>
+          <w:sz w:val="18"/>
+          <w:szCs w:val="18"/>
+        </w:rPr>
+        <w:t>NetworkX</w:t>
+      </w:r>
+      <w:proofErr w:type="spellEnd"/>
     </w:p>
     <w:p>
       <w:pPr>
         <w:pStyle w:val="Bibentry"/>
-      </w:pPr>
-    </w:p>
-    <w:p>
-      <w:pPr>
-        <w:pStyle w:val="Bibentry"/>
-      </w:pPr>
-    </w:p>
-    <w:p>
-      <w:pPr>
-        <w:pStyle w:val="Bibentry"/>
-      </w:pPr>
-    </w:p>
-    <w:p>
-      <w:pPr>
-        <w:pStyle w:val="Bibentry"/>
-      </w:pPr>
-    </w:p>
-    <w:p>
-      <w:pPr>
-        <w:pStyle w:val="Bibentry"/>
-      </w:pPr>
-    </w:p>
-    <w:p>
-      <w:pPr>
-        <w:pStyle w:val="Bibentry"/>
-      </w:pPr>
-    </w:p>
-    <w:p>
-      <w:pPr>
-        <w:pStyle w:val="Bibentry"/>
-      </w:pPr>
-    </w:p>
-    <w:p>
-      <w:pPr>
-        <w:pStyle w:val="Bibentry"/>
-      </w:pPr>
-    </w:p>
-    <w:p>
-      <w:pPr>
-        <w:pStyle w:val="Bibentry"/>
-      </w:pPr>
-    </w:p>
-    <w:p>
-      <w:pPr>
-        <w:pStyle w:val="Bibentry"/>
-      </w:pPr>
-    </w:p>
-    <w:p>
-      <w:pPr>
-        <w:pStyle w:val="Bibentry"/>
-      </w:pPr>
-    </w:p>
-    <w:p>
-      <w:pPr>
-        <w:pStyle w:val="Bibentry"/>
-      </w:pPr>
-    </w:p>
-    <w:p>
-      <w:pPr>
-        <w:pStyle w:val="Bibentry"/>
-      </w:pPr>
-    </w:p>
-    <w:p>
-      <w:pPr>
-        <w:pStyle w:val="Bibentry"/>
-      </w:pPr>
-    </w:p>
-    <w:p>
-      <w:pPr>
-        <w:pStyle w:val="Bibentry"/>
-      </w:pPr>
-    </w:p>
-    <w:p>
-      <w:pPr>
-        <w:pStyle w:val="Bibentry"/>
-      </w:pPr>
-    </w:p>
-    <w:p>
-      <w:pPr>
-        <w:pStyle w:val="Bibentry"/>
-      </w:pPr>
-    </w:p>
-    <w:p>
-      <w:pPr>
-        <w:pStyle w:val="Bibentry"/>
-      </w:pPr>
-    </w:p>
-    <w:p>
-      <w:pPr>
-        <w:pStyle w:val="Bibentry"/>
-      </w:pPr>
-    </w:p>
-    <w:p>
-      <w:pPr>
-        <w:pStyle w:val="Bibentry"/>
-      </w:pPr>
-    </w:p>
-    <w:p>
-      <w:pPr>
-        <w:pStyle w:val="Bibentry"/>
-      </w:pPr>
-    </w:p>
-    <w:p>
-      <w:pPr>
-        <w:pStyle w:val="Bibentry"/>
-      </w:pPr>
-    </w:p>
-    <w:p>
-      <w:pPr>
-        <w:pStyle w:val="Bibentry"/>
-      </w:pPr>
-    </w:p>
-    <w:p>
-      <w:pPr>
-        <w:pStyle w:val="Bibentry"/>
-      </w:pPr>
-    </w:p>
-    <w:p>
-      <w:pPr>
-        <w:pStyle w:val="Bibentry"/>
-      </w:pPr>
-    </w:p>
-    <w:p>
-      <w:pPr>
-        <w:pStyle w:val="Bibentry"/>
-      </w:pPr>
-    </w:p>
-    <w:p>
-      <w:pPr>
-        <w:pStyle w:val="Bibentry"/>
-      </w:pPr>
-    </w:p>
-    <w:p>
-      <w:pPr>
-        <w:pStyle w:val="Bibentry"/>
-      </w:pPr>
-    </w:p>
-    <w:p>
-      <w:pPr>
-        <w:pStyle w:val="Bibentry"/>
-      </w:pPr>
-    </w:p>
-    <w:p>
-      <w:pPr>
-        <w:pStyle w:val="Bibentry"/>
-      </w:pPr>
-    </w:p>
-    <w:p>
-      <w:pPr>
-        <w:pStyle w:val="Bibentry"/>
-      </w:pPr>
-    </w:p>
-    <w:p>
-      <w:pPr>
-        <w:pStyle w:val="Bibentry"/>
-      </w:pPr>
-    </w:p>
-    <w:p>
-      <w:pPr>
-        <w:pStyle w:val="Bibentry"/>
-      </w:pPr>
-    </w:p>
-    <w:p>
-      <w:pPr>
-        <w:pStyle w:val="Bibentry"/>
-      </w:pPr>
-    </w:p>
-    <w:p>
-      <w:pPr>
-        <w:pStyle w:val="Bibentry"/>
-      </w:pPr>
-    </w:p>
-    <w:p>
-      <w:pPr>
-        <w:pStyle w:val="Bibentry"/>
-      </w:pPr>
-    </w:p>
-    <w:p>
-      <w:pPr>
-        <w:pStyle w:val="Bibentry"/>
-      </w:pPr>
-    </w:p>
-    <w:p>
-      <w:pPr>
-        <w:pStyle w:val="Bibentry"/>
-      </w:pPr>
-    </w:p>
-    <w:p>
-      <w:pPr>
-        <w:pStyle w:val="Bibentry"/>
-      </w:pPr>
-    </w:p>
-    <w:p>
-      <w:pPr>
-        <w:pStyle w:val="Bibentry"/>
-      </w:pPr>
-    </w:p>
-    <w:p>
-      <w:pPr>
-        <w:pStyle w:val="Bibentry"/>
-      </w:pPr>
-    </w:p>
-    <w:p>
-      <w:pPr>
-        <w:pStyle w:val="Bibentry"/>
-      </w:pPr>
-    </w:p>
-    <w:p>
-      <w:pPr>
-        <w:pStyle w:val="Bibentry"/>
-      </w:pPr>
-    </w:p>
-    <w:p>
-      <w:pPr>
-        <w:pStyle w:val="Bibentry"/>
-      </w:pPr>
-    </w:p>
-    <w:p>
-      <w:pPr>
-        <w:pStyle w:val="Bibentry"/>
-      </w:pPr>
-    </w:p>
-    <w:p>
-      <w:pPr>
-        <w:pStyle w:val="Bibentry"/>
-      </w:pPr>
-    </w:p>
-    <w:p>
-      <w:pPr>
-        <w:pStyle w:val="Bibentry"/>
-      </w:pPr>
-    </w:p>
-    <w:p>
-      <w:pPr>
-        <w:pStyle w:val="Bibentry"/>
-      </w:pPr>
-    </w:p>
-    <w:p>
-      <w:pPr>
-        <w:pStyle w:val="Bibentry"/>
-      </w:pPr>
-    </w:p>
-    <w:p>
-      <w:pPr>
-        <w:pStyle w:val="Bibentry"/>
-      </w:pPr>
-    </w:p>
-    <w:p>
-      <w:pPr>
-        <w:pStyle w:val="Bibentry"/>
-      </w:pPr>
-    </w:p>
-    <w:p>
-      <w:pPr>
-        <w:pStyle w:val="Bibentry"/>
-      </w:pPr>
-    </w:p>
-    <w:p>
-      <w:pPr>
-        <w:pStyle w:val="Bibentry"/>
-      </w:pPr>
-    </w:p>
-    <w:p>
-      <w:pPr>
-        <w:pStyle w:val="Bibentry"/>
-      </w:pPr>
-    </w:p>
-    <w:p>
-      <w:pPr>
-        <w:pStyle w:val="Bibentry"/>
-      </w:pPr>
-    </w:p>
-    <w:p>
-      <w:pPr>
-        <w:pStyle w:val="Bibentry"/>
-      </w:pPr>
-    </w:p>
-    <w:p>
-      <w:pPr>
-        <w:pStyle w:val="Bibentry"/>
-      </w:pPr>
-    </w:p>
-    <w:p>
-      <w:pPr>
-        <w:pStyle w:val="Bibentry"/>
-      </w:pPr>
-    </w:p>
-    <w:p>
-      <w:pPr>
-        <w:pStyle w:val="Bibentry"/>
-      </w:pPr>
-    </w:p>
-    <w:p>
-      <w:pPr>
-        <w:pStyle w:val="Bibentry"/>
-      </w:pPr>
-    </w:p>
-    <w:p>
-      <w:pPr>
-        <w:pStyle w:val="Bibentry"/>
-      </w:pPr>
-    </w:p>
-    <w:p>
-      <w:pPr>
-        <w:pStyle w:val="Bibentry"/>
-      </w:pPr>
-    </w:p>
-    <w:p>
-      <w:pPr>
-        <w:pStyle w:val="Bibentry"/>
-      </w:pPr>
-    </w:p>
-    <w:p>
-      <w:pPr>
-        <w:pStyle w:val="Bibentry"/>
-      </w:pPr>
-    </w:p>
-    <w:p>
-      <w:pPr>
-        <w:pStyle w:val="Bibentry"/>
-      </w:pPr>
-    </w:p>
-    <w:p>
-      <w:pPr>
-        <w:pStyle w:val="Bibentry"/>
-      </w:pPr>
-    </w:p>
-    <w:p>
-      <w:pPr>
-        <w:pStyle w:val="Bibentry"/>
-      </w:pPr>
-    </w:p>
-    <w:p>
-      <w:pPr>
-        <w:pStyle w:val="Bibentry"/>
-      </w:pPr>
-    </w:p>
-    <w:p>
-      <w:pPr>
-        <w:pStyle w:val="Bibentry"/>
-      </w:pPr>
-    </w:p>
-    <w:p>
-      <w:pPr>
-        <w:pStyle w:val="Bibentry"/>
-      </w:pPr>
-    </w:p>
-    <w:p>
-      <w:pPr>
-        <w:pStyle w:val="Bibentry"/>
-      </w:pPr>
-    </w:p>
-    <w:p>
-      <w:pPr>
-        <w:pStyle w:val="Bibentry"/>
-      </w:pPr>
-    </w:p>
-    <w:p>
-      <w:pPr>
-        <w:pStyle w:val="Bibentry"/>
-      </w:pPr>
-    </w:p>
-    <w:p>
-      <w:pPr>
-        <w:pStyle w:val="Bibentry"/>
-      </w:pPr>
-    </w:p>
-    <w:p>
-      <w:pPr>
-        <w:pStyle w:val="Bibentry"/>
-      </w:pPr>
-    </w:p>
-    <w:p>
-      <w:pPr>
-        <w:pStyle w:val="Bibentry"/>
+        <w:sectPr>
+          <w:endnotePr>
+            <w:numFmt w:val="decimal"/>
+          </w:endnotePr>
+          <w:type w:val="continuous"/>
+          <w:pgSz w:w="12240" w:h="15840" w:code="9"/>
+          <w:pgMar w:top="1500" w:right="1080" w:bottom="1600" w:left="1080" w:header="1080" w:footer="1080" w:gutter="0"/>
+          <w:pgNumType w:start="1"/>
+          <w:cols w:space="480"/>
+          <w:titlePg/>
+          <w:docGrid w:linePitch="360"/>
+        </w:sectPr>
       </w:pPr>
     </w:p>
     <w:p>
@@ -3226,7 +3155,7 @@
           <w:noProof/>
         </w:rPr>
         <w:drawing>
-          <wp:anchor distT="0" distB="0" distL="114300" distR="114300" simplePos="0" relativeHeight="251649536" behindDoc="0" locked="0" layoutInCell="1" allowOverlap="1" wp14:anchorId="508A1A39" wp14:editId="251FC39A">
+          <wp:anchor distT="0" distB="0" distL="114300" distR="114300" simplePos="0" relativeHeight="251651584" behindDoc="0" locked="0" layoutInCell="1" allowOverlap="1" wp14:anchorId="508A1A39" wp14:editId="251FC39A">
             <wp:simplePos x="0" y="0"/>
             <wp:positionH relativeFrom="column">
               <wp:posOffset>-1632973</wp:posOffset>
@@ -10316,7 +10245,10 @@
     <w:name w:val="Bib_entry"/>
     <w:autoRedefine/>
     <w:qFormat/>
-    <w:rsid w:val="00A655F2"/>
+    <w:rsid w:val="00886299"/>
+    <w:pPr>
+      <w:jc w:val="center"/>
+    </w:pPr>
     <w:rPr>
       <w:rFonts w:ascii="Linux Libertine" w:eastAsiaTheme="minorHAnsi" w:hAnsi="Linux Libertine" w:cs="Linux Libertine"/>
       <w:sz w:val="14"/>
@@ -18795,7 +18727,7 @@
 </file>
 
 <file path=customXml/itemProps2.xml><?xml version="1.0" encoding="utf-8"?>
-<ds:datastoreItem xmlns:ds="http://schemas.openxmlformats.org/officeDocument/2006/customXml" ds:itemID="{8394C3D5-0ECD-498B-96A9-066BFB494964}">
+<ds:datastoreItem xmlns:ds="http://schemas.openxmlformats.org/officeDocument/2006/customXml" ds:itemID="{27716057-B6C6-408E-9F1E-C7D0D4D6BC59}">
   <ds:schemaRefs>
     <ds:schemaRef ds:uri="http://schemas.openxmlformats.org/officeDocument/2006/bibliography"/>
   </ds:schemaRefs>

</xml_diff>

<commit_message>
Added additional data and updated report
</commit_message>
<xml_diff>
--- a/progress.docx
+++ b/progress.docx
@@ -515,12 +515,7 @@
         <w:t xml:space="preserve">     </w:t>
       </w:r>
       <w:r>
-        <w:t>In this project, there are m</w:t>
-      </w:r>
-      <w:bookmarkStart w:id="2" w:name="_GoBack"/>
-      <w:bookmarkEnd w:id="2"/>
-      <w:r>
-        <w:t>any interesting analyses that can be performed on the network itself. There are many properties of this graph that can be analyzed. These include (but are not limited to): link prediction, community detection, time-series analysis, as well as topological analysis to see if the global trade network follows a certain already well-known model.</w:t>
+        <w:t>In this project, there are many interesting analyses that can be performed on the network itself. There are many properties of this graph that can be analyzed. These include (but are not limited to): link prediction, community detection, time-series analysis, as well as topological analysis to see if the global trade network follows a certain already well-known model.</w:t>
       </w:r>
     </w:p>
     <w:p>
@@ -633,9 +628,9 @@
           <w:lang w:eastAsia="zh-CN"/>
         </w:rPr>
         <w:drawing>
-          <wp:inline distT="0" distB="0" distL="0" distR="0" wp14:anchorId="08E19EA2" wp14:editId="6BFDE006">
-            <wp:extent cx="3048000" cy="1777365"/>
-            <wp:effectExtent l="0" t="0" r="0" b="635"/>
+          <wp:inline distT="0" distB="0" distL="0" distR="0" wp14:anchorId="08E19EA2" wp14:editId="0612FC70">
+            <wp:extent cx="3048000" cy="1504950"/>
+            <wp:effectExtent l="0" t="0" r="0" b="0"/>
             <wp:docPr id="5" name="Picture 5"/>
             <wp:cNvGraphicFramePr>
               <a:graphicFrameLocks xmlns:a="http://schemas.openxmlformats.org/drawingml/2006/main" noChangeAspect="1"/>
@@ -662,7 +657,7 @@
                   <pic:spPr>
                     <a:xfrm>
                       <a:off x="0" y="0"/>
-                      <a:ext cx="3048000" cy="1777365"/>
+                      <a:ext cx="3048000" cy="1504950"/>
                     </a:xfrm>
                     <a:prstGeom prst="rect">
                       <a:avLst/>
@@ -679,17 +674,16 @@
       <w:pPr>
         <w:pStyle w:val="FigureCaption"/>
       </w:pPr>
-      <w:bookmarkStart w:id="3" w:name="fig1"/>
+      <w:bookmarkStart w:id="2" w:name="fig1"/>
       <w:r>
         <w:rPr>
           <w:rStyle w:val="Label"/>
           <w:rFonts w:ascii="Linux Libertine" w:hAnsi="Linux Libertine"/>
           <w14:ligatures w14:val="standard"/>
         </w:rPr>
-        <w:lastRenderedPageBreak/>
         <w:t>Figure 1</w:t>
       </w:r>
-      <w:bookmarkEnd w:id="3"/>
+      <w:bookmarkEnd w:id="2"/>
       <w:r>
         <w:rPr>
           <w:rStyle w:val="Label"/>
@@ -713,6 +707,7 @@
         <w:pStyle w:val="Head1"/>
       </w:pPr>
       <w:r>
+        <w:lastRenderedPageBreak/>
         <w:t>3</w:t>
       </w:r>
       <w:r>
@@ -1249,7 +1244,16 @@
           <w:sz w:val="18"/>
           <w:szCs w:val="18"/>
         </w:rPr>
-        <w:t xml:space="preserve"> to improve this method, include supervised random walk, where the algorithm assumes the network is homogeneous, and hence the random walk has no constraints. Additionally, link prediction can also be looked through information diffusion. This principle could be applied in trade relationships, where the propagation of the information is the trade itself. Meaning, does the trading patterns of country A affect country B and the countries spanning from B in the trade network.  </w:t>
+        <w:t xml:space="preserve"> to improve this method, </w:t>
+      </w:r>
+      <w:r>
+        <w:rPr>
+          <w:b w:val="0"/>
+          <w:bCs/>
+          <w:sz w:val="18"/>
+          <w:szCs w:val="18"/>
+        </w:rPr>
+        <w:t xml:space="preserve">include supervised random walk, where the algorithm assumes the network is homogeneous, and hence the random walk has no constraints. Additionally, link prediction can also be looked through information diffusion. This principle could be applied in trade relationships, where the propagation of the information is the trade itself. Meaning, does the trading patterns of country A affect country B and the countries spanning from B in the trade network.  </w:t>
       </w:r>
     </w:p>
     <w:p>
@@ -2109,8 +2113,9 @@
           <w:sz w:val="18"/>
           <w:szCs w:val="18"/>
         </w:rPr>
-        <w:t xml:space="preserve">Finding communities in any graph is not a simple task, and the WTW network is no different. Although detecting communities using algorithms such as the Girvan–Newman algorithm is very helpful, trying to infer meaning from those findings and knowing when one has sufficiently subdivided a network into communities is not an exact science. Nonetheless, studies have been done </w:t>
-      </w:r>
+        <w:t xml:space="preserve">Finding communities in any graph is not a simple task, and the WTW network is no different. Although detecting communities using algorithms such as the Girvan–Newman algorithm is very helpful, trying to infer meaning from those findings and knowing when one has sufficiently subdivided a network into communities is not an exact science. Nonetheless, studies have been done specifically on the WTW to find the communities that inevitably exist due to trade deals, geographical location, sanctions, etc. [6]. </w:t>
+      </w:r>
+      <w:proofErr w:type="spellStart"/>
       <w:r>
         <w:rPr>
           <w:b w:val="0"/>
@@ -2118,10 +2123,9 @@
           <w:sz w:val="18"/>
           <w:szCs w:val="18"/>
         </w:rPr>
-        <w:lastRenderedPageBreak/>
-        <w:t xml:space="preserve">specifically on the WTW to find the communities that inevitably exist due to trade deals, geographical location, sanctions, etc. [6]. </w:t>
-      </w:r>
-      <w:proofErr w:type="spellStart"/>
+        <w:t>Barigozzi</w:t>
+      </w:r>
+      <w:proofErr w:type="spellEnd"/>
       <w:r>
         <w:rPr>
           <w:b w:val="0"/>
@@ -2129,9 +2133,8 @@
           <w:sz w:val="18"/>
           <w:szCs w:val="18"/>
         </w:rPr>
-        <w:t>Barigozzi</w:t>
-      </w:r>
-      <w:proofErr w:type="spellEnd"/>
+        <w:t xml:space="preserve"> et al. have performed an interesting analysis on 14 </w:t>
+      </w:r>
       <w:r>
         <w:rPr>
           <w:b w:val="0"/>
@@ -2139,7 +2142,8 @@
           <w:sz w:val="18"/>
           <w:szCs w:val="18"/>
         </w:rPr>
-        <w:t xml:space="preserve"> et al. have performed an interesting analysis on 14 commodities, and the communities that arise due to these commodities in the WTW [6].</w:t>
+        <w:lastRenderedPageBreak/>
+        <w:t>commodities, and the communities that arise due to these commodities in the WTW [6].</w:t>
       </w:r>
     </w:p>
     <w:p>
@@ -2625,8 +2629,9 @@
           <w:sz w:val="18"/>
           <w:szCs w:val="18"/>
         </w:rPr>
-        <w:t xml:space="preserve"> perform several different interesting analyses to see how the WTW has evolved over that time period. </w:t>
-      </w:r>
+        <w:t xml:space="preserve"> perform several different interesting analyses to see how the WTW has evolved over that time period. As mentioned previously, this </w:t>
+      </w:r>
+      <w:proofErr w:type="gramStart"/>
       <w:r>
         <w:rPr>
           <w:b w:val="0"/>
@@ -2634,9 +2639,9 @@
           <w:sz w:val="18"/>
           <w:szCs w:val="18"/>
         </w:rPr>
-        <w:t xml:space="preserve">As mentioned previously, this </w:t>
-      </w:r>
-      <w:proofErr w:type="gramStart"/>
+        <w:t>time period</w:t>
+      </w:r>
+      <w:proofErr w:type="gramEnd"/>
       <w:r>
         <w:rPr>
           <w:b w:val="0"/>
@@ -2644,9 +2649,8 @@
           <w:sz w:val="18"/>
           <w:szCs w:val="18"/>
         </w:rPr>
-        <w:t>time period</w:t>
-      </w:r>
-      <w:proofErr w:type="gramEnd"/>
+        <w:t xml:space="preserve"> was chosen as it was a very tumultuous time as far as world trade is concerned due to the </w:t>
+      </w:r>
       <w:r>
         <w:rPr>
           <w:b w:val="0"/>
@@ -2654,7 +2658,7 @@
           <w:sz w:val="18"/>
           <w:szCs w:val="18"/>
         </w:rPr>
-        <w:t xml:space="preserve"> was chosen as it was a very tumultuous time as far as world trade is concerned due to the housing market collapse of 2008, and the global recession that followed it.</w:t>
+        <w:t>housing market collapse of 2008, and the global recession that followed it.</w:t>
       </w:r>
     </w:p>
     <w:p>
@@ -3045,8 +3049,16 @@
           <w:sz w:val="18"/>
           <w:szCs w:val="18"/>
         </w:rPr>
+        <w:t xml:space="preserve">Node importance is a way of showing nodes in a graph that are important to the structure of the graph as well as how different </w:t>
+      </w:r>
+      <w:r>
+        <w:rPr>
+          <w:b w:val="0"/>
+          <w:sz w:val="18"/>
+          <w:szCs w:val="18"/>
+        </w:rPr>
         <w:lastRenderedPageBreak/>
-        <w:t xml:space="preserve">Node importance is a way of showing nodes in a graph that are important to the structure of the graph as well as how different nodes interact with each other. In the world wide web, this node importance is used </w:t>
+        <w:t xml:space="preserve">nodes interact with each other. In the world wide web, this node importance is used </w:t>
       </w:r>
       <w:proofErr w:type="gramStart"/>
       <w:r>
@@ -3217,10 +3229,7 @@
         <w:pStyle w:val="Head2"/>
       </w:pPr>
       <w:r>
-        <w:t>3.</w:t>
-      </w:r>
-      <w:r>
-        <w:t>4.3</w:t>
+        <w:t>3.4.3</w:t>
       </w:r>
       <w:r>
         <w:t> </w:t>
@@ -3269,6 +3278,8 @@
         </w:rPr>
         <w:t xml:space="preserve"> infer certain properties and possibly predict future trends of the graph.</w:t>
       </w:r>
+      <w:bookmarkStart w:id="3" w:name="_GoBack"/>
+      <w:bookmarkEnd w:id="3"/>
     </w:p>
     <w:p>
       <w:pPr>
@@ -3335,8 +3346,82 @@
           <w:sz w:val="18"/>
           <w:szCs w:val="18"/>
         </w:rPr>
-        <w:t>igure 3 for the full details of these results.</w:t>
-      </w:r>
+        <w:t>igure 3</w:t>
+      </w:r>
+      <w:r>
+        <w:rPr>
+          <w:b w:val="0"/>
+          <w:sz w:val="18"/>
+          <w:szCs w:val="18"/>
+        </w:rPr>
+        <w:t>.1</w:t>
+      </w:r>
+      <w:r>
+        <w:rPr>
+          <w:b w:val="0"/>
+          <w:sz w:val="18"/>
+          <w:szCs w:val="18"/>
+        </w:rPr>
+        <w:t xml:space="preserve"> for the full details of these results.</w:t>
+      </w:r>
+      <w:r>
+        <w:rPr>
+          <w:b w:val="0"/>
+          <w:sz w:val="18"/>
+          <w:szCs w:val="18"/>
+        </w:rPr>
+        <w:t xml:space="preserve"> Although the total number of edges in the graph did not seem to change, the total sum of edge weights did see a reverberating effect from the 2008 financial crisis, as shown in figure 3.2. The sum of edge weights of course representing the total amount of trade among all countries for a given year.</w:t>
+      </w:r>
+    </w:p>
+    <w:p>
+      <w:pPr>
+        <w:pStyle w:val="Head2"/>
+        <w:rPr>
+          <w:b w:val="0"/>
+          <w:sz w:val="18"/>
+          <w:szCs w:val="18"/>
+        </w:rPr>
+      </w:pPr>
+    </w:p>
+    <w:p>
+      <w:pPr>
+        <w:pStyle w:val="Head2"/>
+        <w:rPr>
+          <w:b w:val="0"/>
+          <w:sz w:val="18"/>
+          <w:szCs w:val="18"/>
+        </w:rPr>
+      </w:pPr>
+    </w:p>
+    <w:p>
+      <w:pPr>
+        <w:pStyle w:val="Head2"/>
+        <w:rPr>
+          <w:b w:val="0"/>
+          <w:sz w:val="18"/>
+          <w:szCs w:val="18"/>
+        </w:rPr>
+      </w:pPr>
+    </w:p>
+    <w:p>
+      <w:pPr>
+        <w:pStyle w:val="Head2"/>
+        <w:rPr>
+          <w:b w:val="0"/>
+          <w:sz w:val="18"/>
+          <w:szCs w:val="18"/>
+        </w:rPr>
+      </w:pPr>
+    </w:p>
+    <w:p>
+      <w:pPr>
+        <w:pStyle w:val="Head2"/>
+        <w:rPr>
+          <w:b w:val="0"/>
+          <w:sz w:val="18"/>
+          <w:szCs w:val="18"/>
+        </w:rPr>
+      </w:pPr>
     </w:p>
     <w:p>
       <w:pPr>
@@ -3397,15 +3482,101 @@
           <w:sz w:val="18"/>
           <w:szCs w:val="18"/>
         </w:rPr>
-        <w:t xml:space="preserve">Figure 3. </w:t>
-      </w:r>
-      <w:r>
-        <w:rPr>
-          <w:b w:val="0"/>
+        <w:t>Figure 3</w:t>
+      </w:r>
+      <w:r>
+        <w:rPr>
           <w:sz w:val="18"/>
           <w:szCs w:val="18"/>
         </w:rPr>
+        <w:t>.1</w:t>
+      </w:r>
+      <w:r>
+        <w:rPr>
+          <w:sz w:val="18"/>
+          <w:szCs w:val="18"/>
+        </w:rPr>
+        <w:t xml:space="preserve">. </w:t>
+      </w:r>
+      <w:r>
+        <w:rPr>
+          <w:b w:val="0"/>
+          <w:sz w:val="18"/>
+          <w:szCs w:val="18"/>
+        </w:rPr>
         <w:t>Total number of edges in the graphs from 2006-2014</w:t>
+      </w:r>
+    </w:p>
+    <w:p>
+      <w:pPr>
+        <w:pStyle w:val="Head2"/>
+        <w:jc w:val="center"/>
+        <w:rPr>
+          <w:b w:val="0"/>
+          <w:sz w:val="18"/>
+          <w:szCs w:val="18"/>
+        </w:rPr>
+      </w:pPr>
+    </w:p>
+    <w:p>
+      <w:pPr>
+        <w:pStyle w:val="Head2"/>
+        <w:jc w:val="center"/>
+        <w:rPr>
+          <w:b w:val="0"/>
+          <w:sz w:val="18"/>
+          <w:szCs w:val="18"/>
+        </w:rPr>
+      </w:pPr>
+      <w:r>
+        <w:rPr>
+          <w:noProof/>
+        </w:rPr>
+        <w:drawing>
+          <wp:inline distT="0" distB="0" distL="0" distR="0" wp14:anchorId="230BD560" wp14:editId="022A74B2">
+            <wp:extent cx="3048000" cy="1828800"/>
+            <wp:effectExtent l="0" t="0" r="0" b="0"/>
+            <wp:docPr id="4" name="Chart 4">
+              <a:extLst xmlns:a="http://schemas.openxmlformats.org/drawingml/2006/main">
+                <a:ext uri="{FF2B5EF4-FFF2-40B4-BE49-F238E27FC236}">
+                  <a16:creationId xmlns:a16="http://schemas.microsoft.com/office/drawing/2014/main" id="{28697AAD-1454-4281-ABD3-8DE96A56D9D9}"/>
+                </a:ext>
+              </a:extLst>
+            </wp:docPr>
+            <wp:cNvGraphicFramePr/>
+            <a:graphic xmlns:a="http://schemas.openxmlformats.org/drawingml/2006/main">
+              <a:graphicData uri="http://schemas.openxmlformats.org/drawingml/2006/chart">
+                <c:chart xmlns:c="http://schemas.openxmlformats.org/drawingml/2006/chart" xmlns:r="http://schemas.openxmlformats.org/officeDocument/2006/relationships" r:id="rId16"/>
+              </a:graphicData>
+            </a:graphic>
+          </wp:inline>
+        </w:drawing>
+      </w:r>
+    </w:p>
+    <w:p>
+      <w:pPr>
+        <w:pStyle w:val="Head2"/>
+        <w:jc w:val="center"/>
+        <w:rPr>
+          <w:b w:val="0"/>
+          <w:sz w:val="18"/>
+          <w:szCs w:val="18"/>
+        </w:rPr>
+      </w:pPr>
+      <w:r>
+        <w:rPr>
+          <w:sz w:val="18"/>
+          <w:szCs w:val="18"/>
+        </w:rPr>
+        <w:t xml:space="preserve">Figure 3.2. </w:t>
+      </w:r>
+      <w:r>
+        <w:rPr>
+          <w:b w:val="0"/>
+          <w:sz w:val="18"/>
+          <w:szCs w:val="18"/>
+        </w:rPr>
+        <w:t>Total trade amount among all countries</w:t>
       </w:r>
     </w:p>
     <w:p>
@@ -3616,7 +3787,7 @@
           <w:sz w:val="18"/>
           <w:szCs w:val="18"/>
         </w:rPr>
-        <w:t xml:space="preserve">, with far more nodes having similar in-degrees. This distribution is shown in Figure </w:t>
+        <w:t>, with far more nodes having similar in-</w:t>
       </w:r>
       <w:r>
         <w:rPr>
@@ -3625,7 +3796,8 @@
           <w:sz w:val="18"/>
           <w:szCs w:val="18"/>
         </w:rPr>
-        <w:t>5</w:t>
+        <w:lastRenderedPageBreak/>
+        <w:t xml:space="preserve">degrees. This distribution is shown in Figure </w:t>
       </w:r>
       <w:r>
         <w:rPr>
@@ -3634,7 +3806,7 @@
           <w:sz w:val="18"/>
           <w:szCs w:val="18"/>
         </w:rPr>
-        <w:t xml:space="preserve">. </w:t>
+        <w:t>5</w:t>
       </w:r>
       <w:r>
         <w:rPr>
@@ -3643,9 +3815,8 @@
           <w:sz w:val="18"/>
           <w:szCs w:val="18"/>
         </w:rPr>
-        <w:t xml:space="preserve">The disparity between countries when comparing the number of </w:t>
-      </w:r>
-      <w:proofErr w:type="gramStart"/>
+        <w:t xml:space="preserve">. </w:t>
+      </w:r>
       <w:r>
         <w:rPr>
           <w:b w:val="0"/>
@@ -3653,9 +3824,9 @@
           <w:sz w:val="18"/>
           <w:szCs w:val="18"/>
         </w:rPr>
-        <w:t>countries</w:t>
-      </w:r>
-      <w:proofErr w:type="gramEnd"/>
+        <w:t xml:space="preserve">The disparity between countries when comparing the number of </w:t>
+      </w:r>
+      <w:proofErr w:type="gramStart"/>
       <w:r>
         <w:rPr>
           <w:b w:val="0"/>
@@ -3663,8 +3834,9 @@
           <w:sz w:val="18"/>
           <w:szCs w:val="18"/>
         </w:rPr>
-        <w:t xml:space="preserve"> they import from is far less than the disparity seen in the out-degree distribution, representing how many countries they are exporting to. This could be due to several factors.</w:t>
-      </w:r>
+        <w:t>countries</w:t>
+      </w:r>
+      <w:proofErr w:type="gramEnd"/>
       <w:r>
         <w:rPr>
           <w:b w:val="0"/>
@@ -3672,7 +3844,7 @@
           <w:sz w:val="18"/>
           <w:szCs w:val="18"/>
         </w:rPr>
-        <w:t xml:space="preserve"> Many developing countries may not have the trade relations with many larger, more established first world countries </w:t>
+        <w:t xml:space="preserve"> they import from is far less than the disparity seen in the out-degree distribution, representing how many countries they are exporting to. This could be due to several factors.</w:t>
       </w:r>
       <w:r>
         <w:rPr>
@@ -3681,9 +3853,8 @@
           <w:sz w:val="18"/>
           <w:szCs w:val="18"/>
         </w:rPr>
-        <w:t xml:space="preserve">that may have a grip on the market for certain commodities. This could also be </w:t>
-      </w:r>
-      <w:proofErr w:type="gramStart"/>
+        <w:t xml:space="preserve"> Many developing countries may not have the trade relations with many larger, more established first world countries </w:t>
+      </w:r>
       <w:r>
         <w:rPr>
           <w:b w:val="0"/>
@@ -3691,9 +3862,9 @@
           <w:sz w:val="18"/>
           <w:szCs w:val="18"/>
         </w:rPr>
-        <w:t>due to the fact that</w:t>
-      </w:r>
-      <w:proofErr w:type="gramEnd"/>
+        <w:t xml:space="preserve">that may have a grip on the market for certain commodities. This could also be </w:t>
+      </w:r>
+      <w:proofErr w:type="gramStart"/>
       <w:r>
         <w:rPr>
           <w:b w:val="0"/>
@@ -3701,6 +3872,16 @@
           <w:sz w:val="18"/>
           <w:szCs w:val="18"/>
         </w:rPr>
+        <w:t>due to the fact that</w:t>
+      </w:r>
+      <w:proofErr w:type="gramEnd"/>
+      <w:r>
+        <w:rPr>
+          <w:b w:val="0"/>
+          <w:bCs/>
+          <w:sz w:val="18"/>
+          <w:szCs w:val="18"/>
+        </w:rPr>
         <w:t xml:space="preserve"> many countries have sanctions with certain countries which would prevent them from trading with certain countries.</w:t>
       </w:r>
     </w:p>
@@ -3735,7 +3916,6 @@
         <w:rPr>
           <w:noProof/>
         </w:rPr>
-        <w:lastRenderedPageBreak/>
         <w:drawing>
           <wp:inline distT="0" distB="0" distL="0" distR="0" wp14:anchorId="128247B4" wp14:editId="78D79743">
             <wp:extent cx="3048000" cy="2805209"/>
@@ -3750,7 +3930,7 @@
             <wp:cNvGraphicFramePr/>
             <a:graphic xmlns:a="http://schemas.openxmlformats.org/drawingml/2006/main">
               <a:graphicData uri="http://schemas.openxmlformats.org/drawingml/2006/chart">
-                <c:chart xmlns:c="http://schemas.openxmlformats.org/drawingml/2006/chart" xmlns:r="http://schemas.openxmlformats.org/officeDocument/2006/relationships" r:id="rId16"/>
+                <c:chart xmlns:c="http://schemas.openxmlformats.org/drawingml/2006/chart" xmlns:r="http://schemas.openxmlformats.org/officeDocument/2006/relationships" r:id="rId17"/>
               </a:graphicData>
             </a:graphic>
           </wp:inline>
@@ -3814,7 +3994,7 @@
             <wp:cNvGraphicFramePr/>
             <a:graphic xmlns:a="http://schemas.openxmlformats.org/drawingml/2006/main">
               <a:graphicData uri="http://schemas.openxmlformats.org/drawingml/2006/chart">
-                <c:chart xmlns:c="http://schemas.openxmlformats.org/drawingml/2006/chart" xmlns:r="http://schemas.openxmlformats.org/officeDocument/2006/relationships" r:id="rId17"/>
+                <c:chart xmlns:c="http://schemas.openxmlformats.org/drawingml/2006/chart" xmlns:r="http://schemas.openxmlformats.org/officeDocument/2006/relationships" r:id="rId18"/>
               </a:graphicData>
             </a:graphic>
           </wp:inline>
@@ -3984,7 +4164,7 @@
             <wp:cNvGraphicFramePr/>
             <a:graphic xmlns:a="http://schemas.openxmlformats.org/drawingml/2006/main">
               <a:graphicData uri="http://schemas.openxmlformats.org/drawingml/2006/chart">
-                <c:chart xmlns:c="http://schemas.openxmlformats.org/drawingml/2006/chart" xmlns:r="http://schemas.openxmlformats.org/officeDocument/2006/relationships" r:id="rId18"/>
+                <c:chart xmlns:c="http://schemas.openxmlformats.org/drawingml/2006/chart" xmlns:r="http://schemas.openxmlformats.org/officeDocument/2006/relationships" r:id="rId19"/>
               </a:graphicData>
             </a:graphic>
           </wp:inline>
@@ -4134,7 +4314,14 @@
         <w:rPr>
           <w:b w:val="0"/>
         </w:rPr>
-        <w:t xml:space="preserve"> countries, those countries themselves didn’t have export data on the WITS website. This meant that the out-degree of these nodes were zero (see Figure 2). This caused sinks to form in the graph, meaning that once you reached those nodes, you could not leave. Ultimately it was decided that these nodes should stay in the graph, since countries are trading with them and the data could prove important. However, the diameter function would need to be run only on the central strongly connected component consisting of 177 out of the 190 nodes. </w:t>
+        <w:t xml:space="preserve"> countries, those countries themselves didn’t have export data on the WITS website. This meant that the out-degree of these nodes were zero (see Figure 2). This caused sinks to form in the graph, meaning that once you reached those </w:t>
+      </w:r>
+      <w:r>
+        <w:rPr>
+          <w:b w:val="0"/>
+        </w:rPr>
+        <w:lastRenderedPageBreak/>
+        <w:t xml:space="preserve">nodes, you could not leave. Ultimately it was decided that these nodes should stay in the graph, since countries are trading with them and the data could prove important. However, the diameter function would need to be run only on the central strongly connected component consisting of 177 out of the 190 nodes. </w:t>
       </w:r>
     </w:p>
     <w:p>
@@ -4184,23 +4371,7 @@
       <w:pPr>
         <w:pStyle w:val="Head1"/>
       </w:pPr>
-    </w:p>
-    <w:p>
-      <w:pPr>
-        <w:pStyle w:val="Head1"/>
-      </w:pPr>
-    </w:p>
-    <w:p>
-      <w:pPr>
-        <w:pStyle w:val="Head1"/>
-      </w:pPr>
-    </w:p>
-    <w:p>
-      <w:pPr>
-        <w:pStyle w:val="Head1"/>
-      </w:pPr>
-      <w:r>
-        <w:lastRenderedPageBreak/>
+      <w:r>
         <w:t>4</w:t>
       </w:r>
       <w:r>
@@ -4295,7 +4466,10 @@
       </w:r>
       <w:proofErr w:type="gramEnd"/>
       <w:r>
-        <w:t xml:space="preserve"> obtain the data in an efficient manner, a script was written in order to query the website for the data from a given year, and the script would download all 190 files needed to gain export data on each individual country. The 190 needed files were determined by cross referencing the ISO3 code for the country and only querying the countries that were listed in a file that contained only the countries we specified (namely, the 190 recognized countries that we knew had data on the WITS website).</w:t>
+        <w:t xml:space="preserve"> obtain the data in an efficient manner, a script was written in order to query the website for the data from a given year, and the script would download all 190 files needed to gain export data on each individual country. The 190 needed files were determined by cross referencing the ISO3 code for the country and only querying the countries that were listed in a file that contained only the countries we specified </w:t>
+      </w:r>
+      <w:r>
+        <w:t>(namely, the 190 recognized countries that we knew had data on the WITS website).</w:t>
       </w:r>
     </w:p>
     <w:p>
@@ -4371,7 +4545,7 @@
                     </pic:cNvPicPr>
                   </pic:nvPicPr>
                   <pic:blipFill>
-                    <a:blip r:embed="rId19">
+                    <a:blip r:embed="rId20">
                       <a:extLst>
                         <a:ext uri="{28A0092B-C50C-407E-A947-70E740481C1C}">
                           <a14:useLocalDpi xmlns:a14="http://schemas.microsoft.com/office/drawing/2010/main" val="0"/>
@@ -4409,10 +4583,7 @@
         </w:drawing>
       </w:r>
       <w:r>
-        <w:t xml:space="preserve">The world trade web contains a wealth of aspects and properties that allow it to be analyzed and studied from different </w:t>
-      </w:r>
-      <w:r>
-        <w:t>perspectives and for different purposes. This study uncovered some of the already well-known properties of the world trade web as well as some lesser known aspects related to the community structure when looking only at the total annual export by country.</w:t>
+        <w:t>The world trade web contains a wealth of aspects and properties that allow it to be analyzed and studied from different perspectives and for different purposes. This study uncovered some of the already well-known properties of the world trade web as well as some lesser known aspects related to the community structure when looking only at the total annual export by country.</w:t>
       </w:r>
       <w:r>
         <w:t xml:space="preserve"> </w:t>
@@ -4468,9 +4639,9 @@
             <w:pPr>
               <w:pStyle w:val="Bibentry"/>
             </w:pPr>
-            <w:bookmarkStart w:id="7" w:name="RefPart"/>
-            <w:bookmarkStart w:id="8" w:name="bib1"/>
-            <w:bookmarkEnd w:id="8"/>
+            <w:bookmarkStart w:id="7" w:name="bib1"/>
+            <w:bookmarkStart w:id="8" w:name="RefPart"/>
+            <w:bookmarkEnd w:id="7"/>
             <w:r>
               <w:t>[1]</w:t>
             </w:r>
@@ -4850,7 +5021,7 @@
           </w:p>
         </w:tc>
       </w:tr>
-      <w:bookmarkEnd w:id="7"/>
+      <w:bookmarkEnd w:id="8"/>
     </w:tbl>
     <w:p>
       <w:pPr>
@@ -5052,6 +5223,7 @@
                 <w:color w:val="000000"/>
                 <w:sz w:val="22"/>
               </w:rPr>
+              <w:lastRenderedPageBreak/>
               <w:t>Out</w:t>
             </w:r>
             <w:r>
@@ -20060,6 +20232,7 @@
   <w:style w:type="character" w:default="1" w:styleId="DefaultParagraphFont">
     <w:name w:val="Default Paragraph Font"/>
     <w:uiPriority w:val="1"/>
+    <w:semiHidden/>
     <w:unhideWhenUsed/>
   </w:style>
   <w:style w:type="table" w:default="1" w:styleId="TableNormal">
@@ -24926,6 +25099,480 @@
             </a:pPr>
             <a:r>
               <a:rPr lang="en-CA"/>
+              <a:t>Total World Trade Amount</a:t>
+            </a:r>
+          </a:p>
+        </c:rich>
+      </c:tx>
+      <c:overlay val="0"/>
+      <c:spPr>
+        <a:noFill/>
+        <a:ln>
+          <a:noFill/>
+        </a:ln>
+        <a:effectLst/>
+      </c:spPr>
+      <c:txPr>
+        <a:bodyPr rot="0" spcFirstLastPara="1" vertOverflow="ellipsis" vert="horz" wrap="square" anchor="ctr" anchorCtr="1"/>
+        <a:lstStyle/>
+        <a:p>
+          <a:pPr>
+            <a:defRPr sz="1400" b="0" i="0" u="none" strike="noStrike" kern="1200" spc="0" baseline="0">
+              <a:solidFill>
+                <a:schemeClr val="tx1">
+                  <a:lumMod val="65000"/>
+                  <a:lumOff val="35000"/>
+                </a:schemeClr>
+              </a:solidFill>
+              <a:latin typeface="+mn-lt"/>
+              <a:ea typeface="+mn-ea"/>
+              <a:cs typeface="+mn-cs"/>
+            </a:defRPr>
+          </a:pPr>
+          <a:endParaRPr lang="en-US"/>
+        </a:p>
+      </c:txPr>
+    </c:title>
+    <c:autoTitleDeleted val="0"/>
+    <c:plotArea>
+      <c:layout/>
+      <c:scatterChart>
+        <c:scatterStyle val="lineMarker"/>
+        <c:varyColors val="0"/>
+        <c:ser>
+          <c:idx val="0"/>
+          <c:order val="0"/>
+          <c:spPr>
+            <a:ln w="19050" cap="rnd">
+              <a:noFill/>
+              <a:round/>
+            </a:ln>
+            <a:effectLst/>
+          </c:spPr>
+          <c:marker>
+            <c:symbol val="circle"/>
+            <c:size val="5"/>
+            <c:spPr>
+              <a:solidFill>
+                <a:schemeClr val="accent1"/>
+              </a:solidFill>
+              <a:ln w="9525">
+                <a:solidFill>
+                  <a:schemeClr val="accent1"/>
+                </a:solidFill>
+              </a:ln>
+              <a:effectLst/>
+            </c:spPr>
+          </c:marker>
+          <c:xVal>
+            <c:numRef>
+              <c:f>Sheet1!$A$1:$A$9</c:f>
+              <c:numCache>
+                <c:formatCode>General</c:formatCode>
+                <c:ptCount val="9"/>
+                <c:pt idx="0">
+                  <c:v>2006</c:v>
+                </c:pt>
+                <c:pt idx="1">
+                  <c:v>2007</c:v>
+                </c:pt>
+                <c:pt idx="2">
+                  <c:v>2008</c:v>
+                </c:pt>
+                <c:pt idx="3">
+                  <c:v>2009</c:v>
+                </c:pt>
+                <c:pt idx="4">
+                  <c:v>2010</c:v>
+                </c:pt>
+                <c:pt idx="5">
+                  <c:v>2011</c:v>
+                </c:pt>
+                <c:pt idx="6">
+                  <c:v>2012</c:v>
+                </c:pt>
+                <c:pt idx="7">
+                  <c:v>2013</c:v>
+                </c:pt>
+                <c:pt idx="8">
+                  <c:v>2014</c:v>
+                </c:pt>
+              </c:numCache>
+            </c:numRef>
+          </c:xVal>
+          <c:yVal>
+            <c:numRef>
+              <c:f>Sheet1!$B$1:$B$9</c:f>
+              <c:numCache>
+                <c:formatCode>General</c:formatCode>
+                <c:ptCount val="9"/>
+                <c:pt idx="0">
+                  <c:v>10301489562.440001</c:v>
+                </c:pt>
+                <c:pt idx="1">
+                  <c:v>11851069193.85</c:v>
+                </c:pt>
+                <c:pt idx="2">
+                  <c:v>13639827301.959999</c:v>
+                </c:pt>
+                <c:pt idx="3">
+                  <c:v>10576383098.459999</c:v>
+                </c:pt>
+                <c:pt idx="4">
+                  <c:v>12843064605.799999</c:v>
+                </c:pt>
+                <c:pt idx="5">
+                  <c:v>15090788640.2899</c:v>
+                </c:pt>
+                <c:pt idx="6">
+                  <c:v>15235099320.9499</c:v>
+                </c:pt>
+                <c:pt idx="7">
+                  <c:v>15557523412.950001</c:v>
+                </c:pt>
+                <c:pt idx="8">
+                  <c:v>15727697106.41</c:v>
+                </c:pt>
+              </c:numCache>
+            </c:numRef>
+          </c:yVal>
+          <c:smooth val="0"/>
+          <c:extLst>
+            <c:ext xmlns:c16="http://schemas.microsoft.com/office/drawing/2014/chart" uri="{C3380CC4-5D6E-409C-BE32-E72D297353CC}">
+              <c16:uniqueId val="{00000000-F1ED-42E0-A3B5-C036861C704D}"/>
+            </c:ext>
+          </c:extLst>
+        </c:ser>
+        <c:dLbls>
+          <c:showLegendKey val="0"/>
+          <c:showVal val="0"/>
+          <c:showCatName val="0"/>
+          <c:showSerName val="0"/>
+          <c:showPercent val="0"/>
+          <c:showBubbleSize val="0"/>
+        </c:dLbls>
+        <c:axId val="434942664"/>
+        <c:axId val="434934464"/>
+      </c:scatterChart>
+      <c:valAx>
+        <c:axId val="434942664"/>
+        <c:scaling>
+          <c:orientation val="minMax"/>
+        </c:scaling>
+        <c:delete val="0"/>
+        <c:axPos val="b"/>
+        <c:majorGridlines>
+          <c:spPr>
+            <a:ln w="9525" cap="flat" cmpd="sng" algn="ctr">
+              <a:solidFill>
+                <a:schemeClr val="tx1">
+                  <a:lumMod val="15000"/>
+                  <a:lumOff val="85000"/>
+                </a:schemeClr>
+              </a:solidFill>
+              <a:round/>
+            </a:ln>
+            <a:effectLst/>
+          </c:spPr>
+        </c:majorGridlines>
+        <c:title>
+          <c:tx>
+            <c:rich>
+              <a:bodyPr rot="0" spcFirstLastPara="1" vertOverflow="ellipsis" vert="horz" wrap="square" anchor="ctr" anchorCtr="1"/>
+              <a:lstStyle/>
+              <a:p>
+                <a:pPr>
+                  <a:defRPr sz="1000" b="0" i="0" u="none" strike="noStrike" kern="1200" baseline="0">
+                    <a:solidFill>
+                      <a:schemeClr val="tx1">
+                        <a:lumMod val="65000"/>
+                        <a:lumOff val="35000"/>
+                      </a:schemeClr>
+                    </a:solidFill>
+                    <a:latin typeface="+mn-lt"/>
+                    <a:ea typeface="+mn-ea"/>
+                    <a:cs typeface="+mn-cs"/>
+                  </a:defRPr>
+                </a:pPr>
+                <a:r>
+                  <a:rPr lang="en-CA"/>
+                  <a:t>Year</a:t>
+                </a:r>
+              </a:p>
+            </c:rich>
+          </c:tx>
+          <c:overlay val="0"/>
+          <c:spPr>
+            <a:noFill/>
+            <a:ln>
+              <a:noFill/>
+            </a:ln>
+            <a:effectLst/>
+          </c:spPr>
+          <c:txPr>
+            <a:bodyPr rot="0" spcFirstLastPara="1" vertOverflow="ellipsis" vert="horz" wrap="square" anchor="ctr" anchorCtr="1"/>
+            <a:lstStyle/>
+            <a:p>
+              <a:pPr>
+                <a:defRPr sz="1000" b="0" i="0" u="none" strike="noStrike" kern="1200" baseline="0">
+                  <a:solidFill>
+                    <a:schemeClr val="tx1">
+                      <a:lumMod val="65000"/>
+                      <a:lumOff val="35000"/>
+                    </a:schemeClr>
+                  </a:solidFill>
+                  <a:latin typeface="+mn-lt"/>
+                  <a:ea typeface="+mn-ea"/>
+                  <a:cs typeface="+mn-cs"/>
+                </a:defRPr>
+              </a:pPr>
+              <a:endParaRPr lang="en-US"/>
+            </a:p>
+          </c:txPr>
+        </c:title>
+        <c:numFmt formatCode="General" sourceLinked="1"/>
+        <c:majorTickMark val="none"/>
+        <c:minorTickMark val="none"/>
+        <c:tickLblPos val="nextTo"/>
+        <c:spPr>
+          <a:noFill/>
+          <a:ln w="9525" cap="flat" cmpd="sng" algn="ctr">
+            <a:solidFill>
+              <a:schemeClr val="tx1">
+                <a:lumMod val="25000"/>
+                <a:lumOff val="75000"/>
+              </a:schemeClr>
+            </a:solidFill>
+            <a:round/>
+          </a:ln>
+          <a:effectLst/>
+        </c:spPr>
+        <c:txPr>
+          <a:bodyPr rot="-60000000" spcFirstLastPara="1" vertOverflow="ellipsis" vert="horz" wrap="square" anchor="ctr" anchorCtr="1"/>
+          <a:lstStyle/>
+          <a:p>
+            <a:pPr>
+              <a:defRPr sz="900" b="0" i="0" u="none" strike="noStrike" kern="1200" baseline="0">
+                <a:solidFill>
+                  <a:schemeClr val="tx1">
+                    <a:lumMod val="65000"/>
+                    <a:lumOff val="35000"/>
+                  </a:schemeClr>
+                </a:solidFill>
+                <a:latin typeface="+mn-lt"/>
+                <a:ea typeface="+mn-ea"/>
+                <a:cs typeface="+mn-cs"/>
+              </a:defRPr>
+            </a:pPr>
+            <a:endParaRPr lang="en-US"/>
+          </a:p>
+        </c:txPr>
+        <c:crossAx val="434934464"/>
+        <c:crosses val="autoZero"/>
+        <c:crossBetween val="midCat"/>
+      </c:valAx>
+      <c:valAx>
+        <c:axId val="434934464"/>
+        <c:scaling>
+          <c:orientation val="minMax"/>
+        </c:scaling>
+        <c:delete val="0"/>
+        <c:axPos val="l"/>
+        <c:majorGridlines>
+          <c:spPr>
+            <a:ln w="9525" cap="flat" cmpd="sng" algn="ctr">
+              <a:solidFill>
+                <a:schemeClr val="tx1">
+                  <a:lumMod val="15000"/>
+                  <a:lumOff val="85000"/>
+                </a:schemeClr>
+              </a:solidFill>
+              <a:round/>
+            </a:ln>
+            <a:effectLst/>
+          </c:spPr>
+        </c:majorGridlines>
+        <c:title>
+          <c:tx>
+            <c:rich>
+              <a:bodyPr rot="-5400000" spcFirstLastPara="1" vertOverflow="ellipsis" vert="horz" wrap="square" anchor="ctr" anchorCtr="1"/>
+              <a:lstStyle/>
+              <a:p>
+                <a:pPr>
+                  <a:defRPr sz="1000" b="0" i="0" u="none" strike="noStrike" kern="1200" baseline="0">
+                    <a:solidFill>
+                      <a:schemeClr val="tx1">
+                        <a:lumMod val="65000"/>
+                        <a:lumOff val="35000"/>
+                      </a:schemeClr>
+                    </a:solidFill>
+                    <a:latin typeface="+mn-lt"/>
+                    <a:ea typeface="+mn-ea"/>
+                    <a:cs typeface="+mn-cs"/>
+                  </a:defRPr>
+                </a:pPr>
+                <a:r>
+                  <a:rPr lang="en-CA"/>
+                  <a:t>Amount (thousands)</a:t>
+                </a:r>
+              </a:p>
+            </c:rich>
+          </c:tx>
+          <c:overlay val="0"/>
+          <c:spPr>
+            <a:noFill/>
+            <a:ln>
+              <a:noFill/>
+            </a:ln>
+            <a:effectLst/>
+          </c:spPr>
+          <c:txPr>
+            <a:bodyPr rot="-5400000" spcFirstLastPara="1" vertOverflow="ellipsis" vert="horz" wrap="square" anchor="ctr" anchorCtr="1"/>
+            <a:lstStyle/>
+            <a:p>
+              <a:pPr>
+                <a:defRPr sz="1000" b="0" i="0" u="none" strike="noStrike" kern="1200" baseline="0">
+                  <a:solidFill>
+                    <a:schemeClr val="tx1">
+                      <a:lumMod val="65000"/>
+                      <a:lumOff val="35000"/>
+                    </a:schemeClr>
+                  </a:solidFill>
+                  <a:latin typeface="+mn-lt"/>
+                  <a:ea typeface="+mn-ea"/>
+                  <a:cs typeface="+mn-cs"/>
+                </a:defRPr>
+              </a:pPr>
+              <a:endParaRPr lang="en-US"/>
+            </a:p>
+          </c:txPr>
+        </c:title>
+        <c:numFmt formatCode="General" sourceLinked="1"/>
+        <c:majorTickMark val="none"/>
+        <c:minorTickMark val="none"/>
+        <c:tickLblPos val="nextTo"/>
+        <c:spPr>
+          <a:noFill/>
+          <a:ln w="9525" cap="flat" cmpd="sng" algn="ctr">
+            <a:solidFill>
+              <a:schemeClr val="tx1">
+                <a:lumMod val="25000"/>
+                <a:lumOff val="75000"/>
+              </a:schemeClr>
+            </a:solidFill>
+            <a:round/>
+          </a:ln>
+          <a:effectLst/>
+        </c:spPr>
+        <c:txPr>
+          <a:bodyPr rot="-60000000" spcFirstLastPara="1" vertOverflow="ellipsis" vert="horz" wrap="square" anchor="ctr" anchorCtr="1"/>
+          <a:lstStyle/>
+          <a:p>
+            <a:pPr>
+              <a:defRPr sz="900" b="0" i="0" u="none" strike="noStrike" kern="1200" baseline="0">
+                <a:solidFill>
+                  <a:schemeClr val="tx1">
+                    <a:lumMod val="65000"/>
+                    <a:lumOff val="35000"/>
+                  </a:schemeClr>
+                </a:solidFill>
+                <a:latin typeface="+mn-lt"/>
+                <a:ea typeface="+mn-ea"/>
+                <a:cs typeface="+mn-cs"/>
+              </a:defRPr>
+            </a:pPr>
+            <a:endParaRPr lang="en-US"/>
+          </a:p>
+        </c:txPr>
+        <c:crossAx val="434942664"/>
+        <c:crosses val="autoZero"/>
+        <c:crossBetween val="midCat"/>
+      </c:valAx>
+      <c:spPr>
+        <a:noFill/>
+        <a:ln>
+          <a:noFill/>
+        </a:ln>
+        <a:effectLst/>
+      </c:spPr>
+    </c:plotArea>
+    <c:plotVisOnly val="1"/>
+    <c:dispBlanksAs val="gap"/>
+    <c:extLst>
+      <c:ext xmlns:c16r3="http://schemas.microsoft.com/office/drawing/2017/03/chart" uri="{56B9EC1D-385E-4148-901F-78D8002777C0}">
+        <c16r3:dataDisplayOptions16>
+          <c16r3:dispNaAsBlank val="1"/>
+        </c16r3:dataDisplayOptions16>
+      </c:ext>
+    </c:extLst>
+    <c:showDLblsOverMax val="0"/>
+  </c:chart>
+  <c:spPr>
+    <a:solidFill>
+      <a:schemeClr val="bg1"/>
+    </a:solidFill>
+    <a:ln w="9525" cap="flat" cmpd="sng" algn="ctr">
+      <a:solidFill>
+        <a:schemeClr val="tx1">
+          <a:lumMod val="15000"/>
+          <a:lumOff val="85000"/>
+        </a:schemeClr>
+      </a:solidFill>
+      <a:round/>
+    </a:ln>
+    <a:effectLst/>
+  </c:spPr>
+  <c:txPr>
+    <a:bodyPr/>
+    <a:lstStyle/>
+    <a:p>
+      <a:pPr>
+        <a:defRPr/>
+      </a:pPr>
+      <a:endParaRPr lang="en-US"/>
+    </a:p>
+  </c:txPr>
+  <c:externalData r:id="rId3">
+    <c:autoUpdate val="0"/>
+  </c:externalData>
+</c:chartSpace>
+</file>
+
+<file path=word/charts/chart3.xml><?xml version="1.0" encoding="utf-8"?>
+<c:chartSpace xmlns:c="http://schemas.openxmlformats.org/drawingml/2006/chart" xmlns:a="http://schemas.openxmlformats.org/drawingml/2006/main" xmlns:r="http://schemas.openxmlformats.org/officeDocument/2006/relationships" xmlns:c16r2="http://schemas.microsoft.com/office/drawing/2015/06/chart">
+  <c:date1904 val="0"/>
+  <c:lang val="en-US"/>
+  <c:roundedCorners val="0"/>
+  <mc:AlternateContent xmlns:mc="http://schemas.openxmlformats.org/markup-compatibility/2006">
+    <mc:Choice xmlns:c14="http://schemas.microsoft.com/office/drawing/2007/8/2/chart" Requires="c14">
+      <c14:style val="102"/>
+    </mc:Choice>
+    <mc:Fallback>
+      <c:style val="2"/>
+    </mc:Fallback>
+  </mc:AlternateContent>
+  <c:chart>
+    <c:title>
+      <c:tx>
+        <c:rich>
+          <a:bodyPr rot="0" spcFirstLastPara="1" vertOverflow="ellipsis" vert="horz" wrap="square" anchor="ctr" anchorCtr="1"/>
+          <a:lstStyle/>
+          <a:p>
+            <a:pPr>
+              <a:defRPr sz="1400" b="0" i="0" u="none" strike="noStrike" kern="1200" spc="0" baseline="0">
+                <a:solidFill>
+                  <a:schemeClr val="tx1">
+                    <a:lumMod val="65000"/>
+                    <a:lumOff val="35000"/>
+                  </a:schemeClr>
+                </a:solidFill>
+                <a:latin typeface="+mn-lt"/>
+                <a:ea typeface="+mn-ea"/>
+                <a:cs typeface="+mn-cs"/>
+              </a:defRPr>
+            </a:pPr>
+            <a:r>
+              <a:rPr lang="en-CA"/>
               <a:t>Out-degree Distribution</a:t>
             </a:r>
           </a:p>
@@ -26459,7 +27106,7 @@
 </c:chartSpace>
 </file>
 
-<file path=word/charts/chart3.xml><?xml version="1.0" encoding="utf-8"?>
+<file path=word/charts/chart4.xml><?xml version="1.0" encoding="utf-8"?>
 <c:chartSpace xmlns:c="http://schemas.openxmlformats.org/drawingml/2006/chart" xmlns:a="http://schemas.openxmlformats.org/drawingml/2006/main" xmlns:r="http://schemas.openxmlformats.org/officeDocument/2006/relationships" xmlns:c16r2="http://schemas.microsoft.com/office/drawing/2015/06/chart">
   <c:date1904 val="0"/>
   <c:lang val="en-US"/>
@@ -28029,7 +28676,7 @@
 </c:chartSpace>
 </file>
 
-<file path=word/charts/chart4.xml><?xml version="1.0" encoding="utf-8"?>
+<file path=word/charts/chart5.xml><?xml version="1.0" encoding="utf-8"?>
 <c:chartSpace xmlns:c="http://schemas.openxmlformats.org/drawingml/2006/chart" xmlns:a="http://schemas.openxmlformats.org/drawingml/2006/main" xmlns:r="http://schemas.openxmlformats.org/officeDocument/2006/relationships" xmlns:c16r2="http://schemas.microsoft.com/office/drawing/2015/06/chart">
   <c:date1904 val="0"/>
   <c:lang val="en-US"/>
@@ -29131,6 +29778,46 @@
 </file>
 
 <file path=word/charts/colors4.xml><?xml version="1.0" encoding="utf-8"?>
+<cs:colorStyle xmlns:cs="http://schemas.microsoft.com/office/drawing/2012/chartStyle" xmlns:a="http://schemas.openxmlformats.org/drawingml/2006/main" meth="cycle" id="10">
+  <a:schemeClr val="accent1"/>
+  <a:schemeClr val="accent2"/>
+  <a:schemeClr val="accent3"/>
+  <a:schemeClr val="accent4"/>
+  <a:schemeClr val="accent5"/>
+  <a:schemeClr val="accent6"/>
+  <cs:variation/>
+  <cs:variation>
+    <a:lumMod val="60000"/>
+  </cs:variation>
+  <cs:variation>
+    <a:lumMod val="80000"/>
+    <a:lumOff val="20000"/>
+  </cs:variation>
+  <cs:variation>
+    <a:lumMod val="80000"/>
+  </cs:variation>
+  <cs:variation>
+    <a:lumMod val="60000"/>
+    <a:lumOff val="40000"/>
+  </cs:variation>
+  <cs:variation>
+    <a:lumMod val="50000"/>
+  </cs:variation>
+  <cs:variation>
+    <a:lumMod val="70000"/>
+    <a:lumOff val="30000"/>
+  </cs:variation>
+  <cs:variation>
+    <a:lumMod val="70000"/>
+  </cs:variation>
+  <cs:variation>
+    <a:lumMod val="50000"/>
+    <a:lumOff val="50000"/>
+  </cs:variation>
+</cs:colorStyle>
+</file>
+
+<file path=word/charts/colors5.xml><?xml version="1.0" encoding="utf-8"?>
 <cs:colorStyle xmlns:cs="http://schemas.microsoft.com/office/drawing/2012/chartStyle" xmlns:a="http://schemas.openxmlformats.org/drawingml/2006/main" meth="cycle" id="10">
   <a:schemeClr val="accent1"/>
   <a:schemeClr val="accent2"/>
@@ -31234,6 +31921,522 @@
 </cs:chartStyle>
 </file>
 
+<file path=word/charts/style5.xml><?xml version="1.0" encoding="utf-8"?>
+<cs:chartStyle xmlns:cs="http://schemas.microsoft.com/office/drawing/2012/chartStyle" xmlns:a="http://schemas.openxmlformats.org/drawingml/2006/main" id="240">
+  <cs:axisTitle>
+    <cs:lnRef idx="0"/>
+    <cs:fillRef idx="0"/>
+    <cs:effectRef idx="0"/>
+    <cs:fontRef idx="minor">
+      <a:schemeClr val="tx1">
+        <a:lumMod val="65000"/>
+        <a:lumOff val="35000"/>
+      </a:schemeClr>
+    </cs:fontRef>
+    <cs:defRPr sz="1000" kern="1200"/>
+  </cs:axisTitle>
+  <cs:categoryAxis>
+    <cs:lnRef idx="0"/>
+    <cs:fillRef idx="0"/>
+    <cs:effectRef idx="0"/>
+    <cs:fontRef idx="minor">
+      <a:schemeClr val="tx1">
+        <a:lumMod val="65000"/>
+        <a:lumOff val="35000"/>
+      </a:schemeClr>
+    </cs:fontRef>
+    <cs:spPr>
+      <a:ln w="9525" cap="flat" cmpd="sng" algn="ctr">
+        <a:solidFill>
+          <a:schemeClr val="tx1">
+            <a:lumMod val="25000"/>
+            <a:lumOff val="75000"/>
+          </a:schemeClr>
+        </a:solidFill>
+        <a:round/>
+      </a:ln>
+    </cs:spPr>
+    <cs:defRPr sz="900" kern="1200"/>
+  </cs:categoryAxis>
+  <cs:chartArea mods="allowNoFillOverride allowNoLineOverride">
+    <cs:lnRef idx="0"/>
+    <cs:fillRef idx="0"/>
+    <cs:effectRef idx="0"/>
+    <cs:fontRef idx="minor">
+      <a:schemeClr val="tx1"/>
+    </cs:fontRef>
+    <cs:spPr>
+      <a:solidFill>
+        <a:schemeClr val="bg1"/>
+      </a:solidFill>
+      <a:ln w="9525" cap="flat" cmpd="sng" algn="ctr">
+        <a:solidFill>
+          <a:schemeClr val="tx1">
+            <a:lumMod val="15000"/>
+            <a:lumOff val="85000"/>
+          </a:schemeClr>
+        </a:solidFill>
+        <a:round/>
+      </a:ln>
+    </cs:spPr>
+    <cs:defRPr sz="1000" kern="1200"/>
+  </cs:chartArea>
+  <cs:dataLabel>
+    <cs:lnRef idx="0"/>
+    <cs:fillRef idx="0"/>
+    <cs:effectRef idx="0"/>
+    <cs:fontRef idx="minor">
+      <a:schemeClr val="tx1">
+        <a:lumMod val="75000"/>
+        <a:lumOff val="25000"/>
+      </a:schemeClr>
+    </cs:fontRef>
+    <cs:defRPr sz="900" kern="1200"/>
+  </cs:dataLabel>
+  <cs:dataLabelCallout>
+    <cs:lnRef idx="0"/>
+    <cs:fillRef idx="0"/>
+    <cs:effectRef idx="0"/>
+    <cs:fontRef idx="minor">
+      <a:schemeClr val="dk1">
+        <a:lumMod val="65000"/>
+        <a:lumOff val="35000"/>
+      </a:schemeClr>
+    </cs:fontRef>
+    <cs:spPr>
+      <a:solidFill>
+        <a:schemeClr val="lt1"/>
+      </a:solidFill>
+      <a:ln>
+        <a:solidFill>
+          <a:schemeClr val="dk1">
+            <a:lumMod val="25000"/>
+            <a:lumOff val="75000"/>
+          </a:schemeClr>
+        </a:solidFill>
+      </a:ln>
+    </cs:spPr>
+    <cs:defRPr sz="900" kern="1200"/>
+    <cs:bodyPr rot="0" spcFirstLastPara="1" vertOverflow="clip" horzOverflow="clip" vert="horz" wrap="square" lIns="36576" tIns="18288" rIns="36576" bIns="18288" anchor="ctr" anchorCtr="1">
+      <a:spAutoFit/>
+    </cs:bodyPr>
+  </cs:dataLabelCallout>
+  <cs:dataPoint>
+    <cs:lnRef idx="0"/>
+    <cs:fillRef idx="1">
+      <cs:styleClr val="auto"/>
+    </cs:fillRef>
+    <cs:effectRef idx="0"/>
+    <cs:fontRef idx="minor">
+      <a:schemeClr val="tx1"/>
+    </cs:fontRef>
+  </cs:dataPoint>
+  <cs:dataPoint3D>
+    <cs:lnRef idx="0"/>
+    <cs:fillRef idx="1">
+      <cs:styleClr val="auto"/>
+    </cs:fillRef>
+    <cs:effectRef idx="0"/>
+    <cs:fontRef idx="minor">
+      <a:schemeClr val="tx1"/>
+    </cs:fontRef>
+  </cs:dataPoint3D>
+  <cs:dataPointLine>
+    <cs:lnRef idx="0">
+      <cs:styleClr val="auto"/>
+    </cs:lnRef>
+    <cs:fillRef idx="1"/>
+    <cs:effectRef idx="0"/>
+    <cs:fontRef idx="minor">
+      <a:schemeClr val="tx1"/>
+    </cs:fontRef>
+    <cs:spPr>
+      <a:ln w="19050" cap="rnd">
+        <a:solidFill>
+          <a:schemeClr val="phClr"/>
+        </a:solidFill>
+        <a:round/>
+      </a:ln>
+    </cs:spPr>
+  </cs:dataPointLine>
+  <cs:dataPointMarker>
+    <cs:lnRef idx="0">
+      <cs:styleClr val="auto"/>
+    </cs:lnRef>
+    <cs:fillRef idx="1">
+      <cs:styleClr val="auto"/>
+    </cs:fillRef>
+    <cs:effectRef idx="0"/>
+    <cs:fontRef idx="minor">
+      <a:schemeClr val="tx1"/>
+    </cs:fontRef>
+    <cs:spPr>
+      <a:ln w="9525">
+        <a:solidFill>
+          <a:schemeClr val="phClr"/>
+        </a:solidFill>
+      </a:ln>
+    </cs:spPr>
+  </cs:dataPointMarker>
+  <cs:dataPointMarkerLayout symbol="circle" size="5"/>
+  <cs:dataPointWireframe>
+    <cs:lnRef idx="0">
+      <cs:styleClr val="auto"/>
+    </cs:lnRef>
+    <cs:fillRef idx="0"/>
+    <cs:effectRef idx="0"/>
+    <cs:fontRef idx="minor">
+      <a:schemeClr val="dk1"/>
+    </cs:fontRef>
+    <cs:spPr>
+      <a:ln w="9525" cap="rnd">
+        <a:solidFill>
+          <a:schemeClr val="phClr"/>
+        </a:solidFill>
+        <a:round/>
+      </a:ln>
+    </cs:spPr>
+  </cs:dataPointWireframe>
+  <cs:dataTable>
+    <cs:lnRef idx="0"/>
+    <cs:fillRef idx="0"/>
+    <cs:effectRef idx="0"/>
+    <cs:fontRef idx="minor">
+      <a:schemeClr val="tx1">
+        <a:lumMod val="65000"/>
+        <a:lumOff val="35000"/>
+      </a:schemeClr>
+    </cs:fontRef>
+    <cs:spPr>
+      <a:noFill/>
+      <a:ln w="9525" cap="flat" cmpd="sng" algn="ctr">
+        <a:solidFill>
+          <a:schemeClr val="tx1">
+            <a:lumMod val="15000"/>
+            <a:lumOff val="85000"/>
+          </a:schemeClr>
+        </a:solidFill>
+        <a:round/>
+      </a:ln>
+    </cs:spPr>
+    <cs:defRPr sz="900" kern="1200"/>
+  </cs:dataTable>
+  <cs:downBar>
+    <cs:lnRef idx="0"/>
+    <cs:fillRef idx="0"/>
+    <cs:effectRef idx="0"/>
+    <cs:fontRef idx="minor">
+      <a:schemeClr val="tx1"/>
+    </cs:fontRef>
+    <cs:spPr>
+      <a:solidFill>
+        <a:schemeClr val="dk1">
+          <a:lumMod val="75000"/>
+          <a:lumOff val="25000"/>
+        </a:schemeClr>
+      </a:solidFill>
+      <a:ln w="9525" cap="flat" cmpd="sng" algn="ctr">
+        <a:solidFill>
+          <a:schemeClr val="tx1">
+            <a:lumMod val="65000"/>
+            <a:lumOff val="35000"/>
+          </a:schemeClr>
+        </a:solidFill>
+        <a:round/>
+      </a:ln>
+    </cs:spPr>
+  </cs:downBar>
+  <cs:dropLine>
+    <cs:lnRef idx="0"/>
+    <cs:fillRef idx="0"/>
+    <cs:effectRef idx="0"/>
+    <cs:fontRef idx="minor">
+      <a:schemeClr val="tx1"/>
+    </cs:fontRef>
+    <cs:spPr>
+      <a:ln w="9525" cap="flat" cmpd="sng" algn="ctr">
+        <a:solidFill>
+          <a:schemeClr val="tx1">
+            <a:lumMod val="35000"/>
+            <a:lumOff val="65000"/>
+          </a:schemeClr>
+        </a:solidFill>
+        <a:round/>
+      </a:ln>
+    </cs:spPr>
+  </cs:dropLine>
+  <cs:errorBar>
+    <cs:lnRef idx="0"/>
+    <cs:fillRef idx="0"/>
+    <cs:effectRef idx="0"/>
+    <cs:fontRef idx="minor">
+      <a:schemeClr val="tx1"/>
+    </cs:fontRef>
+    <cs:spPr>
+      <a:ln w="9525" cap="flat" cmpd="sng" algn="ctr">
+        <a:solidFill>
+          <a:schemeClr val="tx1">
+            <a:lumMod val="65000"/>
+            <a:lumOff val="35000"/>
+          </a:schemeClr>
+        </a:solidFill>
+        <a:round/>
+      </a:ln>
+    </cs:spPr>
+  </cs:errorBar>
+  <cs:floor>
+    <cs:lnRef idx="0"/>
+    <cs:fillRef idx="0"/>
+    <cs:effectRef idx="0"/>
+    <cs:fontRef idx="minor">
+      <a:schemeClr val="tx1"/>
+    </cs:fontRef>
+    <cs:spPr>
+      <a:noFill/>
+      <a:ln>
+        <a:noFill/>
+      </a:ln>
+    </cs:spPr>
+  </cs:floor>
+  <cs:gridlineMajor>
+    <cs:lnRef idx="0"/>
+    <cs:fillRef idx="0"/>
+    <cs:effectRef idx="0"/>
+    <cs:fontRef idx="minor">
+      <a:schemeClr val="tx1"/>
+    </cs:fontRef>
+    <cs:spPr>
+      <a:ln w="9525" cap="flat" cmpd="sng" algn="ctr">
+        <a:solidFill>
+          <a:schemeClr val="tx1">
+            <a:lumMod val="15000"/>
+            <a:lumOff val="85000"/>
+          </a:schemeClr>
+        </a:solidFill>
+        <a:round/>
+      </a:ln>
+    </cs:spPr>
+  </cs:gridlineMajor>
+  <cs:gridlineMinor>
+    <cs:lnRef idx="0"/>
+    <cs:fillRef idx="0"/>
+    <cs:effectRef idx="0"/>
+    <cs:fontRef idx="minor">
+      <a:schemeClr val="tx1"/>
+    </cs:fontRef>
+    <cs:spPr>
+      <a:ln w="9525" cap="flat" cmpd="sng" algn="ctr">
+        <a:solidFill>
+          <a:schemeClr val="tx1">
+            <a:lumMod val="5000"/>
+            <a:lumOff val="95000"/>
+          </a:schemeClr>
+        </a:solidFill>
+        <a:round/>
+      </a:ln>
+    </cs:spPr>
+  </cs:gridlineMinor>
+  <cs:hiLoLine>
+    <cs:lnRef idx="0"/>
+    <cs:fillRef idx="0"/>
+    <cs:effectRef idx="0"/>
+    <cs:fontRef idx="minor">
+      <a:schemeClr val="tx1"/>
+    </cs:fontRef>
+    <cs:spPr>
+      <a:ln w="9525" cap="flat" cmpd="sng" algn="ctr">
+        <a:solidFill>
+          <a:schemeClr val="tx1">
+            <a:lumMod val="50000"/>
+            <a:lumOff val="50000"/>
+          </a:schemeClr>
+        </a:solidFill>
+        <a:round/>
+      </a:ln>
+    </cs:spPr>
+  </cs:hiLoLine>
+  <cs:leaderLine>
+    <cs:lnRef idx="0"/>
+    <cs:fillRef idx="0"/>
+    <cs:effectRef idx="0"/>
+    <cs:fontRef idx="minor">
+      <a:schemeClr val="tx1"/>
+    </cs:fontRef>
+    <cs:spPr>
+      <a:ln w="9525" cap="flat" cmpd="sng" algn="ctr">
+        <a:solidFill>
+          <a:schemeClr val="tx1">
+            <a:lumMod val="35000"/>
+            <a:lumOff val="65000"/>
+          </a:schemeClr>
+        </a:solidFill>
+        <a:round/>
+      </a:ln>
+    </cs:spPr>
+  </cs:leaderLine>
+  <cs:legend>
+    <cs:lnRef idx="0"/>
+    <cs:fillRef idx="0"/>
+    <cs:effectRef idx="0"/>
+    <cs:fontRef idx="minor">
+      <a:schemeClr val="tx1">
+        <a:lumMod val="65000"/>
+        <a:lumOff val="35000"/>
+      </a:schemeClr>
+    </cs:fontRef>
+    <cs:defRPr sz="900" kern="1200"/>
+  </cs:legend>
+  <cs:plotArea mods="allowNoFillOverride allowNoLineOverride">
+    <cs:lnRef idx="0"/>
+    <cs:fillRef idx="0"/>
+    <cs:effectRef idx="0"/>
+    <cs:fontRef idx="minor">
+      <a:schemeClr val="tx1"/>
+    </cs:fontRef>
+  </cs:plotArea>
+  <cs:plotArea3D mods="allowNoFillOverride allowNoLineOverride">
+    <cs:lnRef idx="0"/>
+    <cs:fillRef idx="0"/>
+    <cs:effectRef idx="0"/>
+    <cs:fontRef idx="minor">
+      <a:schemeClr val="tx1"/>
+    </cs:fontRef>
+  </cs:plotArea3D>
+  <cs:seriesAxis>
+    <cs:lnRef idx="0"/>
+    <cs:fillRef idx="0"/>
+    <cs:effectRef idx="0"/>
+    <cs:fontRef idx="minor">
+      <a:schemeClr val="tx1">
+        <a:lumMod val="65000"/>
+        <a:lumOff val="35000"/>
+      </a:schemeClr>
+    </cs:fontRef>
+    <cs:defRPr sz="900" kern="1200"/>
+  </cs:seriesAxis>
+  <cs:seriesLine>
+    <cs:lnRef idx="0"/>
+    <cs:fillRef idx="0"/>
+    <cs:effectRef idx="0"/>
+    <cs:fontRef idx="minor">
+      <a:schemeClr val="tx1"/>
+    </cs:fontRef>
+    <cs:spPr>
+      <a:ln w="9525" cap="flat" cmpd="sng" algn="ctr">
+        <a:solidFill>
+          <a:schemeClr val="tx1">
+            <a:lumMod val="35000"/>
+            <a:lumOff val="65000"/>
+          </a:schemeClr>
+        </a:solidFill>
+        <a:round/>
+      </a:ln>
+    </cs:spPr>
+  </cs:seriesLine>
+  <cs:title>
+    <cs:lnRef idx="0"/>
+    <cs:fillRef idx="0"/>
+    <cs:effectRef idx="0"/>
+    <cs:fontRef idx="minor">
+      <a:schemeClr val="tx1">
+        <a:lumMod val="65000"/>
+        <a:lumOff val="35000"/>
+      </a:schemeClr>
+    </cs:fontRef>
+    <cs:defRPr sz="1400" b="0" kern="1200" spc="0" baseline="0"/>
+  </cs:title>
+  <cs:trendline>
+    <cs:lnRef idx="0">
+      <cs:styleClr val="auto"/>
+    </cs:lnRef>
+    <cs:fillRef idx="0"/>
+    <cs:effectRef idx="0"/>
+    <cs:fontRef idx="minor">
+      <a:schemeClr val="tx1"/>
+    </cs:fontRef>
+    <cs:spPr>
+      <a:ln w="19050" cap="rnd">
+        <a:solidFill>
+          <a:schemeClr val="phClr"/>
+        </a:solidFill>
+        <a:prstDash val="sysDot"/>
+      </a:ln>
+    </cs:spPr>
+  </cs:trendline>
+  <cs:trendlineLabel>
+    <cs:lnRef idx="0"/>
+    <cs:fillRef idx="0"/>
+    <cs:effectRef idx="0"/>
+    <cs:fontRef idx="minor">
+      <a:schemeClr val="tx1">
+        <a:lumMod val="65000"/>
+        <a:lumOff val="35000"/>
+      </a:schemeClr>
+    </cs:fontRef>
+    <cs:defRPr sz="900" kern="1200"/>
+  </cs:trendlineLabel>
+  <cs:upBar>
+    <cs:lnRef idx="0"/>
+    <cs:fillRef idx="0"/>
+    <cs:effectRef idx="0"/>
+    <cs:fontRef idx="minor">
+      <a:schemeClr val="tx1"/>
+    </cs:fontRef>
+    <cs:spPr>
+      <a:solidFill>
+        <a:schemeClr val="lt1"/>
+      </a:solidFill>
+      <a:ln w="9525" cap="flat" cmpd="sng" algn="ctr">
+        <a:solidFill>
+          <a:schemeClr val="tx1">
+            <a:lumMod val="65000"/>
+            <a:lumOff val="35000"/>
+          </a:schemeClr>
+        </a:solidFill>
+        <a:round/>
+      </a:ln>
+    </cs:spPr>
+  </cs:upBar>
+  <cs:valueAxis>
+    <cs:lnRef idx="0"/>
+    <cs:fillRef idx="0"/>
+    <cs:effectRef idx="0"/>
+    <cs:fontRef idx="minor">
+      <a:schemeClr val="tx1">
+        <a:lumMod val="65000"/>
+        <a:lumOff val="35000"/>
+      </a:schemeClr>
+    </cs:fontRef>
+    <cs:spPr>
+      <a:ln w="9525" cap="flat" cmpd="sng" algn="ctr">
+        <a:solidFill>
+          <a:schemeClr val="tx1">
+            <a:lumMod val="25000"/>
+            <a:lumOff val="75000"/>
+          </a:schemeClr>
+        </a:solidFill>
+        <a:round/>
+      </a:ln>
+    </cs:spPr>
+    <cs:defRPr sz="900" kern="1200"/>
+  </cs:valueAxis>
+  <cs:wall>
+    <cs:lnRef idx="0"/>
+    <cs:fillRef idx="0"/>
+    <cs:effectRef idx="0"/>
+    <cs:fontRef idx="minor">
+      <a:schemeClr val="tx1"/>
+    </cs:fontRef>
+    <cs:spPr>
+      <a:noFill/>
+      <a:ln>
+        <a:noFill/>
+      </a:ln>
+    </cs:spPr>
+  </cs:wall>
+</cs:chartStyle>
+</file>
+
 <file path=word/theme/theme1.xml><?xml version="1.0" encoding="utf-8"?>
 <a:theme xmlns:a="http://schemas.openxmlformats.org/drawingml/2006/main" name="Tema di Office">
   <a:themeElements>
@@ -31708,7 +32911,7 @@
 </file>
 
 <file path=customXml/itemProps2.xml><?xml version="1.0" encoding="utf-8"?>
-<ds:datastoreItem xmlns:ds="http://schemas.openxmlformats.org/officeDocument/2006/customXml" ds:itemID="{00DB5AF1-FF18-4431-B1FD-315729F58D0F}">
+<ds:datastoreItem xmlns:ds="http://schemas.openxmlformats.org/officeDocument/2006/customXml" ds:itemID="{7A22C9E0-1AE7-4F7B-BF54-3B2FF9FD025C}">
   <ds:schemaRefs>
     <ds:schemaRef ds:uri="http://schemas.openxmlformats.org/officeDocument/2006/bibliography"/>
   </ds:schemaRefs>

</xml_diff>